<commit_message>
Sauvegarde du fichier compilé et cache
</commit_message>
<xml_diff>
--- a/Doc/Module_324_Portfolio_Racine_Thibaud.docx
+++ b/Doc/Module_324_Portfolio_Racine_Thibaud.docx
@@ -1,10 +1,10 @@
 
 <file path=word/document.xml><?xml version="1.0" encoding="utf-8"?>
-<w:document xmlns:wpc="http://schemas.microsoft.com/office/word/2010/wordprocessingCanvas" xmlns:cx="http://schemas.microsoft.com/office/drawing/2014/chartex" xmlns:cx1="http://schemas.microsoft.com/office/drawing/2015/9/8/chartex" xmlns:cx2="http://schemas.microsoft.com/office/drawing/2015/10/21/chartex" xmlns:cx3="http://schemas.microsoft.com/office/drawing/2016/5/9/chartex" xmlns:cx4="http://schemas.microsoft.com/office/drawing/2016/5/10/chartex" xmlns:cx5="http://schemas.microsoft.com/office/drawing/2016/5/11/chartex" xmlns:cx6="http://schemas.microsoft.com/office/drawing/2016/5/12/chartex" xmlns:cx7="http://schemas.microsoft.com/office/drawing/2016/5/13/chartex" xmlns:cx8="http://schemas.microsoft.com/office/drawing/2016/5/14/chartex" xmlns:mc="http://schemas.openxmlformats.org/markup-compatibility/2006" xmlns:aink="http://schemas.microsoft.com/office/drawing/2016/ink" xmlns:am3d="http://schemas.microsoft.com/office/drawing/2017/model3d" xmlns:o="urn:schemas-microsoft-com:office:office" xmlns:oel="http://schemas.microsoft.com/office/2019/extlst" xmlns:r="http://schemas.openxmlformats.org/officeDocument/2006/relationships" xmlns:m="http://schemas.openxmlformats.org/officeDocument/2006/math" xmlns:v="urn:schemas-microsoft-com:vml" xmlns:wp14="http://schemas.microsoft.com/office/word/2010/wordprocessingDrawing" xmlns:wp="http://schemas.openxmlformats.org/drawingml/2006/wordprocessingDrawing" xmlns:w10="urn:schemas-microsoft-com:office:word" xmlns:w="http://schemas.openxmlformats.org/wordprocessingml/2006/main" xmlns:w14="http://schemas.microsoft.com/office/word/2010/wordml" xmlns:w15="http://schemas.microsoft.com/office/word/2012/wordml" xmlns:w16cex="http://schemas.microsoft.com/office/word/2018/wordml/cex" xmlns:w16cid="http://schemas.microsoft.com/office/word/2016/wordml/cid" xmlns:w16="http://schemas.microsoft.com/office/word/2018/wordml" xmlns:w16sdtdh="http://schemas.microsoft.com/office/word/2020/wordml/sdtdatahash" xmlns:w16se="http://schemas.microsoft.com/office/word/2015/wordml/symex" xmlns:wpg="http://schemas.microsoft.com/office/word/2010/wordprocessingGroup" xmlns:wpi="http://schemas.microsoft.com/office/word/2010/wordprocessingInk" xmlns:wne="http://schemas.microsoft.com/office/word/2006/wordml" xmlns:wps="http://schemas.microsoft.com/office/word/2010/wordprocessingShape" mc:Ignorable="w14 w15 w16se w16cid w16 w16cex w16sdtdh wp14">
+<w:document xmlns:wpc="http://schemas.microsoft.com/office/word/2010/wordprocessingCanvas" xmlns:cx="http://schemas.microsoft.com/office/drawing/2014/chartex" xmlns:cx1="http://schemas.microsoft.com/office/drawing/2015/9/8/chartex" xmlns:cx2="http://schemas.microsoft.com/office/drawing/2015/10/21/chartex" xmlns:cx3="http://schemas.microsoft.com/office/drawing/2016/5/9/chartex" xmlns:cx4="http://schemas.microsoft.com/office/drawing/2016/5/10/chartex" xmlns:cx5="http://schemas.microsoft.com/office/drawing/2016/5/11/chartex" xmlns:cx6="http://schemas.microsoft.com/office/drawing/2016/5/12/chartex" xmlns:cx7="http://schemas.microsoft.com/office/drawing/2016/5/13/chartex" xmlns:cx8="http://schemas.microsoft.com/office/drawing/2016/5/14/chartex" xmlns:mc="http://schemas.openxmlformats.org/markup-compatibility/2006" xmlns:aink="http://schemas.microsoft.com/office/drawing/2016/ink" xmlns:am3d="http://schemas.microsoft.com/office/drawing/2017/model3d" xmlns:o="urn:schemas-microsoft-com:office:office" xmlns:oel="http://schemas.microsoft.com/office/2019/extlst" xmlns:r="http://schemas.openxmlformats.org/officeDocument/2006/relationships" xmlns:m="http://schemas.openxmlformats.org/officeDocument/2006/math" xmlns:v="urn:schemas-microsoft-com:vml" xmlns:wp14="http://schemas.microsoft.com/office/word/2010/wordprocessingDrawing" xmlns:wp="http://schemas.openxmlformats.org/drawingml/2006/wordprocessingDrawing" xmlns:w10="urn:schemas-microsoft-com:office:word" xmlns:w="http://schemas.openxmlformats.org/wordprocessingml/2006/main" xmlns:w14="http://schemas.microsoft.com/office/word/2010/wordml" xmlns:w15="http://schemas.microsoft.com/office/word/2012/wordml" xmlns:w16cex="http://schemas.microsoft.com/office/word/2018/wordml/cex" xmlns:w16cid="http://schemas.microsoft.com/office/word/2016/wordml/cid" xmlns:w16="http://schemas.microsoft.com/office/word/2018/wordml" xmlns:w16du="http://schemas.microsoft.com/office/word/2023/wordml/word16du" xmlns:w16sdtdh="http://schemas.microsoft.com/office/word/2020/wordml/sdtdatahash" xmlns:w16se="http://schemas.microsoft.com/office/word/2015/wordml/symex" xmlns:wpg="http://schemas.microsoft.com/office/word/2010/wordprocessingGroup" xmlns:wpi="http://schemas.microsoft.com/office/word/2010/wordprocessingInk" xmlns:wne="http://schemas.microsoft.com/office/word/2006/wordml" xmlns:wps="http://schemas.microsoft.com/office/word/2010/wordprocessingShape" mc:Ignorable="w14 w15 w16se w16cid w16 w16cex w16sdtdh w16du wp14">
   <w:body>
     <w:p>
       <w:pPr>
-        <w:pStyle w:val="Titre1"/>
+        <w:pStyle w:val="Heading1"/>
         <w:jc w:val="center"/>
         <w:rPr>
           <w:rFonts w:ascii="Arial" w:hAnsi="Arial" w:cs="Arial"/>
@@ -25,7 +25,7 @@
     </w:p>
     <w:p>
       <w:pPr>
-        <w:pStyle w:val="Titre2"/>
+        <w:pStyle w:val="Heading2"/>
         <w:rPr>
           <w:rFonts w:ascii="Arial" w:hAnsi="Arial" w:cs="Arial"/>
           <w:lang w:val="fr-CH"/>
@@ -41,7 +41,7 @@
     </w:p>
     <w:p>
       <w:pPr>
-        <w:pStyle w:val="Titre3"/>
+        <w:pStyle w:val="Heading3"/>
         <w:rPr>
           <w:rFonts w:ascii="Arial" w:hAnsi="Arial" w:cs="Arial"/>
           <w:lang w:val="fr-CH"/>
@@ -72,7 +72,7 @@
     </w:p>
     <w:p>
       <w:pPr>
-        <w:pStyle w:val="Titre3"/>
+        <w:pStyle w:val="Heading3"/>
         <w:rPr>
           <w:rFonts w:ascii="Arial" w:hAnsi="Arial" w:cs="Arial"/>
           <w:lang w:val="fr-CH"/>
@@ -113,7 +113,14 @@
           <w:rFonts w:ascii="Arial" w:hAnsi="Arial" w:cs="Arial"/>
           <w:lang w:val="fr-CH"/>
         </w:rPr>
-        <w:t>Application 2 : [Nom et domaine de l'application à choix]</w:t>
+        <w:t xml:space="preserve">Application 2 : </w:t>
+      </w:r>
+      <w:r>
+        <w:rPr>
+          <w:rFonts w:ascii="Arial" w:hAnsi="Arial" w:cs="Arial"/>
+          <w:lang w:val="fr-CH"/>
+        </w:rPr>
+        <w:t>Flask Login System</w:t>
       </w:r>
     </w:p>
     <w:p>
@@ -222,7 +229,7 @@
     </w:p>
     <w:p>
       <w:pPr>
-        <w:pStyle w:val="Titre2"/>
+        <w:pStyle w:val="Heading2"/>
         <w:rPr>
           <w:rFonts w:ascii="Arial" w:hAnsi="Arial" w:cs="Arial"/>
           <w:lang w:val="fr-CH"/>
@@ -241,7 +248,7 @@
     </w:p>
     <w:p>
       <w:pPr>
-        <w:pStyle w:val="Titre2"/>
+        <w:pStyle w:val="Heading2"/>
         <w:rPr>
           <w:rFonts w:ascii="Arial" w:hAnsi="Arial" w:cs="Arial"/>
           <w:lang w:val="fr-CH"/>
@@ -287,7 +294,7 @@
     </w:p>
     <w:p>
       <w:pPr>
-        <w:pStyle w:val="Titre3"/>
+        <w:pStyle w:val="Heading3"/>
         <w:rPr>
           <w:rFonts w:ascii="Arial" w:hAnsi="Arial" w:cs="Arial"/>
           <w:lang w:val="fr-CH"/>
@@ -455,12 +462,21 @@
         </w:rPr>
         <w:t xml:space="preserve"> pour le projet </w:t>
       </w:r>
-      <w:r>
-        <w:rPr>
-          <w:rFonts w:ascii="Arial" w:hAnsi="Arial" w:cs="Arial"/>
-          <w:lang w:val="fr-CH"/>
-        </w:rPr>
-        <w:t xml:space="preserve">addon </w:t>
+      <w:proofErr w:type="spellStart"/>
+      <w:r>
+        <w:rPr>
+          <w:rFonts w:ascii="Arial" w:hAnsi="Arial" w:cs="Arial"/>
+          <w:lang w:val="fr-CH"/>
+        </w:rPr>
+        <w:t>addon</w:t>
+      </w:r>
+      <w:proofErr w:type="spellEnd"/>
+      <w:r>
+        <w:rPr>
+          <w:rFonts w:ascii="Arial" w:hAnsi="Arial" w:cs="Arial"/>
+          <w:lang w:val="fr-CH"/>
+        </w:rPr>
+        <w:t xml:space="preserve"> </w:t>
       </w:r>
       <w:r>
         <w:rPr>
@@ -535,7 +551,7 @@
     </w:p>
     <w:p>
       <w:pPr>
-        <w:pStyle w:val="Titre2"/>
+        <w:pStyle w:val="Heading2"/>
         <w:rPr>
           <w:rFonts w:ascii="Arial" w:hAnsi="Arial" w:cs="Arial"/>
           <w:lang w:val="fr-CH"/>
@@ -559,7 +575,7 @@
     </w:p>
     <w:p>
       <w:pPr>
-        <w:pStyle w:val="Titre3"/>
+        <w:pStyle w:val="Heading3"/>
         <w:rPr>
           <w:rFonts w:ascii="Arial" w:hAnsi="Arial" w:cs="Arial"/>
           <w:lang w:val="fr-CH"/>
@@ -582,7 +598,7 @@
     </w:p>
     <w:p>
       <w:pPr>
-        <w:pStyle w:val="Paragraphedeliste"/>
+        <w:pStyle w:val="ListParagraph"/>
         <w:numPr>
           <w:ilvl w:val="0"/>
           <w:numId w:val="10"/>
@@ -637,7 +653,7 @@
     </w:p>
     <w:p>
       <w:pPr>
-        <w:pStyle w:val="Paragraphedeliste"/>
+        <w:pStyle w:val="ListParagraph"/>
         <w:numPr>
           <w:ilvl w:val="0"/>
           <w:numId w:val="10"/>
@@ -649,6 +665,7 @@
       </w:pPr>
       <w:r>
         <w:rPr>
+          <w:noProof/>
           <w:lang w:val="fr-CH"/>
         </w:rPr>
         <w:drawing>
@@ -740,7 +757,7 @@
     </w:p>
     <w:p>
       <w:pPr>
-        <w:pStyle w:val="Paragraphedeliste"/>
+        <w:pStyle w:val="ListParagraph"/>
         <w:rPr>
           <w:rFonts w:ascii="Arial" w:hAnsi="Arial" w:cs="Arial"/>
           <w:lang w:val="fr-CH"/>
@@ -749,7 +766,7 @@
     </w:p>
     <w:p>
       <w:pPr>
-        <w:pStyle w:val="Paragraphedeliste"/>
+        <w:pStyle w:val="ListParagraph"/>
         <w:numPr>
           <w:ilvl w:val="0"/>
           <w:numId w:val="10"/>
@@ -783,7 +800,7 @@
     </w:p>
     <w:p>
       <w:pPr>
-        <w:pStyle w:val="Paragraphedeliste"/>
+        <w:pStyle w:val="ListParagraph"/>
         <w:numPr>
           <w:ilvl w:val="0"/>
           <w:numId w:val="10"/>
@@ -859,7 +876,7 @@
     </w:p>
     <w:p>
       <w:pPr>
-        <w:pStyle w:val="Paragraphedeliste"/>
+        <w:pStyle w:val="ListParagraph"/>
         <w:numPr>
           <w:ilvl w:val="0"/>
           <w:numId w:val="10"/>
@@ -879,7 +896,7 @@
     </w:p>
     <w:p>
       <w:pPr>
-        <w:pStyle w:val="Paragraphedeliste"/>
+        <w:pStyle w:val="ListParagraph"/>
         <w:numPr>
           <w:ilvl w:val="0"/>
           <w:numId w:val="10"/>
@@ -899,7 +916,7 @@
     </w:p>
     <w:p>
       <w:pPr>
-        <w:pStyle w:val="Paragraphedeliste"/>
+        <w:pStyle w:val="ListParagraph"/>
         <w:numPr>
           <w:ilvl w:val="0"/>
           <w:numId w:val="10"/>
@@ -919,7 +936,7 @@
     </w:p>
     <w:p>
       <w:pPr>
-        <w:pStyle w:val="Titre4"/>
+        <w:pStyle w:val="Heading4"/>
         <w:rPr>
           <w:rFonts w:ascii="Arial" w:hAnsi="Arial" w:cs="Arial"/>
         </w:rPr>
@@ -946,16 +963,28 @@
     </w:p>
     <w:p>
       <w:pPr>
-        <w:pStyle w:val="Titre3"/>
-        <w:rPr>
-          <w:rFonts w:ascii="Arial" w:hAnsi="Arial" w:cs="Arial"/>
-        </w:rPr>
-      </w:pPr>
-      <w:r>
-        <w:rPr>
-          <w:rFonts w:ascii="Arial" w:hAnsi="Arial" w:cs="Arial"/>
-        </w:rPr>
-        <w:t>Déployer l’add-on Firefox</w:t>
+        <w:pStyle w:val="Heading3"/>
+        <w:rPr>
+          <w:rFonts w:ascii="Arial" w:hAnsi="Arial" w:cs="Arial"/>
+        </w:rPr>
+      </w:pPr>
+      <w:r>
+        <w:rPr>
+          <w:rFonts w:ascii="Arial" w:hAnsi="Arial" w:cs="Arial"/>
+        </w:rPr>
+        <w:t>Déployer</w:t>
+      </w:r>
+      <w:r>
+        <w:rPr>
+          <w:rFonts w:ascii="Arial" w:hAnsi="Arial" w:cs="Arial"/>
+        </w:rPr>
+        <w:t xml:space="preserve"> manuellement</w:t>
+      </w:r>
+      <w:r>
+        <w:rPr>
+          <w:rFonts w:ascii="Arial" w:hAnsi="Arial" w:cs="Arial"/>
+        </w:rPr>
+        <w:t xml:space="preserve"> l’add-on Firefox</w:t>
       </w:r>
     </w:p>
     <w:p>
@@ -1015,7 +1044,7 @@
     </w:p>
     <w:p>
       <w:pPr>
-        <w:pStyle w:val="Titre3"/>
+        <w:pStyle w:val="Heading3"/>
         <w:rPr>
           <w:rFonts w:ascii="Arial" w:hAnsi="Arial" w:cs="Arial"/>
           <w:lang w:val="fr-CH"/>
@@ -1187,7 +1216,7 @@
     </w:p>
     <w:p>
       <w:pPr>
-        <w:pStyle w:val="Titre2"/>
+        <w:pStyle w:val="Heading2"/>
         <w:rPr>
           <w:rFonts w:ascii="Arial" w:hAnsi="Arial" w:cs="Arial"/>
           <w:lang w:val="fr-CH"/>
@@ -1210,7 +1239,7 @@
     </w:p>
     <w:p>
       <w:pPr>
-        <w:pStyle w:val="Titre2"/>
+        <w:pStyle w:val="Heading2"/>
         <w:rPr>
           <w:rFonts w:ascii="Arial" w:hAnsi="Arial" w:cs="Arial"/>
           <w:lang w:val="fr-CH"/>
@@ -1243,8 +1272,273 @@
           <w:rFonts w:ascii="Arial" w:hAnsi="Arial" w:cs="Arial"/>
           <w:lang w:val="fr-CH"/>
         </w:rPr>
-        <w:br/>
-      </w:r>
+        <w:t>Mise en place de l’environnement</w:t>
+      </w:r>
+      <w:r>
+        <w:rPr>
+          <w:rFonts w:ascii="Arial" w:hAnsi="Arial" w:cs="Arial"/>
+          <w:lang w:val="fr-CH"/>
+        </w:rPr>
+        <w:t xml:space="preserve"> de test</w:t>
+      </w:r>
+      <w:r>
+        <w:rPr>
+          <w:rFonts w:ascii="Arial" w:hAnsi="Arial" w:cs="Arial"/>
+          <w:lang w:val="fr-CH"/>
+        </w:rPr>
+        <w:t> :</w:t>
+      </w:r>
+    </w:p>
+    <w:p>
+      <w:pPr>
+        <w:pStyle w:val="ListParagraph"/>
+        <w:numPr>
+          <w:ilvl w:val="0"/>
+          <w:numId w:val="12"/>
+        </w:numPr>
+        <w:rPr>
+          <w:rFonts w:ascii="Arial" w:hAnsi="Arial" w:cs="Arial"/>
+          <w:lang w:val="fr-CH"/>
+        </w:rPr>
+      </w:pPr>
+      <w:r>
+        <w:rPr>
+          <w:rFonts w:ascii="Arial" w:hAnsi="Arial" w:cs="Arial"/>
+          <w:lang w:val="fr-CH"/>
+        </w:rPr>
+        <w:t>Installer vitest avec</w:t>
+      </w:r>
+      <w:r>
+        <w:rPr>
+          <w:rFonts w:ascii="Arial" w:hAnsi="Arial" w:cs="Arial"/>
+          <w:lang w:val="fr-CH"/>
+        </w:rPr>
+        <w:t xml:space="preserve"> </w:t>
+      </w:r>
+      <w:r>
+        <w:rPr>
+          <w:rFonts w:ascii="Arial" w:hAnsi="Arial" w:cs="Arial"/>
+          <w:lang w:val="fr-CH"/>
+        </w:rPr>
+        <w:t>« </w:t>
+      </w:r>
+      <w:r>
+        <w:rPr>
+          <w:rFonts w:ascii="Arial" w:hAnsi="Arial" w:cs="Arial"/>
+          <w:lang w:val="fr-CH"/>
+        </w:rPr>
+        <w:t>npm install --save-dev vitest ts-node.</w:t>
+      </w:r>
+      <w:r>
+        <w:rPr>
+          <w:rFonts w:ascii="Arial" w:hAnsi="Arial" w:cs="Arial"/>
+          <w:lang w:val="fr-CH"/>
+        </w:rPr>
+        <w:t> »</w:t>
+      </w:r>
+    </w:p>
+    <w:p>
+      <w:pPr>
+        <w:pStyle w:val="ListParagraph"/>
+        <w:numPr>
+          <w:ilvl w:val="0"/>
+          <w:numId w:val="12"/>
+        </w:numPr>
+        <w:rPr>
+          <w:rFonts w:ascii="Arial" w:hAnsi="Arial" w:cs="Arial"/>
+          <w:lang w:val="fr-CH"/>
+        </w:rPr>
+      </w:pPr>
+      <w:r>
+        <w:rPr>
+          <w:rFonts w:ascii="Arial" w:hAnsi="Arial" w:cs="Arial"/>
+          <w:lang w:val="fr-CH"/>
+        </w:rPr>
+        <w:t xml:space="preserve">Aller modifier le package.json pour </w:t>
+      </w:r>
+      <w:r>
+        <w:rPr>
+          <w:rFonts w:ascii="Arial" w:hAnsi="Arial" w:cs="Arial"/>
+          <w:lang w:val="fr-CH"/>
+        </w:rPr>
+        <w:t>créer</w:t>
+      </w:r>
+      <w:r>
+        <w:rPr>
+          <w:rFonts w:ascii="Arial" w:hAnsi="Arial" w:cs="Arial"/>
+          <w:lang w:val="fr-CH"/>
+        </w:rPr>
+        <w:t xml:space="preserve"> une commande </w:t>
+      </w:r>
+      <w:r>
+        <w:rPr>
+          <w:rFonts w:ascii="Arial" w:hAnsi="Arial" w:cs="Arial"/>
+          <w:lang w:val="fr-CH"/>
+        </w:rPr>
+        <w:t xml:space="preserve">dans les scripts </w:t>
+      </w:r>
+      <w:r>
+        <w:rPr>
+          <w:rFonts w:ascii="Arial" w:hAnsi="Arial" w:cs="Arial"/>
+          <w:lang w:val="fr-CH"/>
+        </w:rPr>
+        <w:t>pour lancer les tests : "test": "vitest"</w:t>
+      </w:r>
+    </w:p>
+    <w:p>
+      <w:pPr>
+        <w:pStyle w:val="ListParagraph"/>
+        <w:numPr>
+          <w:ilvl w:val="0"/>
+          <w:numId w:val="12"/>
+        </w:numPr>
+        <w:rPr>
+          <w:rFonts w:ascii="Arial" w:hAnsi="Arial" w:cs="Arial"/>
+          <w:lang w:val="fr-CH"/>
+        </w:rPr>
+      </w:pPr>
+      <w:r>
+        <w:rPr>
+          <w:rFonts w:ascii="Arial" w:hAnsi="Arial" w:cs="Arial"/>
+          <w:lang w:val="fr-CH"/>
+        </w:rPr>
+        <w:t>Créer le fichier vitest.config.ts pour configurer l’outil.</w:t>
+      </w:r>
+      <w:r>
+        <w:rPr>
+          <w:rFonts w:ascii="Arial" w:hAnsi="Arial" w:cs="Arial"/>
+          <w:lang w:val="fr-CH"/>
+        </w:rPr>
+        <w:t xml:space="preserve"> </w:t>
+      </w:r>
+      <w:hyperlink r:id="rId10" w:history="1">
+        <w:r>
+          <w:rPr>
+            <w:rStyle w:val="Hyperlink"/>
+            <w:rFonts w:ascii="Arial" w:hAnsi="Arial" w:cs="Arial"/>
+            <w:lang w:val="fr-CH"/>
+          </w:rPr>
+          <w:t>source</w:t>
+        </w:r>
+      </w:hyperlink>
+    </w:p>
+    <w:p>
+      <w:pPr>
+        <w:pStyle w:val="ListParagraph"/>
+        <w:numPr>
+          <w:ilvl w:val="0"/>
+          <w:numId w:val="12"/>
+        </w:numPr>
+        <w:rPr>
+          <w:rFonts w:ascii="Arial" w:hAnsi="Arial" w:cs="Arial"/>
+          <w:lang w:val="fr-CH"/>
+        </w:rPr>
+      </w:pPr>
+      <w:r>
+        <w:rPr>
+          <w:rFonts w:ascii="Arial" w:hAnsi="Arial" w:cs="Arial"/>
+          <w:lang w:val="fr-CH"/>
+        </w:rPr>
+        <w:t>Créer un test unitaire</w:t>
+      </w:r>
+      <w:r>
+        <w:rPr>
+          <w:rFonts w:ascii="Arial" w:hAnsi="Arial" w:cs="Arial"/>
+          <w:lang w:val="fr-CH"/>
+        </w:rPr>
+        <w:t> :</w:t>
+      </w:r>
+      <w:r>
+        <w:rPr>
+          <w:rFonts w:ascii="Arial" w:hAnsi="Arial" w:cs="Arial"/>
+          <w:noProof/>
+          <w:lang w:val="fr-CH"/>
+        </w:rPr>
+        <w:drawing>
+          <wp:inline distT="0" distB="0" distL="0" distR="0" wp14:anchorId="11720D7D" wp14:editId="5B10DDD2">
+            <wp:extent cx="4078878" cy="1676400"/>
+            <wp:effectExtent l="0" t="0" r="0" b="0"/>
+            <wp:docPr id="1571468300" name="Picture 1"/>
+            <wp:cNvGraphicFramePr>
+              <a:graphicFrameLocks xmlns:a="http://schemas.openxmlformats.org/drawingml/2006/main" noChangeAspect="1"/>
+            </wp:cNvGraphicFramePr>
+            <a:graphic xmlns:a="http://schemas.openxmlformats.org/drawingml/2006/main">
+              <a:graphicData uri="http://schemas.openxmlformats.org/drawingml/2006/picture">
+                <pic:pic xmlns:pic="http://schemas.openxmlformats.org/drawingml/2006/picture">
+                  <pic:nvPicPr>
+                    <pic:cNvPr id="1571468300" name="Picture 1571468300"/>
+                    <pic:cNvPicPr/>
+                  </pic:nvPicPr>
+                  <pic:blipFill>
+                    <a:blip r:embed="rId11"/>
+                    <a:stretch>
+                      <a:fillRect/>
+                    </a:stretch>
+                  </pic:blipFill>
+                  <pic:spPr>
+                    <a:xfrm>
+                      <a:off x="0" y="0"/>
+                      <a:ext cx="4143833" cy="1703096"/>
+                    </a:xfrm>
+                    <a:prstGeom prst="rect">
+                      <a:avLst/>
+                    </a:prstGeom>
+                  </pic:spPr>
+                </pic:pic>
+              </a:graphicData>
+            </a:graphic>
+          </wp:inline>
+        </w:drawing>
+      </w:r>
+    </w:p>
+    <w:p>
+      <w:pPr>
+        <w:pStyle w:val="ListParagraph"/>
+        <w:numPr>
+          <w:ilvl w:val="0"/>
+          <w:numId w:val="12"/>
+        </w:numPr>
+        <w:rPr>
+          <w:rFonts w:ascii="Arial" w:hAnsi="Arial" w:cs="Arial"/>
+          <w:lang w:val="fr-CH"/>
+        </w:rPr>
+      </w:pPr>
+      <w:r>
+        <w:rPr>
+          <w:rFonts w:ascii="Arial" w:hAnsi="Arial" w:cs="Arial"/>
+          <w:lang w:val="fr-CH"/>
+        </w:rPr>
+        <w:t xml:space="preserve">Il faut maintenant automatiser le test avec </w:t>
+      </w:r>
+      <w:r>
+        <w:rPr>
+          <w:rFonts w:ascii="Arial" w:hAnsi="Arial" w:cs="Arial"/>
+          <w:lang w:val="fr-CH"/>
+        </w:rPr>
+        <w:t>GitHub</w:t>
+      </w:r>
+      <w:r>
+        <w:rPr>
+          <w:rFonts w:ascii="Arial" w:hAnsi="Arial" w:cs="Arial"/>
+          <w:lang w:val="fr-CH"/>
+        </w:rPr>
+        <w:t xml:space="preserve"> action</w:t>
+      </w:r>
+      <w:r>
+        <w:rPr>
+          <w:rFonts w:ascii="Arial" w:hAnsi="Arial" w:cs="Arial"/>
+          <w:lang w:val="fr-CH"/>
+        </w:rPr>
+        <w:t> :</w:t>
+      </w:r>
+    </w:p>
+    <w:p>
+      <w:pPr>
+        <w:rPr>
+          <w:rFonts w:ascii="Arial" w:hAnsi="Arial" w:cs="Arial"/>
+          <w:lang w:val="fr-CH"/>
+        </w:rPr>
+      </w:pPr>
       <w:r>
         <w:rPr>
           <w:rFonts w:ascii="Arial" w:hAnsi="Arial" w:cs="Arial"/>
@@ -1296,7 +1590,7 @@
     </w:p>
     <w:p>
       <w:pPr>
-        <w:pStyle w:val="Titre2"/>
+        <w:pStyle w:val="Heading2"/>
         <w:rPr>
           <w:rFonts w:ascii="Arial" w:hAnsi="Arial" w:cs="Arial"/>
           <w:lang w:val="fr-CH"/>
@@ -1345,6 +1639,13 @@
           <w:lang w:val="fr-CH"/>
         </w:rPr>
         <w:br/>
+      </w:r>
+      <w:r>
+        <w:rPr>
+          <w:rFonts w:ascii="Arial" w:hAnsi="Arial" w:cs="Arial"/>
+          <w:lang w:val="fr-CH"/>
+        </w:rPr>
+        <w:lastRenderedPageBreak/>
         <w:t xml:space="preserve">  - Jobs configurés</w:t>
       </w:r>
       <w:r>
@@ -1358,7 +1659,7 @@
     </w:p>
     <w:p>
       <w:pPr>
-        <w:pStyle w:val="Titre2"/>
+        <w:pStyle w:val="Heading2"/>
         <w:rPr>
           <w:rFonts w:ascii="Arial" w:hAnsi="Arial" w:cs="Arial"/>
           <w:lang w:val="fr-CH"/>
@@ -1444,7 +1745,7 @@
     </w:p>
     <w:p>
       <w:pPr>
-        <w:pStyle w:val="Titre2"/>
+        <w:pStyle w:val="Heading2"/>
         <w:rPr>
           <w:rFonts w:ascii="Arial" w:hAnsi="Arial" w:cs="Arial"/>
           <w:lang w:val="fr-CH"/>
@@ -1521,7 +1822,6 @@
           <w:rFonts w:ascii="Arial" w:hAnsi="Arial" w:cs="Arial"/>
           <w:lang w:val="fr-CH"/>
         </w:rPr>
-        <w:lastRenderedPageBreak/>
         <w:br/>
         <w:t>Plateforme CI/CD qui permet d’automatiser des tâches dans un dépôt GitHub, d’exécuter des workflows, etc.</w:t>
       </w:r>
@@ -1536,7 +1836,7 @@
     </w:p>
     <w:p>
       <w:pPr>
-        <w:pStyle w:val="Titre2"/>
+        <w:pStyle w:val="Heading2"/>
         <w:rPr>
           <w:rFonts w:ascii="Arial" w:hAnsi="Arial" w:cs="Arial"/>
           <w:color w:val="F79646" w:themeColor="accent6"/>
@@ -1573,10 +1873,30 @@
         </w:rPr>
         <w:t> :</w:t>
       </w:r>
+      <w:r>
+        <w:rPr>
+          <w:rFonts w:ascii="Arial" w:hAnsi="Arial" w:cs="Arial"/>
+          <w:color w:val="F79646" w:themeColor="accent6"/>
+          <w:sz w:val="32"/>
+          <w:szCs w:val="32"/>
+          <w:lang w:val="fr-CH"/>
+        </w:rPr>
+        <w:t xml:space="preserve"> </w:t>
+      </w:r>
+      <w:r>
+        <w:rPr>
+          <w:rFonts w:ascii="Arial" w:hAnsi="Arial" w:cs="Arial"/>
+          <w:color w:val="F79646" w:themeColor="accent6"/>
+          <w:sz w:val="32"/>
+          <w:szCs w:val="32"/>
+          <w:lang w:val="fr-CH"/>
+        </w:rPr>
+        <w:t>Flask Login System</w:t>
+      </w:r>
     </w:p>
     <w:p>
       <w:pPr>
-        <w:pStyle w:val="Titre2"/>
+        <w:pStyle w:val="Heading2"/>
         <w:rPr>
           <w:rFonts w:ascii="Arial" w:hAnsi="Arial" w:cs="Arial"/>
           <w:color w:val="F79646" w:themeColor="accent6"/>
@@ -1617,7 +1937,7 @@
     </w:p>
     <w:p>
       <w:pPr>
-        <w:pStyle w:val="Titre3"/>
+        <w:pStyle w:val="Heading3"/>
         <w:rPr>
           <w:rFonts w:ascii="Arial" w:hAnsi="Arial" w:cs="Arial"/>
           <w:color w:val="F79646" w:themeColor="accent6"/>
@@ -1705,7 +2025,7 @@
     </w:p>
     <w:p>
       <w:pPr>
-        <w:pStyle w:val="Titre2"/>
+        <w:pStyle w:val="Heading2"/>
         <w:rPr>
           <w:rFonts w:ascii="Arial" w:hAnsi="Arial" w:cs="Arial"/>
           <w:color w:val="F79646" w:themeColor="accent6"/>
@@ -1763,6 +2083,13 @@
           <w:lang w:val="fr-CH"/>
         </w:rPr>
         <w:br/>
+      </w:r>
+      <w:r>
+        <w:rPr>
+          <w:rFonts w:ascii="Arial" w:hAnsi="Arial" w:cs="Arial"/>
+          <w:lang w:val="fr-CH"/>
+        </w:rPr>
+        <w:lastRenderedPageBreak/>
         <w:t xml:space="preserve">  - Difficultés rencontrées et solutions</w:t>
       </w:r>
       <w:r>
@@ -1792,7 +2119,7 @@
     </w:p>
     <w:p>
       <w:pPr>
-        <w:pStyle w:val="Titre3"/>
+        <w:pStyle w:val="Heading3"/>
         <w:rPr>
           <w:rFonts w:ascii="Arial" w:hAnsi="Arial" w:cs="Arial"/>
           <w:color w:val="F79646" w:themeColor="accent6"/>
@@ -1810,7 +2137,7 @@
     </w:p>
     <w:p>
       <w:pPr>
-        <w:pStyle w:val="Titre3"/>
+        <w:pStyle w:val="Heading3"/>
         <w:rPr>
           <w:rFonts w:ascii="Arial" w:hAnsi="Arial" w:cs="Arial"/>
           <w:color w:val="F79646" w:themeColor="accent6"/>
@@ -1828,7 +2155,7 @@
     </w:p>
     <w:p>
       <w:pPr>
-        <w:pStyle w:val="Titre2"/>
+        <w:pStyle w:val="Heading2"/>
         <w:rPr>
           <w:rFonts w:ascii="Arial" w:hAnsi="Arial" w:cs="Arial"/>
           <w:color w:val="F79646" w:themeColor="accent6"/>
@@ -1846,7 +2173,7 @@
     </w:p>
     <w:p>
       <w:pPr>
-        <w:pStyle w:val="Titre2"/>
+        <w:pStyle w:val="Heading2"/>
         <w:rPr>
           <w:rFonts w:ascii="Arial" w:hAnsi="Arial" w:cs="Arial"/>
           <w:color w:val="F79646" w:themeColor="accent6"/>
@@ -1864,7 +2191,7 @@
     </w:p>
     <w:p>
       <w:pPr>
-        <w:pStyle w:val="Titre2"/>
+        <w:pStyle w:val="Heading2"/>
         <w:rPr>
           <w:rFonts w:ascii="Arial" w:hAnsi="Arial" w:cs="Arial"/>
           <w:color w:val="F79646" w:themeColor="accent6"/>
@@ -1882,7 +2209,7 @@
     </w:p>
     <w:p>
       <w:pPr>
-        <w:pStyle w:val="Titre2"/>
+        <w:pStyle w:val="Heading2"/>
         <w:rPr>
           <w:rFonts w:ascii="Arial" w:hAnsi="Arial" w:cs="Arial"/>
           <w:color w:val="F79646" w:themeColor="accent6"/>
@@ -1900,7 +2227,7 @@
     </w:p>
     <w:p>
       <w:pPr>
-        <w:pStyle w:val="Titre2"/>
+        <w:pStyle w:val="Heading2"/>
         <w:rPr>
           <w:rFonts w:ascii="Arial" w:hAnsi="Arial" w:cs="Arial"/>
           <w:color w:val="F79646" w:themeColor="accent6"/>
@@ -1919,13 +2246,65 @@
     <w:p>
       <w:pPr>
         <w:rPr>
+          <w:lang w:val="fr-CH"/>
+        </w:rPr>
+      </w:pPr>
+    </w:p>
+    <w:p>
+      <w:pPr>
+        <w:rPr>
+          <w:rFonts w:ascii="Arial" w:hAnsi="Arial" w:cs="Arial"/>
+          <w:lang w:val="fr-CH"/>
+        </w:rPr>
+      </w:pPr>
+      <w:r>
+        <w:rPr>
+          <w:rFonts w:ascii="Arial" w:hAnsi="Arial" w:cs="Arial"/>
+          <w:lang w:val="fr-CH"/>
+        </w:rPr>
+        <w:t>Sources</w:t>
+      </w:r>
+      <w:r>
+        <w:rPr>
+          <w:rFonts w:ascii="Arial" w:hAnsi="Arial" w:cs="Arial"/>
+          <w:lang w:val="fr-CH"/>
+        </w:rPr>
+        <w:t> :</w:t>
+      </w:r>
+    </w:p>
+    <w:p>
+      <w:pPr>
+        <w:pStyle w:val="ListParagraph"/>
+        <w:numPr>
+          <w:ilvl w:val="0"/>
+          <w:numId w:val="11"/>
+        </w:numPr>
+        <w:rPr>
+          <w:rFonts w:ascii="Arial" w:hAnsi="Arial" w:cs="Arial"/>
+          <w:lang w:val="fr-CH"/>
+        </w:rPr>
+      </w:pPr>
+      <w:hyperlink r:id="rId12" w:history="1">
+        <w:r>
+          <w:rPr>
+            <w:rStyle w:val="Hyperlink"/>
+            <w:rFonts w:ascii="Arial" w:hAnsi="Arial" w:cs="Arial"/>
+            <w:lang w:val="fr-CH"/>
+          </w:rPr>
+          <w:t>https://wxt.dev/guide/essentials/unit-testing</w:t>
+        </w:r>
+      </w:hyperlink>
+    </w:p>
+    <w:p>
+      <w:pPr>
+        <w:rPr>
           <w:rFonts w:ascii="Arial" w:hAnsi="Arial" w:cs="Arial"/>
           <w:lang w:val="fr-CH"/>
         </w:rPr>
       </w:pPr>
     </w:p>
     <w:sectPr>
-      <w:headerReference w:type="default" r:id="rId10"/>
+      <w:headerReference w:type="default" r:id="rId13"/>
       <w:pgSz w:w="12240" w:h="15840"/>
       <w:pgMar w:top="1440" w:right="1800" w:bottom="1440" w:left="1800" w:header="720" w:footer="720" w:gutter="0"/>
       <w:cols w:space="720"/>
@@ -1936,7 +2315,7 @@
 </file>
 
 <file path=word/endnotes.xml><?xml version="1.0" encoding="utf-8"?>
-<w:endnotes xmlns:wpc="http://schemas.microsoft.com/office/word/2010/wordprocessingCanvas" xmlns:cx="http://schemas.microsoft.com/office/drawing/2014/chartex" xmlns:cx1="http://schemas.microsoft.com/office/drawing/2015/9/8/chartex" xmlns:cx2="http://schemas.microsoft.com/office/drawing/2015/10/21/chartex" xmlns:cx3="http://schemas.microsoft.com/office/drawing/2016/5/9/chartex" xmlns:cx4="http://schemas.microsoft.com/office/drawing/2016/5/10/chartex" xmlns:cx5="http://schemas.microsoft.com/office/drawing/2016/5/11/chartex" xmlns:cx6="http://schemas.microsoft.com/office/drawing/2016/5/12/chartex" xmlns:cx7="http://schemas.microsoft.com/office/drawing/2016/5/13/chartex" xmlns:cx8="http://schemas.microsoft.com/office/drawing/2016/5/14/chartex" xmlns:mc="http://schemas.openxmlformats.org/markup-compatibility/2006" xmlns:aink="http://schemas.microsoft.com/office/drawing/2016/ink" xmlns:am3d="http://schemas.microsoft.com/office/drawing/2017/model3d" xmlns:o="urn:schemas-microsoft-com:office:office" xmlns:oel="http://schemas.microsoft.com/office/2019/extlst" xmlns:r="http://schemas.openxmlformats.org/officeDocument/2006/relationships" xmlns:m="http://schemas.openxmlformats.org/officeDocument/2006/math" xmlns:v="urn:schemas-microsoft-com:vml" xmlns:wp14="http://schemas.microsoft.com/office/word/2010/wordprocessingDrawing" xmlns:wp="http://schemas.openxmlformats.org/drawingml/2006/wordprocessingDrawing" xmlns:w10="urn:schemas-microsoft-com:office:word" xmlns:w="http://schemas.openxmlformats.org/wordprocessingml/2006/main" xmlns:w14="http://schemas.microsoft.com/office/word/2010/wordml" xmlns:w15="http://schemas.microsoft.com/office/word/2012/wordml" xmlns:w16cex="http://schemas.microsoft.com/office/word/2018/wordml/cex" xmlns:w16cid="http://schemas.microsoft.com/office/word/2016/wordml/cid" xmlns:w16="http://schemas.microsoft.com/office/word/2018/wordml" xmlns:w16sdtdh="http://schemas.microsoft.com/office/word/2020/wordml/sdtdatahash" xmlns:w16se="http://schemas.microsoft.com/office/word/2015/wordml/symex" xmlns:wpg="http://schemas.microsoft.com/office/word/2010/wordprocessingGroup" xmlns:wpi="http://schemas.microsoft.com/office/word/2010/wordprocessingInk" xmlns:wne="http://schemas.microsoft.com/office/word/2006/wordml" xmlns:wps="http://schemas.microsoft.com/office/word/2010/wordprocessingShape" mc:Ignorable="w14 w15 w16se w16cid w16 w16cex w16sdtdh wp14">
+<w:endnotes xmlns:wpc="http://schemas.microsoft.com/office/word/2010/wordprocessingCanvas" xmlns:cx="http://schemas.microsoft.com/office/drawing/2014/chartex" xmlns:cx1="http://schemas.microsoft.com/office/drawing/2015/9/8/chartex" xmlns:cx2="http://schemas.microsoft.com/office/drawing/2015/10/21/chartex" xmlns:cx3="http://schemas.microsoft.com/office/drawing/2016/5/9/chartex" xmlns:cx4="http://schemas.microsoft.com/office/drawing/2016/5/10/chartex" xmlns:cx5="http://schemas.microsoft.com/office/drawing/2016/5/11/chartex" xmlns:cx6="http://schemas.microsoft.com/office/drawing/2016/5/12/chartex" xmlns:cx7="http://schemas.microsoft.com/office/drawing/2016/5/13/chartex" xmlns:cx8="http://schemas.microsoft.com/office/drawing/2016/5/14/chartex" xmlns:mc="http://schemas.openxmlformats.org/markup-compatibility/2006" xmlns:aink="http://schemas.microsoft.com/office/drawing/2016/ink" xmlns:am3d="http://schemas.microsoft.com/office/drawing/2017/model3d" xmlns:o="urn:schemas-microsoft-com:office:office" xmlns:oel="http://schemas.microsoft.com/office/2019/extlst" xmlns:r="http://schemas.openxmlformats.org/officeDocument/2006/relationships" xmlns:m="http://schemas.openxmlformats.org/officeDocument/2006/math" xmlns:v="urn:schemas-microsoft-com:vml" xmlns:wp14="http://schemas.microsoft.com/office/word/2010/wordprocessingDrawing" xmlns:wp="http://schemas.openxmlformats.org/drawingml/2006/wordprocessingDrawing" xmlns:w10="urn:schemas-microsoft-com:office:word" xmlns:w="http://schemas.openxmlformats.org/wordprocessingml/2006/main" xmlns:w14="http://schemas.microsoft.com/office/word/2010/wordml" xmlns:w15="http://schemas.microsoft.com/office/word/2012/wordml" xmlns:w16cex="http://schemas.microsoft.com/office/word/2018/wordml/cex" xmlns:w16cid="http://schemas.microsoft.com/office/word/2016/wordml/cid" xmlns:w16="http://schemas.microsoft.com/office/word/2018/wordml" xmlns:w16du="http://schemas.microsoft.com/office/word/2023/wordml/word16du" xmlns:w16sdtdh="http://schemas.microsoft.com/office/word/2020/wordml/sdtdatahash" xmlns:w16se="http://schemas.microsoft.com/office/word/2015/wordml/symex" xmlns:wpg="http://schemas.microsoft.com/office/word/2010/wordprocessingGroup" xmlns:wpi="http://schemas.microsoft.com/office/word/2010/wordprocessingInk" xmlns:wne="http://schemas.microsoft.com/office/word/2006/wordml" xmlns:wps="http://schemas.microsoft.com/office/word/2010/wordprocessingShape" mc:Ignorable="w14 w15 w16se w16cid w16 w16cex w16sdtdh w16du wp14">
   <w:endnote w:type="separator" w:id="-1">
     <w:p>
       <w:pPr>
@@ -1961,7 +2340,7 @@
 </file>
 
 <file path=word/footnotes.xml><?xml version="1.0" encoding="utf-8"?>
-<w:footnotes xmlns:wpc="http://schemas.microsoft.com/office/word/2010/wordprocessingCanvas" xmlns:cx="http://schemas.microsoft.com/office/drawing/2014/chartex" xmlns:cx1="http://schemas.microsoft.com/office/drawing/2015/9/8/chartex" xmlns:cx2="http://schemas.microsoft.com/office/drawing/2015/10/21/chartex" xmlns:cx3="http://schemas.microsoft.com/office/drawing/2016/5/9/chartex" xmlns:cx4="http://schemas.microsoft.com/office/drawing/2016/5/10/chartex" xmlns:cx5="http://schemas.microsoft.com/office/drawing/2016/5/11/chartex" xmlns:cx6="http://schemas.microsoft.com/office/drawing/2016/5/12/chartex" xmlns:cx7="http://schemas.microsoft.com/office/drawing/2016/5/13/chartex" xmlns:cx8="http://schemas.microsoft.com/office/drawing/2016/5/14/chartex" xmlns:mc="http://schemas.openxmlformats.org/markup-compatibility/2006" xmlns:aink="http://schemas.microsoft.com/office/drawing/2016/ink" xmlns:am3d="http://schemas.microsoft.com/office/drawing/2017/model3d" xmlns:o="urn:schemas-microsoft-com:office:office" xmlns:oel="http://schemas.microsoft.com/office/2019/extlst" xmlns:r="http://schemas.openxmlformats.org/officeDocument/2006/relationships" xmlns:m="http://schemas.openxmlformats.org/officeDocument/2006/math" xmlns:v="urn:schemas-microsoft-com:vml" xmlns:wp14="http://schemas.microsoft.com/office/word/2010/wordprocessingDrawing" xmlns:wp="http://schemas.openxmlformats.org/drawingml/2006/wordprocessingDrawing" xmlns:w10="urn:schemas-microsoft-com:office:word" xmlns:w="http://schemas.openxmlformats.org/wordprocessingml/2006/main" xmlns:w14="http://schemas.microsoft.com/office/word/2010/wordml" xmlns:w15="http://schemas.microsoft.com/office/word/2012/wordml" xmlns:w16cex="http://schemas.microsoft.com/office/word/2018/wordml/cex" xmlns:w16cid="http://schemas.microsoft.com/office/word/2016/wordml/cid" xmlns:w16="http://schemas.microsoft.com/office/word/2018/wordml" xmlns:w16sdtdh="http://schemas.microsoft.com/office/word/2020/wordml/sdtdatahash" xmlns:w16se="http://schemas.microsoft.com/office/word/2015/wordml/symex" xmlns:wpg="http://schemas.microsoft.com/office/word/2010/wordprocessingGroup" xmlns:wpi="http://schemas.microsoft.com/office/word/2010/wordprocessingInk" xmlns:wne="http://schemas.microsoft.com/office/word/2006/wordml" xmlns:wps="http://schemas.microsoft.com/office/word/2010/wordprocessingShape" mc:Ignorable="w14 w15 w16se w16cid w16 w16cex w16sdtdh wp14">
+<w:footnotes xmlns:wpc="http://schemas.microsoft.com/office/word/2010/wordprocessingCanvas" xmlns:cx="http://schemas.microsoft.com/office/drawing/2014/chartex" xmlns:cx1="http://schemas.microsoft.com/office/drawing/2015/9/8/chartex" xmlns:cx2="http://schemas.microsoft.com/office/drawing/2015/10/21/chartex" xmlns:cx3="http://schemas.microsoft.com/office/drawing/2016/5/9/chartex" xmlns:cx4="http://schemas.microsoft.com/office/drawing/2016/5/10/chartex" xmlns:cx5="http://schemas.microsoft.com/office/drawing/2016/5/11/chartex" xmlns:cx6="http://schemas.microsoft.com/office/drawing/2016/5/12/chartex" xmlns:cx7="http://schemas.microsoft.com/office/drawing/2016/5/13/chartex" xmlns:cx8="http://schemas.microsoft.com/office/drawing/2016/5/14/chartex" xmlns:mc="http://schemas.openxmlformats.org/markup-compatibility/2006" xmlns:aink="http://schemas.microsoft.com/office/drawing/2016/ink" xmlns:am3d="http://schemas.microsoft.com/office/drawing/2017/model3d" xmlns:o="urn:schemas-microsoft-com:office:office" xmlns:oel="http://schemas.microsoft.com/office/2019/extlst" xmlns:r="http://schemas.openxmlformats.org/officeDocument/2006/relationships" xmlns:m="http://schemas.openxmlformats.org/officeDocument/2006/math" xmlns:v="urn:schemas-microsoft-com:vml" xmlns:wp14="http://schemas.microsoft.com/office/word/2010/wordprocessingDrawing" xmlns:wp="http://schemas.openxmlformats.org/drawingml/2006/wordprocessingDrawing" xmlns:w10="urn:schemas-microsoft-com:office:word" xmlns:w="http://schemas.openxmlformats.org/wordprocessingml/2006/main" xmlns:w14="http://schemas.microsoft.com/office/word/2010/wordml" xmlns:w15="http://schemas.microsoft.com/office/word/2012/wordml" xmlns:w16cex="http://schemas.microsoft.com/office/word/2018/wordml/cex" xmlns:w16cid="http://schemas.microsoft.com/office/word/2016/wordml/cid" xmlns:w16="http://schemas.microsoft.com/office/word/2018/wordml" xmlns:w16du="http://schemas.microsoft.com/office/word/2023/wordml/word16du" xmlns:w16sdtdh="http://schemas.microsoft.com/office/word/2020/wordml/sdtdatahash" xmlns:w16se="http://schemas.microsoft.com/office/word/2015/wordml/symex" xmlns:wpg="http://schemas.microsoft.com/office/word/2010/wordprocessingGroup" xmlns:wpi="http://schemas.microsoft.com/office/word/2010/wordprocessingInk" xmlns:wne="http://schemas.microsoft.com/office/word/2006/wordml" xmlns:wps="http://schemas.microsoft.com/office/word/2010/wordprocessingShape" mc:Ignorable="w14 w15 w16se w16cid w16 w16cex w16sdtdh w16du wp14">
   <w:footnote w:type="separator" w:id="-1">
     <w:p>
       <w:pPr>
@@ -1986,17 +2365,17 @@
 </file>
 
 <file path=word/header1.xml><?xml version="1.0" encoding="utf-8"?>
-<w:hdr xmlns:wpc="http://schemas.microsoft.com/office/word/2010/wordprocessingCanvas" xmlns:cx="http://schemas.microsoft.com/office/drawing/2014/chartex" xmlns:cx1="http://schemas.microsoft.com/office/drawing/2015/9/8/chartex" xmlns:cx2="http://schemas.microsoft.com/office/drawing/2015/10/21/chartex" xmlns:cx3="http://schemas.microsoft.com/office/drawing/2016/5/9/chartex" xmlns:cx4="http://schemas.microsoft.com/office/drawing/2016/5/10/chartex" xmlns:cx5="http://schemas.microsoft.com/office/drawing/2016/5/11/chartex" xmlns:cx6="http://schemas.microsoft.com/office/drawing/2016/5/12/chartex" xmlns:cx7="http://schemas.microsoft.com/office/drawing/2016/5/13/chartex" xmlns:cx8="http://schemas.microsoft.com/office/drawing/2016/5/14/chartex" xmlns:mc="http://schemas.openxmlformats.org/markup-compatibility/2006" xmlns:aink="http://schemas.microsoft.com/office/drawing/2016/ink" xmlns:am3d="http://schemas.microsoft.com/office/drawing/2017/model3d" xmlns:o="urn:schemas-microsoft-com:office:office" xmlns:oel="http://schemas.microsoft.com/office/2019/extlst" xmlns:r="http://schemas.openxmlformats.org/officeDocument/2006/relationships" xmlns:m="http://schemas.openxmlformats.org/officeDocument/2006/math" xmlns:v="urn:schemas-microsoft-com:vml" xmlns:wp14="http://schemas.microsoft.com/office/word/2010/wordprocessingDrawing" xmlns:wp="http://schemas.openxmlformats.org/drawingml/2006/wordprocessingDrawing" xmlns:w10="urn:schemas-microsoft-com:office:word" xmlns:w="http://schemas.openxmlformats.org/wordprocessingml/2006/main" xmlns:w14="http://schemas.microsoft.com/office/word/2010/wordml" xmlns:w15="http://schemas.microsoft.com/office/word/2012/wordml" xmlns:w16cex="http://schemas.microsoft.com/office/word/2018/wordml/cex" xmlns:w16cid="http://schemas.microsoft.com/office/word/2016/wordml/cid" xmlns:w16="http://schemas.microsoft.com/office/word/2018/wordml" xmlns:w16sdtdh="http://schemas.microsoft.com/office/word/2020/wordml/sdtdatahash" xmlns:w16se="http://schemas.microsoft.com/office/word/2015/wordml/symex" xmlns:wpg="http://schemas.microsoft.com/office/word/2010/wordprocessingGroup" xmlns:wpi="http://schemas.microsoft.com/office/word/2010/wordprocessingInk" xmlns:wne="http://schemas.microsoft.com/office/word/2006/wordml" xmlns:wps="http://schemas.microsoft.com/office/word/2010/wordprocessingShape" mc:Ignorable="w14 w15 w16se w16cid w16 w16cex w16sdtdh wp14">
+<w:hdr xmlns:wpc="http://schemas.microsoft.com/office/word/2010/wordprocessingCanvas" xmlns:cx="http://schemas.microsoft.com/office/drawing/2014/chartex" xmlns:cx1="http://schemas.microsoft.com/office/drawing/2015/9/8/chartex" xmlns:cx2="http://schemas.microsoft.com/office/drawing/2015/10/21/chartex" xmlns:cx3="http://schemas.microsoft.com/office/drawing/2016/5/9/chartex" xmlns:cx4="http://schemas.microsoft.com/office/drawing/2016/5/10/chartex" xmlns:cx5="http://schemas.microsoft.com/office/drawing/2016/5/11/chartex" xmlns:cx6="http://schemas.microsoft.com/office/drawing/2016/5/12/chartex" xmlns:cx7="http://schemas.microsoft.com/office/drawing/2016/5/13/chartex" xmlns:cx8="http://schemas.microsoft.com/office/drawing/2016/5/14/chartex" xmlns:mc="http://schemas.openxmlformats.org/markup-compatibility/2006" xmlns:aink="http://schemas.microsoft.com/office/drawing/2016/ink" xmlns:am3d="http://schemas.microsoft.com/office/drawing/2017/model3d" xmlns:o="urn:schemas-microsoft-com:office:office" xmlns:oel="http://schemas.microsoft.com/office/2019/extlst" xmlns:r="http://schemas.openxmlformats.org/officeDocument/2006/relationships" xmlns:m="http://schemas.openxmlformats.org/officeDocument/2006/math" xmlns:v="urn:schemas-microsoft-com:vml" xmlns:wp14="http://schemas.microsoft.com/office/word/2010/wordprocessingDrawing" xmlns:wp="http://schemas.openxmlformats.org/drawingml/2006/wordprocessingDrawing" xmlns:w10="urn:schemas-microsoft-com:office:word" xmlns:w="http://schemas.openxmlformats.org/wordprocessingml/2006/main" xmlns:w14="http://schemas.microsoft.com/office/word/2010/wordml" xmlns:w15="http://schemas.microsoft.com/office/word/2012/wordml" xmlns:w16cex="http://schemas.microsoft.com/office/word/2018/wordml/cex" xmlns:w16cid="http://schemas.microsoft.com/office/word/2016/wordml/cid" xmlns:w16="http://schemas.microsoft.com/office/word/2018/wordml" xmlns:w16du="http://schemas.microsoft.com/office/word/2023/wordml/word16du" xmlns:w16sdtdh="http://schemas.microsoft.com/office/word/2020/wordml/sdtdatahash" xmlns:w16se="http://schemas.microsoft.com/office/word/2015/wordml/symex" xmlns:wpg="http://schemas.microsoft.com/office/word/2010/wordprocessingGroup" xmlns:wpi="http://schemas.microsoft.com/office/word/2010/wordprocessingInk" xmlns:wne="http://schemas.microsoft.com/office/word/2006/wordml" xmlns:wps="http://schemas.microsoft.com/office/word/2010/wordprocessingShape" mc:Ignorable="w14 w15 w16se w16cid w16 w16cex w16sdtdh w16du wp14">
   <w:p>
     <w:pPr>
-      <w:pStyle w:val="En-tte"/>
+      <w:pStyle w:val="Header"/>
     </w:pPr>
   </w:p>
 </w:hdr>
 </file>
 
 <file path=word/numbering.xml><?xml version="1.0" encoding="utf-8"?>
-<w:numbering xmlns:wpc="http://schemas.microsoft.com/office/word/2010/wordprocessingCanvas" xmlns:cx="http://schemas.microsoft.com/office/drawing/2014/chartex" xmlns:cx1="http://schemas.microsoft.com/office/drawing/2015/9/8/chartex" xmlns:cx2="http://schemas.microsoft.com/office/drawing/2015/10/21/chartex" xmlns:cx3="http://schemas.microsoft.com/office/drawing/2016/5/9/chartex" xmlns:cx4="http://schemas.microsoft.com/office/drawing/2016/5/10/chartex" xmlns:cx5="http://schemas.microsoft.com/office/drawing/2016/5/11/chartex" xmlns:cx6="http://schemas.microsoft.com/office/drawing/2016/5/12/chartex" xmlns:cx7="http://schemas.microsoft.com/office/drawing/2016/5/13/chartex" xmlns:cx8="http://schemas.microsoft.com/office/drawing/2016/5/14/chartex" xmlns:mc="http://schemas.openxmlformats.org/markup-compatibility/2006" xmlns:aink="http://schemas.microsoft.com/office/drawing/2016/ink" xmlns:am3d="http://schemas.microsoft.com/office/drawing/2017/model3d" xmlns:o="urn:schemas-microsoft-com:office:office" xmlns:oel="http://schemas.microsoft.com/office/2019/extlst" xmlns:r="http://schemas.openxmlformats.org/officeDocument/2006/relationships" xmlns:m="http://schemas.openxmlformats.org/officeDocument/2006/math" xmlns:v="urn:schemas-microsoft-com:vml" xmlns:wp14="http://schemas.microsoft.com/office/word/2010/wordprocessingDrawing" xmlns:wp="http://schemas.openxmlformats.org/drawingml/2006/wordprocessingDrawing" xmlns:w10="urn:schemas-microsoft-com:office:word" xmlns:w="http://schemas.openxmlformats.org/wordprocessingml/2006/main" xmlns:w14="http://schemas.microsoft.com/office/word/2010/wordml" xmlns:w15="http://schemas.microsoft.com/office/word/2012/wordml" xmlns:w16cex="http://schemas.microsoft.com/office/word/2018/wordml/cex" xmlns:w16cid="http://schemas.microsoft.com/office/word/2016/wordml/cid" xmlns:w16="http://schemas.microsoft.com/office/word/2018/wordml" xmlns:w16sdtdh="http://schemas.microsoft.com/office/word/2020/wordml/sdtdatahash" xmlns:w16se="http://schemas.microsoft.com/office/word/2015/wordml/symex" xmlns:wpg="http://schemas.microsoft.com/office/word/2010/wordprocessingGroup" xmlns:wpi="http://schemas.microsoft.com/office/word/2010/wordprocessingInk" xmlns:wne="http://schemas.microsoft.com/office/word/2006/wordml" xmlns:wps="http://schemas.microsoft.com/office/word/2010/wordprocessingShape" mc:Ignorable="w14 w15 w16se w16cid w16 w16cex w16sdtdh wp14">
+<w:numbering xmlns:wpc="http://schemas.microsoft.com/office/word/2010/wordprocessingCanvas" xmlns:cx="http://schemas.microsoft.com/office/drawing/2014/chartex" xmlns:cx1="http://schemas.microsoft.com/office/drawing/2015/9/8/chartex" xmlns:cx2="http://schemas.microsoft.com/office/drawing/2015/10/21/chartex" xmlns:cx3="http://schemas.microsoft.com/office/drawing/2016/5/9/chartex" xmlns:cx4="http://schemas.microsoft.com/office/drawing/2016/5/10/chartex" xmlns:cx5="http://schemas.microsoft.com/office/drawing/2016/5/11/chartex" xmlns:cx6="http://schemas.microsoft.com/office/drawing/2016/5/12/chartex" xmlns:cx7="http://schemas.microsoft.com/office/drawing/2016/5/13/chartex" xmlns:cx8="http://schemas.microsoft.com/office/drawing/2016/5/14/chartex" xmlns:mc="http://schemas.openxmlformats.org/markup-compatibility/2006" xmlns:aink="http://schemas.microsoft.com/office/drawing/2016/ink" xmlns:am3d="http://schemas.microsoft.com/office/drawing/2017/model3d" xmlns:o="urn:schemas-microsoft-com:office:office" xmlns:oel="http://schemas.microsoft.com/office/2019/extlst" xmlns:r="http://schemas.openxmlformats.org/officeDocument/2006/relationships" xmlns:m="http://schemas.openxmlformats.org/officeDocument/2006/math" xmlns:v="urn:schemas-microsoft-com:vml" xmlns:wp14="http://schemas.microsoft.com/office/word/2010/wordprocessingDrawing" xmlns:wp="http://schemas.openxmlformats.org/drawingml/2006/wordprocessingDrawing" xmlns:w10="urn:schemas-microsoft-com:office:word" xmlns:w="http://schemas.openxmlformats.org/wordprocessingml/2006/main" xmlns:w14="http://schemas.microsoft.com/office/word/2010/wordml" xmlns:w15="http://schemas.microsoft.com/office/word/2012/wordml" xmlns:w16cex="http://schemas.microsoft.com/office/word/2018/wordml/cex" xmlns:w16cid="http://schemas.microsoft.com/office/word/2016/wordml/cid" xmlns:w16="http://schemas.microsoft.com/office/word/2018/wordml" xmlns:w16du="http://schemas.microsoft.com/office/word/2023/wordml/word16du" xmlns:w16sdtdh="http://schemas.microsoft.com/office/word/2020/wordml/sdtdatahash" xmlns:w16se="http://schemas.microsoft.com/office/word/2015/wordml/symex" xmlns:wpg="http://schemas.microsoft.com/office/word/2010/wordprocessingGroup" xmlns:wpi="http://schemas.microsoft.com/office/word/2010/wordprocessingInk" xmlns:wne="http://schemas.microsoft.com/office/word/2006/wordml" xmlns:wps="http://schemas.microsoft.com/office/word/2010/wordprocessingShape" mc:Ignorable="w14 w15 w16se w16cid w16 w16cex w16sdtdh w16du wp14">
   <w:abstractNum w:abstractNumId="0" w15:restartNumberingAfterBreak="0">
     <w:nsid w:val="FFFFFF7C"/>
     <w:multiLevelType w:val="singleLevel"/>
@@ -2038,7 +2417,7 @@
     <w:lvl w:ilvl="0">
       <w:start w:val="1"/>
       <w:numFmt w:val="decimal"/>
-      <w:pStyle w:val="Listenumros3"/>
+      <w:pStyle w:val="ListNumber3"/>
       <w:lvlText w:val="%1."/>
       <w:lvlJc w:val="left"/>
       <w:pPr>
@@ -2056,7 +2435,7 @@
     <w:lvl w:ilvl="0">
       <w:start w:val="1"/>
       <w:numFmt w:val="decimal"/>
-      <w:pStyle w:val="Listenumros2"/>
+      <w:pStyle w:val="ListNumber2"/>
       <w:lvlText w:val="%1."/>
       <w:lvlJc w:val="left"/>
       <w:pPr>
@@ -2094,7 +2473,7 @@
     <w:lvl w:ilvl="0">
       <w:start w:val="1"/>
       <w:numFmt w:val="bullet"/>
-      <w:pStyle w:val="Listepuces3"/>
+      <w:pStyle w:val="ListBullet3"/>
       <w:lvlText w:val=""/>
       <w:lvlJc w:val="left"/>
       <w:pPr>
@@ -2115,7 +2494,7 @@
     <w:lvl w:ilvl="0">
       <w:start w:val="1"/>
       <w:numFmt w:val="bullet"/>
-      <w:pStyle w:val="Listepuces2"/>
+      <w:pStyle w:val="ListBullet2"/>
       <w:lvlText w:val=""/>
       <w:lvlJc w:val="left"/>
       <w:pPr>
@@ -2136,7 +2515,7 @@
     <w:lvl w:ilvl="0">
       <w:start w:val="1"/>
       <w:numFmt w:val="decimal"/>
-      <w:pStyle w:val="Listenumros"/>
+      <w:pStyle w:val="ListNumber"/>
       <w:lvlText w:val="%1."/>
       <w:lvlJc w:val="left"/>
       <w:pPr>
@@ -2154,7 +2533,7 @@
     <w:lvl w:ilvl="0">
       <w:start w:val="1"/>
       <w:numFmt w:val="bullet"/>
-      <w:pStyle w:val="Listepuces"/>
+      <w:pStyle w:val="ListBullet"/>
       <w:lvlText w:val=""/>
       <w:lvlJc w:val="left"/>
       <w:pPr>
@@ -2169,6 +2548,95 @@
     </w:lvl>
   </w:abstractNum>
   <w:abstractNum w:abstractNumId="9" w15:restartNumberingAfterBreak="0">
+    <w:nsid w:val="1353099E"/>
+    <w:multiLevelType w:val="hybridMultilevel"/>
+    <w:tmpl w:val="F9586F58"/>
+    <w:lvl w:ilvl="0" w:tplc="0809000F">
+      <w:start w:val="1"/>
+      <w:numFmt w:val="decimal"/>
+      <w:lvlText w:val="%1."/>
+      <w:lvlJc w:val="left"/>
+      <w:pPr>
+        <w:ind w:left="720" w:hanging="360"/>
+      </w:pPr>
+      <w:rPr>
+        <w:rFonts w:hint="default"/>
+      </w:rPr>
+    </w:lvl>
+    <w:lvl w:ilvl="1" w:tplc="08090019" w:tentative="1">
+      <w:start w:val="1"/>
+      <w:numFmt w:val="lowerLetter"/>
+      <w:lvlText w:val="%2."/>
+      <w:lvlJc w:val="left"/>
+      <w:pPr>
+        <w:ind w:left="1440" w:hanging="360"/>
+      </w:pPr>
+    </w:lvl>
+    <w:lvl w:ilvl="2" w:tplc="0809001B" w:tentative="1">
+      <w:start w:val="1"/>
+      <w:numFmt w:val="lowerRoman"/>
+      <w:lvlText w:val="%3."/>
+      <w:lvlJc w:val="right"/>
+      <w:pPr>
+        <w:ind w:left="2160" w:hanging="180"/>
+      </w:pPr>
+    </w:lvl>
+    <w:lvl w:ilvl="3" w:tplc="0809000F" w:tentative="1">
+      <w:start w:val="1"/>
+      <w:numFmt w:val="decimal"/>
+      <w:lvlText w:val="%4."/>
+      <w:lvlJc w:val="left"/>
+      <w:pPr>
+        <w:ind w:left="2880" w:hanging="360"/>
+      </w:pPr>
+    </w:lvl>
+    <w:lvl w:ilvl="4" w:tplc="08090019" w:tentative="1">
+      <w:start w:val="1"/>
+      <w:numFmt w:val="lowerLetter"/>
+      <w:lvlText w:val="%5."/>
+      <w:lvlJc w:val="left"/>
+      <w:pPr>
+        <w:ind w:left="3600" w:hanging="360"/>
+      </w:pPr>
+    </w:lvl>
+    <w:lvl w:ilvl="5" w:tplc="0809001B" w:tentative="1">
+      <w:start w:val="1"/>
+      <w:numFmt w:val="lowerRoman"/>
+      <w:lvlText w:val="%6."/>
+      <w:lvlJc w:val="right"/>
+      <w:pPr>
+        <w:ind w:left="4320" w:hanging="180"/>
+      </w:pPr>
+    </w:lvl>
+    <w:lvl w:ilvl="6" w:tplc="0809000F" w:tentative="1">
+      <w:start w:val="1"/>
+      <w:numFmt w:val="decimal"/>
+      <w:lvlText w:val="%7."/>
+      <w:lvlJc w:val="left"/>
+      <w:pPr>
+        <w:ind w:left="5040" w:hanging="360"/>
+      </w:pPr>
+    </w:lvl>
+    <w:lvl w:ilvl="7" w:tplc="08090019" w:tentative="1">
+      <w:start w:val="1"/>
+      <w:numFmt w:val="lowerLetter"/>
+      <w:lvlText w:val="%8."/>
+      <w:lvlJc w:val="left"/>
+      <w:pPr>
+        <w:ind w:left="5760" w:hanging="360"/>
+      </w:pPr>
+    </w:lvl>
+    <w:lvl w:ilvl="8" w:tplc="0809001B" w:tentative="1">
+      <w:start w:val="1"/>
+      <w:numFmt w:val="lowerRoman"/>
+      <w:lvlText w:val="%9."/>
+      <w:lvlJc w:val="right"/>
+      <w:pPr>
+        <w:ind w:left="6480" w:hanging="180"/>
+      </w:pPr>
+    </w:lvl>
+  </w:abstractNum>
+  <w:abstractNum w:abstractNumId="10" w15:restartNumberingAfterBreak="0">
     <w:nsid w:val="5551509B"/>
     <w:multiLevelType w:val="hybridMultilevel"/>
     <w:tmpl w:val="73BA0AB4"/>
@@ -2255,6 +2723,119 @@
       <w:pPr>
         <w:ind w:left="6480" w:hanging="180"/>
       </w:pPr>
+    </w:lvl>
+  </w:abstractNum>
+  <w:abstractNum w:abstractNumId="11" w15:restartNumberingAfterBreak="0">
+    <w:nsid w:val="5B924A8D"/>
+    <w:multiLevelType w:val="hybridMultilevel"/>
+    <w:tmpl w:val="1A8AA6E8"/>
+    <w:lvl w:ilvl="0" w:tplc="873205C8">
+      <w:start w:val="7"/>
+      <w:numFmt w:val="bullet"/>
+      <w:lvlText w:val="-"/>
+      <w:lvlJc w:val="left"/>
+      <w:pPr>
+        <w:ind w:left="720" w:hanging="360"/>
+      </w:pPr>
+      <w:rPr>
+        <w:rFonts w:ascii="Arial" w:eastAsiaTheme="minorEastAsia" w:hAnsi="Arial" w:cs="Arial" w:hint="default"/>
+      </w:rPr>
+    </w:lvl>
+    <w:lvl w:ilvl="1" w:tplc="08090003" w:tentative="1">
+      <w:start w:val="1"/>
+      <w:numFmt w:val="bullet"/>
+      <w:lvlText w:val="o"/>
+      <w:lvlJc w:val="left"/>
+      <w:pPr>
+        <w:ind w:left="1440" w:hanging="360"/>
+      </w:pPr>
+      <w:rPr>
+        <w:rFonts w:ascii="Courier New" w:hAnsi="Courier New" w:hint="default"/>
+      </w:rPr>
+    </w:lvl>
+    <w:lvl w:ilvl="2" w:tplc="08090005" w:tentative="1">
+      <w:start w:val="1"/>
+      <w:numFmt w:val="bullet"/>
+      <w:lvlText w:val=""/>
+      <w:lvlJc w:val="left"/>
+      <w:pPr>
+        <w:ind w:left="2160" w:hanging="360"/>
+      </w:pPr>
+      <w:rPr>
+        <w:rFonts w:ascii="Wingdings" w:hAnsi="Wingdings" w:hint="default"/>
+      </w:rPr>
+    </w:lvl>
+    <w:lvl w:ilvl="3" w:tplc="08090001" w:tentative="1">
+      <w:start w:val="1"/>
+      <w:numFmt w:val="bullet"/>
+      <w:lvlText w:val=""/>
+      <w:lvlJc w:val="left"/>
+      <w:pPr>
+        <w:ind w:left="2880" w:hanging="360"/>
+      </w:pPr>
+      <w:rPr>
+        <w:rFonts w:ascii="Symbol" w:hAnsi="Symbol" w:hint="default"/>
+      </w:rPr>
+    </w:lvl>
+    <w:lvl w:ilvl="4" w:tplc="08090003" w:tentative="1">
+      <w:start w:val="1"/>
+      <w:numFmt w:val="bullet"/>
+      <w:lvlText w:val="o"/>
+      <w:lvlJc w:val="left"/>
+      <w:pPr>
+        <w:ind w:left="3600" w:hanging="360"/>
+      </w:pPr>
+      <w:rPr>
+        <w:rFonts w:ascii="Courier New" w:hAnsi="Courier New" w:hint="default"/>
+      </w:rPr>
+    </w:lvl>
+    <w:lvl w:ilvl="5" w:tplc="08090005" w:tentative="1">
+      <w:start w:val="1"/>
+      <w:numFmt w:val="bullet"/>
+      <w:lvlText w:val=""/>
+      <w:lvlJc w:val="left"/>
+      <w:pPr>
+        <w:ind w:left="4320" w:hanging="360"/>
+      </w:pPr>
+      <w:rPr>
+        <w:rFonts w:ascii="Wingdings" w:hAnsi="Wingdings" w:hint="default"/>
+      </w:rPr>
+    </w:lvl>
+    <w:lvl w:ilvl="6" w:tplc="08090001" w:tentative="1">
+      <w:start w:val="1"/>
+      <w:numFmt w:val="bullet"/>
+      <w:lvlText w:val=""/>
+      <w:lvlJc w:val="left"/>
+      <w:pPr>
+        <w:ind w:left="5040" w:hanging="360"/>
+      </w:pPr>
+      <w:rPr>
+        <w:rFonts w:ascii="Symbol" w:hAnsi="Symbol" w:hint="default"/>
+      </w:rPr>
+    </w:lvl>
+    <w:lvl w:ilvl="7" w:tplc="08090003" w:tentative="1">
+      <w:start w:val="1"/>
+      <w:numFmt w:val="bullet"/>
+      <w:lvlText w:val="o"/>
+      <w:lvlJc w:val="left"/>
+      <w:pPr>
+        <w:ind w:left="5760" w:hanging="360"/>
+      </w:pPr>
+      <w:rPr>
+        <w:rFonts w:ascii="Courier New" w:hAnsi="Courier New" w:hint="default"/>
+      </w:rPr>
+    </w:lvl>
+    <w:lvl w:ilvl="8" w:tplc="08090005" w:tentative="1">
+      <w:start w:val="1"/>
+      <w:numFmt w:val="bullet"/>
+      <w:lvlText w:val=""/>
+      <w:lvlJc w:val="left"/>
+      <w:pPr>
+        <w:ind w:left="6480" w:hanging="360"/>
+      </w:pPr>
+      <w:rPr>
+        <w:rFonts w:ascii="Wingdings" w:hAnsi="Wingdings" w:hint="default"/>
+      </w:rPr>
     </w:lvl>
   </w:abstractNum>
   <w:num w:numId="1" w16cid:durableId="586184786">
@@ -2285,13 +2866,19 @@
     <w:abstractNumId w:val="0"/>
   </w:num>
   <w:num w:numId="10" w16cid:durableId="248780332">
+    <w:abstractNumId w:val="10"/>
+  </w:num>
+  <w:num w:numId="11" w16cid:durableId="1619486498">
+    <w:abstractNumId w:val="11"/>
+  </w:num>
+  <w:num w:numId="12" w16cid:durableId="1812677452">
     <w:abstractNumId w:val="9"/>
   </w:num>
 </w:numbering>
 </file>
 
 <file path=word/styles.xml><?xml version="1.0" encoding="utf-8"?>
-<w:styles xmlns:mc="http://schemas.openxmlformats.org/markup-compatibility/2006" xmlns:r="http://schemas.openxmlformats.org/officeDocument/2006/relationships" xmlns:w="http://schemas.openxmlformats.org/wordprocessingml/2006/main" xmlns:w14="http://schemas.microsoft.com/office/word/2010/wordml" xmlns:w15="http://schemas.microsoft.com/office/word/2012/wordml" xmlns:w16cex="http://schemas.microsoft.com/office/word/2018/wordml/cex" xmlns:w16cid="http://schemas.microsoft.com/office/word/2016/wordml/cid" xmlns:w16="http://schemas.microsoft.com/office/word/2018/wordml" xmlns:w16sdtdh="http://schemas.microsoft.com/office/word/2020/wordml/sdtdatahash" xmlns:w16se="http://schemas.microsoft.com/office/word/2015/wordml/symex" mc:Ignorable="w14 w15 w16se w16cid w16 w16cex w16sdtdh">
+<w:styles xmlns:mc="http://schemas.openxmlformats.org/markup-compatibility/2006" xmlns:r="http://schemas.openxmlformats.org/officeDocument/2006/relationships" xmlns:w="http://schemas.openxmlformats.org/wordprocessingml/2006/main" xmlns:w14="http://schemas.microsoft.com/office/word/2010/wordml" xmlns:w15="http://schemas.microsoft.com/office/word/2012/wordml" xmlns:w16cex="http://schemas.microsoft.com/office/word/2018/wordml/cex" xmlns:w16cid="http://schemas.microsoft.com/office/word/2016/wordml/cid" xmlns:w16="http://schemas.microsoft.com/office/word/2018/wordml" xmlns:w16du="http://schemas.microsoft.com/office/word/2023/wordml/word16du" xmlns:w16sdtdh="http://schemas.microsoft.com/office/word/2020/wordml/sdtdatahash" xmlns:w16se="http://schemas.microsoft.com/office/word/2015/wordml/symex" mc:Ignorable="w14 w15 w16se w16cid w16 w16cex w16sdtdh w16du">
   <w:docDefaults>
     <w:rPrDefault>
       <w:rPr>
@@ -2681,11 +3268,11 @@
     <w:qFormat/>
     <w:rsid w:val="00FC693F"/>
   </w:style>
-  <w:style w:type="paragraph" w:styleId="Titre1">
+  <w:style w:type="paragraph" w:styleId="Heading1">
     <w:name w:val="heading 1"/>
     <w:basedOn w:val="Normal"/>
     <w:next w:val="Normal"/>
-    <w:link w:val="Titre1Car"/>
+    <w:link w:val="Heading1Char"/>
     <w:uiPriority w:val="9"/>
     <w:qFormat/>
     <w:rsid w:val="00FC693F"/>
@@ -2704,11 +3291,11 @@
       <w:szCs w:val="28"/>
     </w:rPr>
   </w:style>
-  <w:style w:type="paragraph" w:styleId="Titre2">
+  <w:style w:type="paragraph" w:styleId="Heading2">
     <w:name w:val="heading 2"/>
     <w:basedOn w:val="Normal"/>
     <w:next w:val="Normal"/>
-    <w:link w:val="Titre2Car"/>
+    <w:link w:val="Heading2Char"/>
     <w:uiPriority w:val="9"/>
     <w:unhideWhenUsed/>
     <w:qFormat/>
@@ -2728,11 +3315,11 @@
       <w:szCs w:val="26"/>
     </w:rPr>
   </w:style>
-  <w:style w:type="paragraph" w:styleId="Titre3">
+  <w:style w:type="paragraph" w:styleId="Heading3">
     <w:name w:val="heading 3"/>
     <w:basedOn w:val="Normal"/>
     <w:next w:val="Normal"/>
-    <w:link w:val="Titre3Car"/>
+    <w:link w:val="Heading3Char"/>
     <w:uiPriority w:val="9"/>
     <w:unhideWhenUsed/>
     <w:qFormat/>
@@ -2750,11 +3337,11 @@
       <w:color w:val="4F81BD" w:themeColor="accent1"/>
     </w:rPr>
   </w:style>
-  <w:style w:type="paragraph" w:styleId="Titre4">
+  <w:style w:type="paragraph" w:styleId="Heading4">
     <w:name w:val="heading 4"/>
     <w:basedOn w:val="Normal"/>
     <w:next w:val="Normal"/>
-    <w:link w:val="Titre4Car"/>
+    <w:link w:val="Heading4Char"/>
     <w:uiPriority w:val="9"/>
     <w:semiHidden/>
     <w:unhideWhenUsed/>
@@ -2775,11 +3362,11 @@
       <w:color w:val="4F81BD" w:themeColor="accent1"/>
     </w:rPr>
   </w:style>
-  <w:style w:type="paragraph" w:styleId="Titre5">
+  <w:style w:type="paragraph" w:styleId="Heading5">
     <w:name w:val="heading 5"/>
     <w:basedOn w:val="Normal"/>
     <w:next w:val="Normal"/>
-    <w:link w:val="Titre5Car"/>
+    <w:link w:val="Heading5Char"/>
     <w:uiPriority w:val="9"/>
     <w:semiHidden/>
     <w:unhideWhenUsed/>
@@ -2796,11 +3383,11 @@
       <w:color w:val="243F60" w:themeColor="accent1" w:themeShade="7F"/>
     </w:rPr>
   </w:style>
-  <w:style w:type="paragraph" w:styleId="Titre6">
+  <w:style w:type="paragraph" w:styleId="Heading6">
     <w:name w:val="heading 6"/>
     <w:basedOn w:val="Normal"/>
     <w:next w:val="Normal"/>
-    <w:link w:val="Titre6Car"/>
+    <w:link w:val="Heading6Char"/>
     <w:uiPriority w:val="9"/>
     <w:semiHidden/>
     <w:unhideWhenUsed/>
@@ -2819,11 +3406,11 @@
       <w:color w:val="243F60" w:themeColor="accent1" w:themeShade="7F"/>
     </w:rPr>
   </w:style>
-  <w:style w:type="paragraph" w:styleId="Titre7">
+  <w:style w:type="paragraph" w:styleId="Heading7">
     <w:name w:val="heading 7"/>
     <w:basedOn w:val="Normal"/>
     <w:next w:val="Normal"/>
-    <w:link w:val="Titre7Car"/>
+    <w:link w:val="Heading7Char"/>
     <w:uiPriority w:val="9"/>
     <w:semiHidden/>
     <w:unhideWhenUsed/>
@@ -2842,11 +3429,11 @@
       <w:color w:val="404040" w:themeColor="text1" w:themeTint="BF"/>
     </w:rPr>
   </w:style>
-  <w:style w:type="paragraph" w:styleId="Titre8">
+  <w:style w:type="paragraph" w:styleId="Heading8">
     <w:name w:val="heading 8"/>
     <w:basedOn w:val="Normal"/>
     <w:next w:val="Normal"/>
-    <w:link w:val="Titre8Car"/>
+    <w:link w:val="Heading8Char"/>
     <w:uiPriority w:val="9"/>
     <w:semiHidden/>
     <w:unhideWhenUsed/>
@@ -2865,11 +3452,11 @@
       <w:szCs w:val="20"/>
     </w:rPr>
   </w:style>
-  <w:style w:type="paragraph" w:styleId="Titre9">
+  <w:style w:type="paragraph" w:styleId="Heading9">
     <w:name w:val="heading 9"/>
     <w:basedOn w:val="Normal"/>
     <w:next w:val="Normal"/>
-    <w:link w:val="Titre9Car"/>
+    <w:link w:val="Heading9Char"/>
     <w:uiPriority w:val="9"/>
     <w:semiHidden/>
     <w:unhideWhenUsed/>
@@ -2890,13 +3477,13 @@
       <w:szCs w:val="20"/>
     </w:rPr>
   </w:style>
-  <w:style w:type="character" w:default="1" w:styleId="Policepardfaut">
+  <w:style w:type="character" w:default="1" w:styleId="DefaultParagraphFont">
     <w:name w:val="Default Paragraph Font"/>
     <w:uiPriority w:val="1"/>
     <w:semiHidden/>
     <w:unhideWhenUsed/>
   </w:style>
-  <w:style w:type="table" w:default="1" w:styleId="TableauNormal">
+  <w:style w:type="table" w:default="1" w:styleId="TableNormal">
     <w:name w:val="Normal Table"/>
     <w:uiPriority w:val="99"/>
     <w:semiHidden/>
@@ -2911,16 +3498,16 @@
       </w:tblCellMar>
     </w:tblPr>
   </w:style>
-  <w:style w:type="numbering" w:default="1" w:styleId="Aucuneliste">
+  <w:style w:type="numbering" w:default="1" w:styleId="NoList">
     <w:name w:val="No List"/>
     <w:uiPriority w:val="99"/>
     <w:semiHidden/>
     <w:unhideWhenUsed/>
   </w:style>
-  <w:style w:type="paragraph" w:styleId="En-tte">
+  <w:style w:type="paragraph" w:styleId="Header">
     <w:name w:val="header"/>
     <w:basedOn w:val="Normal"/>
-    <w:link w:val="En-tteCar"/>
+    <w:link w:val="HeaderChar"/>
     <w:uiPriority w:val="99"/>
     <w:unhideWhenUsed/>
     <w:rsid w:val="00E618BF"/>
@@ -2932,17 +3519,17 @@
       <w:spacing w:after="0" w:line="240" w:lineRule="auto"/>
     </w:pPr>
   </w:style>
-  <w:style w:type="character" w:customStyle="1" w:styleId="En-tteCar">
-    <w:name w:val="En-tête Car"/>
-    <w:basedOn w:val="Policepardfaut"/>
-    <w:link w:val="En-tte"/>
+  <w:style w:type="character" w:customStyle="1" w:styleId="HeaderChar">
+    <w:name w:val="Header Char"/>
+    <w:basedOn w:val="DefaultParagraphFont"/>
+    <w:link w:val="Header"/>
     <w:uiPriority w:val="99"/>
     <w:rsid w:val="00E618BF"/>
   </w:style>
-  <w:style w:type="paragraph" w:styleId="Pieddepage">
+  <w:style w:type="paragraph" w:styleId="Footer">
     <w:name w:val="footer"/>
     <w:basedOn w:val="Normal"/>
-    <w:link w:val="PieddepageCar"/>
+    <w:link w:val="FooterChar"/>
     <w:uiPriority w:val="99"/>
     <w:unhideWhenUsed/>
     <w:rsid w:val="00E618BF"/>
@@ -2954,14 +3541,14 @@
       <w:spacing w:after="0" w:line="240" w:lineRule="auto"/>
     </w:pPr>
   </w:style>
-  <w:style w:type="character" w:customStyle="1" w:styleId="PieddepageCar">
-    <w:name w:val="Pied de page Car"/>
-    <w:basedOn w:val="Policepardfaut"/>
-    <w:link w:val="Pieddepage"/>
+  <w:style w:type="character" w:customStyle="1" w:styleId="FooterChar">
+    <w:name w:val="Footer Char"/>
+    <w:basedOn w:val="DefaultParagraphFont"/>
+    <w:link w:val="Footer"/>
     <w:uiPriority w:val="99"/>
     <w:rsid w:val="00E618BF"/>
   </w:style>
-  <w:style w:type="paragraph" w:styleId="Sansinterligne">
+  <w:style w:type="paragraph" w:styleId="NoSpacing">
     <w:name w:val="No Spacing"/>
     <w:uiPriority w:val="1"/>
     <w:qFormat/>
@@ -2970,10 +3557,10 @@
       <w:spacing w:after="0" w:line="240" w:lineRule="auto"/>
     </w:pPr>
   </w:style>
-  <w:style w:type="character" w:customStyle="1" w:styleId="Titre1Car">
-    <w:name w:val="Titre 1 Car"/>
-    <w:basedOn w:val="Policepardfaut"/>
-    <w:link w:val="Titre1"/>
+  <w:style w:type="character" w:customStyle="1" w:styleId="Heading1Char">
+    <w:name w:val="Heading 1 Char"/>
+    <w:basedOn w:val="DefaultParagraphFont"/>
+    <w:link w:val="Heading1"/>
     <w:uiPriority w:val="9"/>
     <w:rsid w:val="00FC693F"/>
     <w:rPr>
@@ -2985,10 +3572,10 @@
       <w:szCs w:val="28"/>
     </w:rPr>
   </w:style>
-  <w:style w:type="character" w:customStyle="1" w:styleId="Titre2Car">
-    <w:name w:val="Titre 2 Car"/>
-    <w:basedOn w:val="Policepardfaut"/>
-    <w:link w:val="Titre2"/>
+  <w:style w:type="character" w:customStyle="1" w:styleId="Heading2Char">
+    <w:name w:val="Heading 2 Char"/>
+    <w:basedOn w:val="DefaultParagraphFont"/>
+    <w:link w:val="Heading2"/>
     <w:uiPriority w:val="9"/>
     <w:rsid w:val="00FC693F"/>
     <w:rPr>
@@ -3000,10 +3587,10 @@
       <w:szCs w:val="26"/>
     </w:rPr>
   </w:style>
-  <w:style w:type="character" w:customStyle="1" w:styleId="Titre3Car">
-    <w:name w:val="Titre 3 Car"/>
-    <w:basedOn w:val="Policepardfaut"/>
-    <w:link w:val="Titre3"/>
+  <w:style w:type="character" w:customStyle="1" w:styleId="Heading3Char">
+    <w:name w:val="Heading 3 Char"/>
+    <w:basedOn w:val="DefaultParagraphFont"/>
+    <w:link w:val="Heading3"/>
     <w:uiPriority w:val="9"/>
     <w:rsid w:val="00FC693F"/>
     <w:rPr>
@@ -3013,11 +3600,11 @@
       <w:color w:val="4F81BD" w:themeColor="accent1"/>
     </w:rPr>
   </w:style>
-  <w:style w:type="paragraph" w:styleId="Titre">
+  <w:style w:type="paragraph" w:styleId="Title">
     <w:name w:val="Title"/>
     <w:basedOn w:val="Normal"/>
     <w:next w:val="Normal"/>
-    <w:link w:val="TitreCar"/>
+    <w:link w:val="TitleChar"/>
     <w:uiPriority w:val="10"/>
     <w:qFormat/>
     <w:rsid w:val="00FC693F"/>
@@ -3037,10 +3624,10 @@
       <w:szCs w:val="52"/>
     </w:rPr>
   </w:style>
-  <w:style w:type="character" w:customStyle="1" w:styleId="TitreCar">
-    <w:name w:val="Titre Car"/>
-    <w:basedOn w:val="Policepardfaut"/>
-    <w:link w:val="Titre"/>
+  <w:style w:type="character" w:customStyle="1" w:styleId="TitleChar">
+    <w:name w:val="Title Char"/>
+    <w:basedOn w:val="DefaultParagraphFont"/>
+    <w:link w:val="Title"/>
     <w:uiPriority w:val="10"/>
     <w:rsid w:val="00FC693F"/>
     <w:rPr>
@@ -3052,11 +3639,11 @@
       <w:szCs w:val="52"/>
     </w:rPr>
   </w:style>
-  <w:style w:type="paragraph" w:styleId="Sous-titre">
+  <w:style w:type="paragraph" w:styleId="Subtitle">
     <w:name w:val="Subtitle"/>
     <w:basedOn w:val="Normal"/>
     <w:next w:val="Normal"/>
-    <w:link w:val="Sous-titreCar"/>
+    <w:link w:val="SubtitleChar"/>
     <w:uiPriority w:val="11"/>
     <w:qFormat/>
     <w:rsid w:val="00FC693F"/>
@@ -3075,10 +3662,10 @@
       <w:szCs w:val="24"/>
     </w:rPr>
   </w:style>
-  <w:style w:type="character" w:customStyle="1" w:styleId="Sous-titreCar">
-    <w:name w:val="Sous-titre Car"/>
-    <w:basedOn w:val="Policepardfaut"/>
-    <w:link w:val="Sous-titre"/>
+  <w:style w:type="character" w:customStyle="1" w:styleId="SubtitleChar">
+    <w:name w:val="Subtitle Char"/>
+    <w:basedOn w:val="DefaultParagraphFont"/>
+    <w:link w:val="Subtitle"/>
     <w:uiPriority w:val="11"/>
     <w:rsid w:val="00FC693F"/>
     <w:rPr>
@@ -3091,7 +3678,7 @@
       <w:szCs w:val="24"/>
     </w:rPr>
   </w:style>
-  <w:style w:type="paragraph" w:styleId="Paragraphedeliste">
+  <w:style w:type="paragraph" w:styleId="ListParagraph">
     <w:name w:val="List Paragraph"/>
     <w:basedOn w:val="Normal"/>
     <w:uiPriority w:val="34"/>
@@ -3102,10 +3689,10 @@
       <w:contextualSpacing/>
     </w:pPr>
   </w:style>
-  <w:style w:type="paragraph" w:styleId="Corpsdetexte">
+  <w:style w:type="paragraph" w:styleId="BodyText">
     <w:name w:val="Body Text"/>
     <w:basedOn w:val="Normal"/>
-    <w:link w:val="CorpsdetexteCar"/>
+    <w:link w:val="BodyTextChar"/>
     <w:uiPriority w:val="99"/>
     <w:unhideWhenUsed/>
     <w:rsid w:val="00AA1D8D"/>
@@ -3113,17 +3700,17 @@
       <w:spacing w:after="120"/>
     </w:pPr>
   </w:style>
-  <w:style w:type="character" w:customStyle="1" w:styleId="CorpsdetexteCar">
-    <w:name w:val="Corps de texte Car"/>
-    <w:basedOn w:val="Policepardfaut"/>
-    <w:link w:val="Corpsdetexte"/>
+  <w:style w:type="character" w:customStyle="1" w:styleId="BodyTextChar">
+    <w:name w:val="Body Text Char"/>
+    <w:basedOn w:val="DefaultParagraphFont"/>
+    <w:link w:val="BodyText"/>
     <w:uiPriority w:val="99"/>
     <w:rsid w:val="00AA1D8D"/>
   </w:style>
-  <w:style w:type="paragraph" w:styleId="Corpsdetexte2">
+  <w:style w:type="paragraph" w:styleId="BodyText2">
     <w:name w:val="Body Text 2"/>
     <w:basedOn w:val="Normal"/>
-    <w:link w:val="Corpsdetexte2Car"/>
+    <w:link w:val="BodyText2Char"/>
     <w:uiPriority w:val="99"/>
     <w:unhideWhenUsed/>
     <w:rsid w:val="00AA1D8D"/>
@@ -3131,17 +3718,17 @@
       <w:spacing w:after="120" w:line="480" w:lineRule="auto"/>
     </w:pPr>
   </w:style>
-  <w:style w:type="character" w:customStyle="1" w:styleId="Corpsdetexte2Car">
-    <w:name w:val="Corps de texte 2 Car"/>
-    <w:basedOn w:val="Policepardfaut"/>
-    <w:link w:val="Corpsdetexte2"/>
+  <w:style w:type="character" w:customStyle="1" w:styleId="BodyText2Char">
+    <w:name w:val="Body Text 2 Char"/>
+    <w:basedOn w:val="DefaultParagraphFont"/>
+    <w:link w:val="BodyText2"/>
     <w:uiPriority w:val="99"/>
     <w:rsid w:val="00AA1D8D"/>
   </w:style>
-  <w:style w:type="paragraph" w:styleId="Corpsdetexte3">
+  <w:style w:type="paragraph" w:styleId="BodyText3">
     <w:name w:val="Body Text 3"/>
     <w:basedOn w:val="Normal"/>
-    <w:link w:val="Corpsdetexte3Car"/>
+    <w:link w:val="BodyText3Char"/>
     <w:uiPriority w:val="99"/>
     <w:unhideWhenUsed/>
     <w:rsid w:val="00AA1D8D"/>
@@ -3153,10 +3740,10 @@
       <w:szCs w:val="16"/>
     </w:rPr>
   </w:style>
-  <w:style w:type="character" w:customStyle="1" w:styleId="Corpsdetexte3Car">
-    <w:name w:val="Corps de texte 3 Car"/>
-    <w:basedOn w:val="Policepardfaut"/>
-    <w:link w:val="Corpsdetexte3"/>
+  <w:style w:type="character" w:customStyle="1" w:styleId="BodyText3Char">
+    <w:name w:val="Body Text 3 Char"/>
+    <w:basedOn w:val="DefaultParagraphFont"/>
+    <w:link w:val="BodyText3"/>
     <w:uiPriority w:val="99"/>
     <w:rsid w:val="00AA1D8D"/>
     <w:rPr>
@@ -3164,7 +3751,7 @@
       <w:szCs w:val="16"/>
     </w:rPr>
   </w:style>
-  <w:style w:type="paragraph" w:styleId="Liste">
+  <w:style w:type="paragraph" w:styleId="List">
     <w:name w:val="List"/>
     <w:basedOn w:val="Normal"/>
     <w:uiPriority w:val="99"/>
@@ -3175,7 +3762,7 @@
       <w:contextualSpacing/>
     </w:pPr>
   </w:style>
-  <w:style w:type="paragraph" w:styleId="Liste2">
+  <w:style w:type="paragraph" w:styleId="List2">
     <w:name w:val="List 2"/>
     <w:basedOn w:val="Normal"/>
     <w:uiPriority w:val="99"/>
@@ -3186,7 +3773,7 @@
       <w:contextualSpacing/>
     </w:pPr>
   </w:style>
-  <w:style w:type="paragraph" w:styleId="Liste3">
+  <w:style w:type="paragraph" w:styleId="List3">
     <w:name w:val="List 3"/>
     <w:basedOn w:val="Normal"/>
     <w:uiPriority w:val="99"/>
@@ -3197,7 +3784,7 @@
       <w:contextualSpacing/>
     </w:pPr>
   </w:style>
-  <w:style w:type="paragraph" w:styleId="Listepuces">
+  <w:style w:type="paragraph" w:styleId="ListBullet">
     <w:name w:val="List Bullet"/>
     <w:basedOn w:val="Normal"/>
     <w:uiPriority w:val="99"/>
@@ -3210,7 +3797,7 @@
       <w:contextualSpacing/>
     </w:pPr>
   </w:style>
-  <w:style w:type="paragraph" w:styleId="Listepuces2">
+  <w:style w:type="paragraph" w:styleId="ListBullet2">
     <w:name w:val="List Bullet 2"/>
     <w:basedOn w:val="Normal"/>
     <w:uiPriority w:val="99"/>
@@ -3223,7 +3810,7 @@
       <w:contextualSpacing/>
     </w:pPr>
   </w:style>
-  <w:style w:type="paragraph" w:styleId="Listepuces3">
+  <w:style w:type="paragraph" w:styleId="ListBullet3">
     <w:name w:val="List Bullet 3"/>
     <w:basedOn w:val="Normal"/>
     <w:uiPriority w:val="99"/>
@@ -3236,7 +3823,7 @@
       <w:contextualSpacing/>
     </w:pPr>
   </w:style>
-  <w:style w:type="paragraph" w:styleId="Listenumros">
+  <w:style w:type="paragraph" w:styleId="ListNumber">
     <w:name w:val="List Number"/>
     <w:basedOn w:val="Normal"/>
     <w:uiPriority w:val="99"/>
@@ -3249,7 +3836,7 @@
       <w:contextualSpacing/>
     </w:pPr>
   </w:style>
-  <w:style w:type="paragraph" w:styleId="Listenumros2">
+  <w:style w:type="paragraph" w:styleId="ListNumber2">
     <w:name w:val="List Number 2"/>
     <w:basedOn w:val="Normal"/>
     <w:uiPriority w:val="99"/>
@@ -3262,7 +3849,7 @@
       <w:contextualSpacing/>
     </w:pPr>
   </w:style>
-  <w:style w:type="paragraph" w:styleId="Listenumros3">
+  <w:style w:type="paragraph" w:styleId="ListNumber3">
     <w:name w:val="List Number 3"/>
     <w:basedOn w:val="Normal"/>
     <w:uiPriority w:val="99"/>
@@ -3275,7 +3862,7 @@
       <w:contextualSpacing/>
     </w:pPr>
   </w:style>
-  <w:style w:type="paragraph" w:styleId="Listecontinue">
+  <w:style w:type="paragraph" w:styleId="ListContinue">
     <w:name w:val="List Continue"/>
     <w:basedOn w:val="Normal"/>
     <w:uiPriority w:val="99"/>
@@ -3287,7 +3874,7 @@
       <w:contextualSpacing/>
     </w:pPr>
   </w:style>
-  <w:style w:type="paragraph" w:styleId="Listecontinue2">
+  <w:style w:type="paragraph" w:styleId="ListContinue2">
     <w:name w:val="List Continue 2"/>
     <w:basedOn w:val="Normal"/>
     <w:uiPriority w:val="99"/>
@@ -3299,7 +3886,7 @@
       <w:contextualSpacing/>
     </w:pPr>
   </w:style>
-  <w:style w:type="paragraph" w:styleId="Listecontinue3">
+  <w:style w:type="paragraph" w:styleId="ListContinue3">
     <w:name w:val="List Continue 3"/>
     <w:basedOn w:val="Normal"/>
     <w:uiPriority w:val="99"/>
@@ -3311,9 +3898,9 @@
       <w:contextualSpacing/>
     </w:pPr>
   </w:style>
-  <w:style w:type="paragraph" w:styleId="Textedemacro">
+  <w:style w:type="paragraph" w:styleId="MacroText">
     <w:name w:val="macro"/>
-    <w:link w:val="TextedemacroCar"/>
+    <w:link w:val="MacroTextChar"/>
     <w:uiPriority w:val="99"/>
     <w:unhideWhenUsed/>
     <w:rsid w:val="0029639D"/>
@@ -3334,10 +3921,10 @@
       <w:szCs w:val="20"/>
     </w:rPr>
   </w:style>
-  <w:style w:type="character" w:customStyle="1" w:styleId="TextedemacroCar">
-    <w:name w:val="Texte de macro Car"/>
-    <w:basedOn w:val="Policepardfaut"/>
-    <w:link w:val="Textedemacro"/>
+  <w:style w:type="character" w:customStyle="1" w:styleId="MacroTextChar">
+    <w:name w:val="Macro Text Char"/>
+    <w:basedOn w:val="DefaultParagraphFont"/>
+    <w:link w:val="MacroText"/>
     <w:uiPriority w:val="99"/>
     <w:rsid w:val="0029639D"/>
     <w:rPr>
@@ -3346,11 +3933,11 @@
       <w:szCs w:val="20"/>
     </w:rPr>
   </w:style>
-  <w:style w:type="paragraph" w:styleId="Citation">
+  <w:style w:type="paragraph" w:styleId="Quote">
     <w:name w:val="Quote"/>
     <w:basedOn w:val="Normal"/>
     <w:next w:val="Normal"/>
-    <w:link w:val="CitationCar"/>
+    <w:link w:val="QuoteChar"/>
     <w:uiPriority w:val="29"/>
     <w:qFormat/>
     <w:rsid w:val="00FC693F"/>
@@ -3360,10 +3947,10 @@
       <w:color w:val="000000" w:themeColor="text1"/>
     </w:rPr>
   </w:style>
-  <w:style w:type="character" w:customStyle="1" w:styleId="CitationCar">
-    <w:name w:val="Citation Car"/>
-    <w:basedOn w:val="Policepardfaut"/>
-    <w:link w:val="Citation"/>
+  <w:style w:type="character" w:customStyle="1" w:styleId="QuoteChar">
+    <w:name w:val="Quote Char"/>
+    <w:basedOn w:val="DefaultParagraphFont"/>
+    <w:link w:val="Quote"/>
     <w:uiPriority w:val="29"/>
     <w:rsid w:val="00FC693F"/>
     <w:rPr>
@@ -3372,10 +3959,10 @@
       <w:color w:val="000000" w:themeColor="text1"/>
     </w:rPr>
   </w:style>
-  <w:style w:type="character" w:customStyle="1" w:styleId="Titre4Car">
-    <w:name w:val="Titre 4 Car"/>
-    <w:basedOn w:val="Policepardfaut"/>
-    <w:link w:val="Titre4"/>
+  <w:style w:type="character" w:customStyle="1" w:styleId="Heading4Char">
+    <w:name w:val="Heading 4 Char"/>
+    <w:basedOn w:val="DefaultParagraphFont"/>
+    <w:link w:val="Heading4"/>
     <w:uiPriority w:val="9"/>
     <w:semiHidden/>
     <w:rsid w:val="00FC693F"/>
@@ -3388,10 +3975,10 @@
       <w:color w:val="4F81BD" w:themeColor="accent1"/>
     </w:rPr>
   </w:style>
-  <w:style w:type="character" w:customStyle="1" w:styleId="Titre5Car">
-    <w:name w:val="Titre 5 Car"/>
-    <w:basedOn w:val="Policepardfaut"/>
-    <w:link w:val="Titre5"/>
+  <w:style w:type="character" w:customStyle="1" w:styleId="Heading5Char">
+    <w:name w:val="Heading 5 Char"/>
+    <w:basedOn w:val="DefaultParagraphFont"/>
+    <w:link w:val="Heading5"/>
     <w:uiPriority w:val="9"/>
     <w:semiHidden/>
     <w:rsid w:val="00FC693F"/>
@@ -3400,10 +3987,10 @@
       <w:color w:val="243F60" w:themeColor="accent1" w:themeShade="7F"/>
     </w:rPr>
   </w:style>
-  <w:style w:type="character" w:customStyle="1" w:styleId="Titre6Car">
-    <w:name w:val="Titre 6 Car"/>
-    <w:basedOn w:val="Policepardfaut"/>
-    <w:link w:val="Titre6"/>
+  <w:style w:type="character" w:customStyle="1" w:styleId="Heading6Char">
+    <w:name w:val="Heading 6 Char"/>
+    <w:basedOn w:val="DefaultParagraphFont"/>
+    <w:link w:val="Heading6"/>
     <w:uiPriority w:val="9"/>
     <w:semiHidden/>
     <w:rsid w:val="00FC693F"/>
@@ -3414,10 +4001,10 @@
       <w:color w:val="243F60" w:themeColor="accent1" w:themeShade="7F"/>
     </w:rPr>
   </w:style>
-  <w:style w:type="character" w:customStyle="1" w:styleId="Titre7Car">
-    <w:name w:val="Titre 7 Car"/>
-    <w:basedOn w:val="Policepardfaut"/>
-    <w:link w:val="Titre7"/>
+  <w:style w:type="character" w:customStyle="1" w:styleId="Heading7Char">
+    <w:name w:val="Heading 7 Char"/>
+    <w:basedOn w:val="DefaultParagraphFont"/>
+    <w:link w:val="Heading7"/>
     <w:uiPriority w:val="9"/>
     <w:semiHidden/>
     <w:rsid w:val="00FC693F"/>
@@ -3428,10 +4015,10 @@
       <w:color w:val="404040" w:themeColor="text1" w:themeTint="BF"/>
     </w:rPr>
   </w:style>
-  <w:style w:type="character" w:customStyle="1" w:styleId="Titre8Car">
-    <w:name w:val="Titre 8 Car"/>
-    <w:basedOn w:val="Policepardfaut"/>
-    <w:link w:val="Titre8"/>
+  <w:style w:type="character" w:customStyle="1" w:styleId="Heading8Char">
+    <w:name w:val="Heading 8 Char"/>
+    <w:basedOn w:val="DefaultParagraphFont"/>
+    <w:link w:val="Heading8"/>
     <w:uiPriority w:val="9"/>
     <w:semiHidden/>
     <w:rsid w:val="00FC693F"/>
@@ -3442,10 +4029,10 @@
       <w:szCs w:val="20"/>
     </w:rPr>
   </w:style>
-  <w:style w:type="character" w:customStyle="1" w:styleId="Titre9Car">
-    <w:name w:val="Titre 9 Car"/>
-    <w:basedOn w:val="Policepardfaut"/>
-    <w:link w:val="Titre9"/>
+  <w:style w:type="character" w:customStyle="1" w:styleId="Heading9Char">
+    <w:name w:val="Heading 9 Char"/>
+    <w:basedOn w:val="DefaultParagraphFont"/>
+    <w:link w:val="Heading9"/>
     <w:uiPriority w:val="9"/>
     <w:semiHidden/>
     <w:rsid w:val="00FC693F"/>
@@ -3458,7 +4045,7 @@
       <w:szCs w:val="20"/>
     </w:rPr>
   </w:style>
-  <w:style w:type="paragraph" w:styleId="Lgende">
+  <w:style w:type="paragraph" w:styleId="Caption">
     <w:name w:val="caption"/>
     <w:basedOn w:val="Normal"/>
     <w:next w:val="Normal"/>
@@ -3478,9 +4065,9 @@
       <w:szCs w:val="18"/>
     </w:rPr>
   </w:style>
-  <w:style w:type="character" w:styleId="lev">
+  <w:style w:type="character" w:styleId="Strong">
     <w:name w:val="Strong"/>
-    <w:basedOn w:val="Policepardfaut"/>
+    <w:basedOn w:val="DefaultParagraphFont"/>
     <w:uiPriority w:val="22"/>
     <w:qFormat/>
     <w:rsid w:val="00FC693F"/>
@@ -3489,9 +4076,9 @@
       <w:bCs/>
     </w:rPr>
   </w:style>
-  <w:style w:type="character" w:styleId="Accentuation">
+  <w:style w:type="character" w:styleId="Emphasis">
     <w:name w:val="Emphasis"/>
-    <w:basedOn w:val="Policepardfaut"/>
+    <w:basedOn w:val="DefaultParagraphFont"/>
     <w:uiPriority w:val="20"/>
     <w:qFormat/>
     <w:rsid w:val="00FC693F"/>
@@ -3500,11 +4087,11 @@
       <w:iCs/>
     </w:rPr>
   </w:style>
-  <w:style w:type="paragraph" w:styleId="Citationintense">
+  <w:style w:type="paragraph" w:styleId="IntenseQuote">
     <w:name w:val="Intense Quote"/>
     <w:basedOn w:val="Normal"/>
     <w:next w:val="Normal"/>
-    <w:link w:val="CitationintenseCar"/>
+    <w:link w:val="IntenseQuoteChar"/>
     <w:uiPriority w:val="30"/>
     <w:qFormat/>
     <w:rsid w:val="00FC693F"/>
@@ -3523,10 +4110,10 @@
       <w:color w:val="4F81BD" w:themeColor="accent1"/>
     </w:rPr>
   </w:style>
-  <w:style w:type="character" w:customStyle="1" w:styleId="CitationintenseCar">
-    <w:name w:val="Citation intense Car"/>
-    <w:basedOn w:val="Policepardfaut"/>
-    <w:link w:val="Citationintense"/>
+  <w:style w:type="character" w:customStyle="1" w:styleId="IntenseQuoteChar">
+    <w:name w:val="Intense Quote Char"/>
+    <w:basedOn w:val="DefaultParagraphFont"/>
+    <w:link w:val="IntenseQuote"/>
     <w:uiPriority w:val="30"/>
     <w:rsid w:val="00FC693F"/>
     <w:rPr>
@@ -3537,9 +4124,9 @@
       <w:color w:val="4F81BD" w:themeColor="accent1"/>
     </w:rPr>
   </w:style>
-  <w:style w:type="character" w:styleId="Accentuationlgre">
+  <w:style w:type="character" w:styleId="SubtleEmphasis">
     <w:name w:val="Subtle Emphasis"/>
-    <w:basedOn w:val="Policepardfaut"/>
+    <w:basedOn w:val="DefaultParagraphFont"/>
     <w:uiPriority w:val="19"/>
     <w:qFormat/>
     <w:rsid w:val="00FC693F"/>
@@ -3549,9 +4136,9 @@
       <w:color w:val="808080" w:themeColor="text1" w:themeTint="7F"/>
     </w:rPr>
   </w:style>
-  <w:style w:type="character" w:styleId="Accentuationintense">
+  <w:style w:type="character" w:styleId="IntenseEmphasis">
     <w:name w:val="Intense Emphasis"/>
-    <w:basedOn w:val="Policepardfaut"/>
+    <w:basedOn w:val="DefaultParagraphFont"/>
     <w:uiPriority w:val="21"/>
     <w:qFormat/>
     <w:rsid w:val="00FC693F"/>
@@ -3563,9 +4150,9 @@
       <w:color w:val="4F81BD" w:themeColor="accent1"/>
     </w:rPr>
   </w:style>
-  <w:style w:type="character" w:styleId="Rfrencelgre">
+  <w:style w:type="character" w:styleId="SubtleReference">
     <w:name w:val="Subtle Reference"/>
-    <w:basedOn w:val="Policepardfaut"/>
+    <w:basedOn w:val="DefaultParagraphFont"/>
     <w:uiPriority w:val="31"/>
     <w:qFormat/>
     <w:rsid w:val="00FC693F"/>
@@ -3575,9 +4162,9 @@
       <w:u w:val="single"/>
     </w:rPr>
   </w:style>
-  <w:style w:type="character" w:styleId="Rfrenceintense">
+  <w:style w:type="character" w:styleId="IntenseReference">
     <w:name w:val="Intense Reference"/>
-    <w:basedOn w:val="Policepardfaut"/>
+    <w:basedOn w:val="DefaultParagraphFont"/>
     <w:uiPriority w:val="32"/>
     <w:qFormat/>
     <w:rsid w:val="00FC693F"/>
@@ -3590,9 +4177,9 @@
       <w:u w:val="single"/>
     </w:rPr>
   </w:style>
-  <w:style w:type="character" w:styleId="Titredulivre">
+  <w:style w:type="character" w:styleId="BookTitle">
     <w:name w:val="Book Title"/>
-    <w:basedOn w:val="Policepardfaut"/>
+    <w:basedOn w:val="DefaultParagraphFont"/>
     <w:uiPriority w:val="33"/>
     <w:qFormat/>
     <w:rsid w:val="00FC693F"/>
@@ -3603,9 +4190,9 @@
       <w:spacing w:val="5"/>
     </w:rPr>
   </w:style>
-  <w:style w:type="paragraph" w:styleId="En-ttedetabledesmatires">
+  <w:style w:type="paragraph" w:styleId="TOCHeading">
     <w:name w:val="TOC Heading"/>
-    <w:basedOn w:val="Titre1"/>
+    <w:basedOn w:val="Heading1"/>
     <w:next w:val="Normal"/>
     <w:uiPriority w:val="39"/>
     <w:semiHidden/>
@@ -3616,9 +4203,9 @@
       <w:outlineLvl w:val="9"/>
     </w:pPr>
   </w:style>
-  <w:style w:type="table" w:styleId="Grilledutableau">
+  <w:style w:type="table" w:styleId="TableGrid">
     <w:name w:val="Table Grid"/>
-    <w:basedOn w:val="TableauNormal"/>
+    <w:basedOn w:val="TableNormal"/>
     <w:uiPriority w:val="59"/>
     <w:rsid w:val="00FC693F"/>
     <w:pPr>
@@ -3635,9 +4222,9 @@
       </w:tblBorders>
     </w:tblPr>
   </w:style>
-  <w:style w:type="table" w:styleId="Ombrageclair">
+  <w:style w:type="table" w:styleId="LightShading">
     <w:name w:val="Light Shading"/>
-    <w:basedOn w:val="TableauNormal"/>
+    <w:basedOn w:val="TableNormal"/>
     <w:uiPriority w:val="60"/>
     <w:rsid w:val="00FC693F"/>
     <w:pPr>
@@ -3731,9 +4318,9 @@
       </w:tcPr>
     </w:tblStylePr>
   </w:style>
-  <w:style w:type="table" w:styleId="Trameclaire-Accent1">
+  <w:style w:type="table" w:styleId="LightShading-Accent1">
     <w:name w:val="Light Shading Accent 1"/>
-    <w:basedOn w:val="TableauNormal"/>
+    <w:basedOn w:val="TableNormal"/>
     <w:uiPriority w:val="60"/>
     <w:rsid w:val="00FC693F"/>
     <w:pPr>
@@ -3827,9 +4414,9 @@
       </w:tcPr>
     </w:tblStylePr>
   </w:style>
-  <w:style w:type="table" w:styleId="Trameclaire-Accent2">
+  <w:style w:type="table" w:styleId="LightShading-Accent2">
     <w:name w:val="Light Shading Accent 2"/>
-    <w:basedOn w:val="TableauNormal"/>
+    <w:basedOn w:val="TableNormal"/>
     <w:uiPriority w:val="60"/>
     <w:rsid w:val="00FC693F"/>
     <w:pPr>
@@ -3923,9 +4510,9 @@
       </w:tcPr>
     </w:tblStylePr>
   </w:style>
-  <w:style w:type="table" w:styleId="Trameclaire-Accent3">
+  <w:style w:type="table" w:styleId="LightShading-Accent3">
     <w:name w:val="Light Shading Accent 3"/>
-    <w:basedOn w:val="TableauNormal"/>
+    <w:basedOn w:val="TableNormal"/>
     <w:uiPriority w:val="60"/>
     <w:rsid w:val="00FC693F"/>
     <w:pPr>
@@ -4019,9 +4606,9 @@
       </w:tcPr>
     </w:tblStylePr>
   </w:style>
-  <w:style w:type="table" w:styleId="Trameclaire-Accent4">
+  <w:style w:type="table" w:styleId="LightShading-Accent4">
     <w:name w:val="Light Shading Accent 4"/>
-    <w:basedOn w:val="TableauNormal"/>
+    <w:basedOn w:val="TableNormal"/>
     <w:uiPriority w:val="60"/>
     <w:rsid w:val="00FC693F"/>
     <w:pPr>
@@ -4115,9 +4702,9 @@
       </w:tcPr>
     </w:tblStylePr>
   </w:style>
-  <w:style w:type="table" w:styleId="Trameclaire-Accent5">
+  <w:style w:type="table" w:styleId="LightShading-Accent5">
     <w:name w:val="Light Shading Accent 5"/>
-    <w:basedOn w:val="TableauNormal"/>
+    <w:basedOn w:val="TableNormal"/>
     <w:uiPriority w:val="60"/>
     <w:rsid w:val="00FC693F"/>
     <w:pPr>
@@ -4211,9 +4798,9 @@
       </w:tcPr>
     </w:tblStylePr>
   </w:style>
-  <w:style w:type="table" w:styleId="Trameclaire-Accent6">
+  <w:style w:type="table" w:styleId="LightShading-Accent6">
     <w:name w:val="Light Shading Accent 6"/>
-    <w:basedOn w:val="TableauNormal"/>
+    <w:basedOn w:val="TableNormal"/>
     <w:uiPriority w:val="60"/>
     <w:rsid w:val="00FC693F"/>
     <w:pPr>
@@ -4307,9 +4894,9 @@
       </w:tcPr>
     </w:tblStylePr>
   </w:style>
-  <w:style w:type="table" w:styleId="Listeclaire">
+  <w:style w:type="table" w:styleId="LightList">
     <w:name w:val="Light List"/>
-    <w:basedOn w:val="TableauNormal"/>
+    <w:basedOn w:val="TableNormal"/>
     <w:uiPriority w:val="61"/>
     <w:rsid w:val="00FC693F"/>
     <w:pPr>
@@ -4392,9 +4979,9 @@
       </w:tcPr>
     </w:tblStylePr>
   </w:style>
-  <w:style w:type="table" w:styleId="Listeclaire-Accent1">
+  <w:style w:type="table" w:styleId="LightList-Accent1">
     <w:name w:val="Light List Accent 1"/>
-    <w:basedOn w:val="TableauNormal"/>
+    <w:basedOn w:val="TableNormal"/>
     <w:uiPriority w:val="61"/>
     <w:rsid w:val="00FC693F"/>
     <w:pPr>
@@ -4477,9 +5064,9 @@
       </w:tcPr>
     </w:tblStylePr>
   </w:style>
-  <w:style w:type="table" w:styleId="Listeclaire-Accent2">
+  <w:style w:type="table" w:styleId="LightList-Accent2">
     <w:name w:val="Light List Accent 2"/>
-    <w:basedOn w:val="TableauNormal"/>
+    <w:basedOn w:val="TableNormal"/>
     <w:uiPriority w:val="61"/>
     <w:rsid w:val="00CB0664"/>
     <w:pPr>
@@ -4562,9 +5149,9 @@
       </w:tcPr>
     </w:tblStylePr>
   </w:style>
-  <w:style w:type="table" w:styleId="Listeclaire-Accent3">
+  <w:style w:type="table" w:styleId="LightList-Accent3">
     <w:name w:val="Light List Accent 3"/>
-    <w:basedOn w:val="TableauNormal"/>
+    <w:basedOn w:val="TableNormal"/>
     <w:uiPriority w:val="61"/>
     <w:rsid w:val="00CB0664"/>
     <w:pPr>
@@ -4647,9 +5234,9 @@
       </w:tcPr>
     </w:tblStylePr>
   </w:style>
-  <w:style w:type="table" w:styleId="Listeclaire-Accent4">
+  <w:style w:type="table" w:styleId="LightList-Accent4">
     <w:name w:val="Light List Accent 4"/>
-    <w:basedOn w:val="TableauNormal"/>
+    <w:basedOn w:val="TableNormal"/>
     <w:uiPriority w:val="61"/>
     <w:rsid w:val="00CB0664"/>
     <w:pPr>
@@ -4732,9 +5319,9 @@
       </w:tcPr>
     </w:tblStylePr>
   </w:style>
-  <w:style w:type="table" w:styleId="Listeclaire-Accent5">
+  <w:style w:type="table" w:styleId="LightList-Accent5">
     <w:name w:val="Light List Accent 5"/>
-    <w:basedOn w:val="TableauNormal"/>
+    <w:basedOn w:val="TableNormal"/>
     <w:uiPriority w:val="61"/>
     <w:rsid w:val="00CB0664"/>
     <w:pPr>
@@ -4817,9 +5404,9 @@
       </w:tcPr>
     </w:tblStylePr>
   </w:style>
-  <w:style w:type="table" w:styleId="Listeclaire-Accent6">
+  <w:style w:type="table" w:styleId="LightList-Accent6">
     <w:name w:val="Light List Accent 6"/>
-    <w:basedOn w:val="TableauNormal"/>
+    <w:basedOn w:val="TableNormal"/>
     <w:uiPriority w:val="61"/>
     <w:rsid w:val="00CB0664"/>
     <w:pPr>
@@ -4902,9 +5489,9 @@
       </w:tcPr>
     </w:tblStylePr>
   </w:style>
-  <w:style w:type="table" w:styleId="Grilleclaire">
+  <w:style w:type="table" w:styleId="LightGrid">
     <w:name w:val="Light Grid"/>
-    <w:basedOn w:val="TableauNormal"/>
+    <w:basedOn w:val="TableNormal"/>
     <w:uiPriority w:val="62"/>
     <w:rsid w:val="00CB0664"/>
     <w:pPr>
@@ -5025,9 +5612,9 @@
       </w:tcPr>
     </w:tblStylePr>
   </w:style>
-  <w:style w:type="table" w:styleId="Grilleclaire-Accent1">
+  <w:style w:type="table" w:styleId="LightGrid-Accent1">
     <w:name w:val="Light Grid Accent 1"/>
-    <w:basedOn w:val="TableauNormal"/>
+    <w:basedOn w:val="TableNormal"/>
     <w:uiPriority w:val="62"/>
     <w:rsid w:val="00CB0664"/>
     <w:pPr>
@@ -5148,9 +5735,9 @@
       </w:tcPr>
     </w:tblStylePr>
   </w:style>
-  <w:style w:type="table" w:styleId="Grilleclaire-Accent2">
+  <w:style w:type="table" w:styleId="LightGrid-Accent2">
     <w:name w:val="Light Grid Accent 2"/>
-    <w:basedOn w:val="TableauNormal"/>
+    <w:basedOn w:val="TableNormal"/>
     <w:uiPriority w:val="62"/>
     <w:rsid w:val="00CB0664"/>
     <w:pPr>
@@ -5271,9 +5858,9 @@
       </w:tcPr>
     </w:tblStylePr>
   </w:style>
-  <w:style w:type="table" w:styleId="Grilleclaire-Accent3">
+  <w:style w:type="table" w:styleId="LightGrid-Accent3">
     <w:name w:val="Light Grid Accent 3"/>
-    <w:basedOn w:val="TableauNormal"/>
+    <w:basedOn w:val="TableNormal"/>
     <w:uiPriority w:val="62"/>
     <w:rsid w:val="00CB0664"/>
     <w:pPr>
@@ -5394,9 +5981,9 @@
       </w:tcPr>
     </w:tblStylePr>
   </w:style>
-  <w:style w:type="table" w:styleId="Grilleclaire-Accent4">
+  <w:style w:type="table" w:styleId="LightGrid-Accent4">
     <w:name w:val="Light Grid Accent 4"/>
-    <w:basedOn w:val="TableauNormal"/>
+    <w:basedOn w:val="TableNormal"/>
     <w:uiPriority w:val="62"/>
     <w:rsid w:val="00CB0664"/>
     <w:pPr>
@@ -5517,9 +6104,9 @@
       </w:tcPr>
     </w:tblStylePr>
   </w:style>
-  <w:style w:type="table" w:styleId="Grilleclaire-Accent5">
+  <w:style w:type="table" w:styleId="LightGrid-Accent5">
     <w:name w:val="Light Grid Accent 5"/>
-    <w:basedOn w:val="TableauNormal"/>
+    <w:basedOn w:val="TableNormal"/>
     <w:uiPriority w:val="62"/>
     <w:rsid w:val="00CB0664"/>
     <w:pPr>
@@ -5640,9 +6227,9 @@
       </w:tcPr>
     </w:tblStylePr>
   </w:style>
-  <w:style w:type="table" w:styleId="Grilleclaire-Accent6">
+  <w:style w:type="table" w:styleId="LightGrid-Accent6">
     <w:name w:val="Light Grid Accent 6"/>
-    <w:basedOn w:val="TableauNormal"/>
+    <w:basedOn w:val="TableNormal"/>
     <w:uiPriority w:val="62"/>
     <w:rsid w:val="00CB0664"/>
     <w:pPr>
@@ -5763,9 +6350,9 @@
       </w:tcPr>
     </w:tblStylePr>
   </w:style>
-  <w:style w:type="table" w:styleId="Tramemoyenne1">
+  <w:style w:type="table" w:styleId="MediumShading1">
     <w:name w:val="Medium Shading 1"/>
-    <w:basedOn w:val="TableauNormal"/>
+    <w:basedOn w:val="TableNormal"/>
     <w:uiPriority w:val="63"/>
     <w:rsid w:val="00CB0664"/>
     <w:pPr>
@@ -5862,9 +6449,9 @@
       </w:tcPr>
     </w:tblStylePr>
   </w:style>
-  <w:style w:type="table" w:styleId="Tramemoyenne1-Accent1">
+  <w:style w:type="table" w:styleId="MediumShading1-Accent1">
     <w:name w:val="Medium Shading 1 Accent 1"/>
-    <w:basedOn w:val="TableauNormal"/>
+    <w:basedOn w:val="TableNormal"/>
     <w:uiPriority w:val="63"/>
     <w:rsid w:val="00CB0664"/>
     <w:pPr>
@@ -5961,9 +6548,9 @@
       </w:tcPr>
     </w:tblStylePr>
   </w:style>
-  <w:style w:type="table" w:styleId="Tramemoyenne1-Accent2">
+  <w:style w:type="table" w:styleId="MediumShading1-Accent2">
     <w:name w:val="Medium Shading 1 Accent 2"/>
-    <w:basedOn w:val="TableauNormal"/>
+    <w:basedOn w:val="TableNormal"/>
     <w:uiPriority w:val="63"/>
     <w:rsid w:val="00CB0664"/>
     <w:pPr>
@@ -6060,9 +6647,9 @@
       </w:tcPr>
     </w:tblStylePr>
   </w:style>
-  <w:style w:type="table" w:styleId="Tramemoyenne1-Accent3">
+  <w:style w:type="table" w:styleId="MediumShading1-Accent3">
     <w:name w:val="Medium Shading 1 Accent 3"/>
-    <w:basedOn w:val="TableauNormal"/>
+    <w:basedOn w:val="TableNormal"/>
     <w:uiPriority w:val="63"/>
     <w:rsid w:val="00CB0664"/>
     <w:pPr>
@@ -6159,9 +6746,9 @@
       </w:tcPr>
     </w:tblStylePr>
   </w:style>
-  <w:style w:type="table" w:styleId="Tramemoyenne1-Accent4">
+  <w:style w:type="table" w:styleId="MediumShading1-Accent4">
     <w:name w:val="Medium Shading 1 Accent 4"/>
-    <w:basedOn w:val="TableauNormal"/>
+    <w:basedOn w:val="TableNormal"/>
     <w:uiPriority w:val="63"/>
     <w:rsid w:val="00CB0664"/>
     <w:pPr>
@@ -6258,9 +6845,9 @@
       </w:tcPr>
     </w:tblStylePr>
   </w:style>
-  <w:style w:type="table" w:styleId="Tramemoyenne1-Accent5">
+  <w:style w:type="table" w:styleId="MediumShading1-Accent5">
     <w:name w:val="Medium Shading 1 Accent 5"/>
-    <w:basedOn w:val="TableauNormal"/>
+    <w:basedOn w:val="TableNormal"/>
     <w:uiPriority w:val="63"/>
     <w:rsid w:val="00CB0664"/>
     <w:pPr>
@@ -6357,9 +6944,9 @@
       </w:tcPr>
     </w:tblStylePr>
   </w:style>
-  <w:style w:type="table" w:styleId="Tramemoyenne1-Accent6">
+  <w:style w:type="table" w:styleId="MediumShading1-Accent6">
     <w:name w:val="Medium Shading 1 Accent 6"/>
-    <w:basedOn w:val="TableauNormal"/>
+    <w:basedOn w:val="TableNormal"/>
     <w:uiPriority w:val="63"/>
     <w:rsid w:val="00CB0664"/>
     <w:pPr>
@@ -6456,9 +7043,9 @@
       </w:tcPr>
     </w:tblStylePr>
   </w:style>
-  <w:style w:type="table" w:styleId="Tramemoyenne2">
+  <w:style w:type="table" w:styleId="MediumShading2">
     <w:name w:val="Medium Shading 2"/>
-    <w:basedOn w:val="TableauNormal"/>
+    <w:basedOn w:val="TableNormal"/>
     <w:uiPriority w:val="64"/>
     <w:rsid w:val="00CB0664"/>
     <w:pPr>
@@ -6598,9 +7185,9 @@
       </w:tcPr>
     </w:tblStylePr>
   </w:style>
-  <w:style w:type="table" w:styleId="Tramemoyenne2-Accent1">
+  <w:style w:type="table" w:styleId="MediumShading2-Accent1">
     <w:name w:val="Medium Shading 2 Accent 1"/>
-    <w:basedOn w:val="TableauNormal"/>
+    <w:basedOn w:val="TableNormal"/>
     <w:uiPriority w:val="64"/>
     <w:rsid w:val="00CB0664"/>
     <w:pPr>
@@ -6740,9 +7327,9 @@
       </w:tcPr>
     </w:tblStylePr>
   </w:style>
-  <w:style w:type="table" w:styleId="Tramemoyenne2-Accent2">
+  <w:style w:type="table" w:styleId="MediumShading2-Accent2">
     <w:name w:val="Medium Shading 2 Accent 2"/>
-    <w:basedOn w:val="TableauNormal"/>
+    <w:basedOn w:val="TableNormal"/>
     <w:uiPriority w:val="64"/>
     <w:rsid w:val="00CB0664"/>
     <w:pPr>
@@ -6882,9 +7469,9 @@
       </w:tcPr>
     </w:tblStylePr>
   </w:style>
-  <w:style w:type="table" w:styleId="Tramemoyenne2-Accent3">
+  <w:style w:type="table" w:styleId="MediumShading2-Accent3">
     <w:name w:val="Medium Shading 2 Accent 3"/>
-    <w:basedOn w:val="TableauNormal"/>
+    <w:basedOn w:val="TableNormal"/>
     <w:uiPriority w:val="64"/>
     <w:rsid w:val="00CB0664"/>
     <w:pPr>
@@ -7024,9 +7611,9 @@
       </w:tcPr>
     </w:tblStylePr>
   </w:style>
-  <w:style w:type="table" w:styleId="Tramemoyenne2-Accent4">
+  <w:style w:type="table" w:styleId="MediumShading2-Accent4">
     <w:name w:val="Medium Shading 2 Accent 4"/>
-    <w:basedOn w:val="TableauNormal"/>
+    <w:basedOn w:val="TableNormal"/>
     <w:uiPriority w:val="64"/>
     <w:rsid w:val="00CB0664"/>
     <w:pPr>
@@ -7166,9 +7753,9 @@
       </w:tcPr>
     </w:tblStylePr>
   </w:style>
-  <w:style w:type="table" w:styleId="Tramemoyenne2-Accent5">
+  <w:style w:type="table" w:styleId="MediumShading2-Accent5">
     <w:name w:val="Medium Shading 2 Accent 5"/>
-    <w:basedOn w:val="TableauNormal"/>
+    <w:basedOn w:val="TableNormal"/>
     <w:uiPriority w:val="64"/>
     <w:rsid w:val="00CB0664"/>
     <w:pPr>
@@ -7308,9 +7895,9 @@
       </w:tcPr>
     </w:tblStylePr>
   </w:style>
-  <w:style w:type="table" w:styleId="Tramemoyenne2-Accent6">
+  <w:style w:type="table" w:styleId="MediumShading2-Accent6">
     <w:name w:val="Medium Shading 2 Accent 6"/>
-    <w:basedOn w:val="TableauNormal"/>
+    <w:basedOn w:val="TableNormal"/>
     <w:uiPriority w:val="64"/>
     <w:rsid w:val="00CB0664"/>
     <w:pPr>
@@ -7450,9 +8037,9 @@
       </w:tcPr>
     </w:tblStylePr>
   </w:style>
-  <w:style w:type="table" w:styleId="Listemoyenne1">
+  <w:style w:type="table" w:styleId="MediumList1">
     <w:name w:val="Medium List 1"/>
-    <w:basedOn w:val="TableauNormal"/>
+    <w:basedOn w:val="TableNormal"/>
     <w:uiPriority w:val="65"/>
     <w:rsid w:val="00CB0664"/>
     <w:pPr>
@@ -7527,9 +8114,9 @@
       </w:tcPr>
     </w:tblStylePr>
   </w:style>
-  <w:style w:type="table" w:styleId="Listemoyenne1-Accent1">
+  <w:style w:type="table" w:styleId="MediumList1-Accent1">
     <w:name w:val="Medium List 1 Accent 1"/>
-    <w:basedOn w:val="TableauNormal"/>
+    <w:basedOn w:val="TableNormal"/>
     <w:uiPriority w:val="65"/>
     <w:rsid w:val="00CB0664"/>
     <w:pPr>
@@ -7604,9 +8191,9 @@
       </w:tcPr>
     </w:tblStylePr>
   </w:style>
-  <w:style w:type="table" w:styleId="Listemoyenne1-Accent2">
+  <w:style w:type="table" w:styleId="MediumList1-Accent2">
     <w:name w:val="Medium List 1 Accent 2"/>
-    <w:basedOn w:val="TableauNormal"/>
+    <w:basedOn w:val="TableNormal"/>
     <w:uiPriority w:val="65"/>
     <w:rsid w:val="00CB0664"/>
     <w:pPr>
@@ -7681,9 +8268,9 @@
       </w:tcPr>
     </w:tblStylePr>
   </w:style>
-  <w:style w:type="table" w:styleId="Listemoyenne1-Accent3">
+  <w:style w:type="table" w:styleId="MediumList1-Accent3">
     <w:name w:val="Medium List 1 Accent 3"/>
-    <w:basedOn w:val="TableauNormal"/>
+    <w:basedOn w:val="TableNormal"/>
     <w:uiPriority w:val="65"/>
     <w:rsid w:val="00CB0664"/>
     <w:pPr>
@@ -7758,9 +8345,9 @@
       </w:tcPr>
     </w:tblStylePr>
   </w:style>
-  <w:style w:type="table" w:styleId="Listemoyenne1-Accent4">
+  <w:style w:type="table" w:styleId="MediumList1-Accent4">
     <w:name w:val="Medium List 1 Accent 4"/>
-    <w:basedOn w:val="TableauNormal"/>
+    <w:basedOn w:val="TableNormal"/>
     <w:uiPriority w:val="65"/>
     <w:rsid w:val="00CB0664"/>
     <w:pPr>
@@ -7835,9 +8422,9 @@
       </w:tcPr>
     </w:tblStylePr>
   </w:style>
-  <w:style w:type="table" w:styleId="Listemoyenne1-Accent5">
+  <w:style w:type="table" w:styleId="MediumList1-Accent5">
     <w:name w:val="Medium List 1 Accent 5"/>
-    <w:basedOn w:val="TableauNormal"/>
+    <w:basedOn w:val="TableNormal"/>
     <w:uiPriority w:val="65"/>
     <w:rsid w:val="00CB0664"/>
     <w:pPr>
@@ -7912,9 +8499,9 @@
       </w:tcPr>
     </w:tblStylePr>
   </w:style>
-  <w:style w:type="table" w:styleId="Listemoyenne1-Accent6">
+  <w:style w:type="table" w:styleId="MediumList1-Accent6">
     <w:name w:val="Medium List 1 Accent 6"/>
-    <w:basedOn w:val="TableauNormal"/>
+    <w:basedOn w:val="TableNormal"/>
     <w:uiPriority w:val="65"/>
     <w:rsid w:val="00CB0664"/>
     <w:pPr>
@@ -7989,9 +8576,9 @@
       </w:tcPr>
     </w:tblStylePr>
   </w:style>
-  <w:style w:type="table" w:styleId="Listemoyenne2">
+  <w:style w:type="table" w:styleId="MediumList2">
     <w:name w:val="Medium List 2"/>
-    <w:basedOn w:val="TableauNormal"/>
+    <w:basedOn w:val="TableNormal"/>
     <w:uiPriority w:val="66"/>
     <w:rsid w:val="00CB0664"/>
     <w:pPr>
@@ -8110,9 +8697,9 @@
       </w:tcPr>
     </w:tblStylePr>
   </w:style>
-  <w:style w:type="table" w:styleId="Listemoyenne2-Accent1">
+  <w:style w:type="table" w:styleId="MediumList2-Accent1">
     <w:name w:val="Medium List 2 Accent 1"/>
-    <w:basedOn w:val="TableauNormal"/>
+    <w:basedOn w:val="TableNormal"/>
     <w:uiPriority w:val="66"/>
     <w:rsid w:val="00CB0664"/>
     <w:pPr>
@@ -8231,9 +8818,9 @@
       </w:tcPr>
     </w:tblStylePr>
   </w:style>
-  <w:style w:type="table" w:styleId="Listemoyenne2-Accent2">
+  <w:style w:type="table" w:styleId="MediumList2-Accent2">
     <w:name w:val="Medium List 2 Accent 2"/>
-    <w:basedOn w:val="TableauNormal"/>
+    <w:basedOn w:val="TableNormal"/>
     <w:uiPriority w:val="66"/>
     <w:rsid w:val="00CB0664"/>
     <w:pPr>
@@ -8352,9 +8939,9 @@
       </w:tcPr>
     </w:tblStylePr>
   </w:style>
-  <w:style w:type="table" w:styleId="Listemoyenne2-Accent3">
+  <w:style w:type="table" w:styleId="MediumList2-Accent3">
     <w:name w:val="Medium List 2 Accent 3"/>
-    <w:basedOn w:val="TableauNormal"/>
+    <w:basedOn w:val="TableNormal"/>
     <w:uiPriority w:val="66"/>
     <w:rsid w:val="00CB0664"/>
     <w:pPr>
@@ -8473,9 +9060,9 @@
       </w:tcPr>
     </w:tblStylePr>
   </w:style>
-  <w:style w:type="table" w:styleId="Listemoyenne2-Accent4">
+  <w:style w:type="table" w:styleId="MediumList2-Accent4">
     <w:name w:val="Medium List 2 Accent 4"/>
-    <w:basedOn w:val="TableauNormal"/>
+    <w:basedOn w:val="TableNormal"/>
     <w:uiPriority w:val="66"/>
     <w:rsid w:val="00CB0664"/>
     <w:pPr>
@@ -8594,9 +9181,9 @@
       </w:tcPr>
     </w:tblStylePr>
   </w:style>
-  <w:style w:type="table" w:styleId="Listemoyenne2-Accent5">
+  <w:style w:type="table" w:styleId="MediumList2-Accent5">
     <w:name w:val="Medium List 2 Accent 5"/>
-    <w:basedOn w:val="TableauNormal"/>
+    <w:basedOn w:val="TableNormal"/>
     <w:uiPriority w:val="66"/>
     <w:rsid w:val="00CB0664"/>
     <w:pPr>
@@ -8715,9 +9302,9 @@
       </w:tcPr>
     </w:tblStylePr>
   </w:style>
-  <w:style w:type="table" w:styleId="Listemoyenne2-Accent6">
+  <w:style w:type="table" w:styleId="MediumList2-Accent6">
     <w:name w:val="Medium List 2 Accent 6"/>
-    <w:basedOn w:val="TableauNormal"/>
+    <w:basedOn w:val="TableNormal"/>
     <w:uiPriority w:val="66"/>
     <w:rsid w:val="00CB0664"/>
     <w:pPr>
@@ -8836,9 +9423,9 @@
       </w:tcPr>
     </w:tblStylePr>
   </w:style>
-  <w:style w:type="table" w:styleId="Grillemoyenne1">
+  <w:style w:type="table" w:styleId="MediumGrid1">
     <w:name w:val="Medium Grid 1"/>
-    <w:basedOn w:val="TableauNormal"/>
+    <w:basedOn w:val="TableNormal"/>
     <w:uiPriority w:val="67"/>
     <w:rsid w:val="00CB0664"/>
     <w:pPr>
@@ -8902,9 +9489,9 @@
       </w:tcPr>
     </w:tblStylePr>
   </w:style>
-  <w:style w:type="table" w:styleId="Grillemoyenne1-Accent1">
+  <w:style w:type="table" w:styleId="MediumGrid1-Accent1">
     <w:name w:val="Medium Grid 1 Accent 1"/>
-    <w:basedOn w:val="TableauNormal"/>
+    <w:basedOn w:val="TableNormal"/>
     <w:uiPriority w:val="67"/>
     <w:rsid w:val="00CB0664"/>
     <w:pPr>
@@ -8968,9 +9555,9 @@
       </w:tcPr>
     </w:tblStylePr>
   </w:style>
-  <w:style w:type="table" w:styleId="Grillemoyenne1-Accent2">
+  <w:style w:type="table" w:styleId="MediumGrid1-Accent2">
     <w:name w:val="Medium Grid 1 Accent 2"/>
-    <w:basedOn w:val="TableauNormal"/>
+    <w:basedOn w:val="TableNormal"/>
     <w:uiPriority w:val="67"/>
     <w:rsid w:val="00CB0664"/>
     <w:pPr>
@@ -9034,9 +9621,9 @@
       </w:tcPr>
     </w:tblStylePr>
   </w:style>
-  <w:style w:type="table" w:styleId="Grillemoyenne1-Accent3">
+  <w:style w:type="table" w:styleId="MediumGrid1-Accent3">
     <w:name w:val="Medium Grid 1 Accent 3"/>
-    <w:basedOn w:val="TableauNormal"/>
+    <w:basedOn w:val="TableNormal"/>
     <w:uiPriority w:val="67"/>
     <w:rsid w:val="00CB0664"/>
     <w:pPr>
@@ -9100,9 +9687,9 @@
       </w:tcPr>
     </w:tblStylePr>
   </w:style>
-  <w:style w:type="table" w:styleId="Grillemoyenne1-Accent4">
+  <w:style w:type="table" w:styleId="MediumGrid1-Accent4">
     <w:name w:val="Medium Grid 1 Accent 4"/>
-    <w:basedOn w:val="TableauNormal"/>
+    <w:basedOn w:val="TableNormal"/>
     <w:uiPriority w:val="67"/>
     <w:rsid w:val="00CB0664"/>
     <w:pPr>
@@ -9166,9 +9753,9 @@
       </w:tcPr>
     </w:tblStylePr>
   </w:style>
-  <w:style w:type="table" w:styleId="Grillemoyenne1-Accent5">
+  <w:style w:type="table" w:styleId="MediumGrid1-Accent5">
     <w:name w:val="Medium Grid 1 Accent 5"/>
-    <w:basedOn w:val="TableauNormal"/>
+    <w:basedOn w:val="TableNormal"/>
     <w:uiPriority w:val="67"/>
     <w:rsid w:val="00CB0664"/>
     <w:pPr>
@@ -9232,9 +9819,9 @@
       </w:tcPr>
     </w:tblStylePr>
   </w:style>
-  <w:style w:type="table" w:styleId="Grillemoyenne1-Accent6">
+  <w:style w:type="table" w:styleId="MediumGrid1-Accent6">
     <w:name w:val="Medium Grid 1 Accent 6"/>
-    <w:basedOn w:val="TableauNormal"/>
+    <w:basedOn w:val="TableNormal"/>
     <w:uiPriority w:val="67"/>
     <w:rsid w:val="00CB0664"/>
     <w:pPr>
@@ -9298,9 +9885,9 @@
       </w:tcPr>
     </w:tblStylePr>
   </w:style>
-  <w:style w:type="table" w:styleId="Grillemoyenne2">
+  <w:style w:type="table" w:styleId="MediumGrid2">
     <w:name w:val="Medium Grid 2"/>
-    <w:basedOn w:val="TableauNormal"/>
+    <w:basedOn w:val="TableNormal"/>
     <w:uiPriority w:val="68"/>
     <w:rsid w:val="00CB0664"/>
     <w:pPr>
@@ -9416,9 +10003,9 @@
       </w:tcPr>
     </w:tblStylePr>
   </w:style>
-  <w:style w:type="table" w:styleId="Grillemoyenne2-Accent1">
+  <w:style w:type="table" w:styleId="MediumGrid2-Accent1">
     <w:name w:val="Medium Grid 2 Accent 1"/>
-    <w:basedOn w:val="TableauNormal"/>
+    <w:basedOn w:val="TableNormal"/>
     <w:uiPriority w:val="68"/>
     <w:rsid w:val="00CB0664"/>
     <w:pPr>
@@ -9534,9 +10121,9 @@
       </w:tcPr>
     </w:tblStylePr>
   </w:style>
-  <w:style w:type="table" w:styleId="Grillemoyenne2-Accent2">
+  <w:style w:type="table" w:styleId="MediumGrid2-Accent2">
     <w:name w:val="Medium Grid 2 Accent 2"/>
-    <w:basedOn w:val="TableauNormal"/>
+    <w:basedOn w:val="TableNormal"/>
     <w:uiPriority w:val="68"/>
     <w:rsid w:val="00CB0664"/>
     <w:pPr>
@@ -9652,9 +10239,9 @@
       </w:tcPr>
     </w:tblStylePr>
   </w:style>
-  <w:style w:type="table" w:styleId="Grillemoyenne2-Accent3">
+  <w:style w:type="table" w:styleId="MediumGrid2-Accent3">
     <w:name w:val="Medium Grid 2 Accent 3"/>
-    <w:basedOn w:val="TableauNormal"/>
+    <w:basedOn w:val="TableNormal"/>
     <w:uiPriority w:val="68"/>
     <w:rsid w:val="00CB0664"/>
     <w:pPr>
@@ -9770,9 +10357,9 @@
       </w:tcPr>
     </w:tblStylePr>
   </w:style>
-  <w:style w:type="table" w:styleId="Grillemoyenne2-Accent4">
+  <w:style w:type="table" w:styleId="MediumGrid2-Accent4">
     <w:name w:val="Medium Grid 2 Accent 4"/>
-    <w:basedOn w:val="TableauNormal"/>
+    <w:basedOn w:val="TableNormal"/>
     <w:uiPriority w:val="68"/>
     <w:rsid w:val="00CB0664"/>
     <w:pPr>
@@ -9888,9 +10475,9 @@
       </w:tcPr>
     </w:tblStylePr>
   </w:style>
-  <w:style w:type="table" w:styleId="Grillemoyenne2-Accent5">
+  <w:style w:type="table" w:styleId="MediumGrid2-Accent5">
     <w:name w:val="Medium Grid 2 Accent 5"/>
-    <w:basedOn w:val="TableauNormal"/>
+    <w:basedOn w:val="TableNormal"/>
     <w:uiPriority w:val="68"/>
     <w:rsid w:val="00CB0664"/>
     <w:pPr>
@@ -10006,9 +10593,9 @@
       </w:tcPr>
     </w:tblStylePr>
   </w:style>
-  <w:style w:type="table" w:styleId="Grillemoyenne2-Accent6">
+  <w:style w:type="table" w:styleId="MediumGrid2-Accent6">
     <w:name w:val="Medium Grid 2 Accent 6"/>
-    <w:basedOn w:val="TableauNormal"/>
+    <w:basedOn w:val="TableNormal"/>
     <w:uiPriority w:val="68"/>
     <w:rsid w:val="00CB0664"/>
     <w:pPr>
@@ -10124,9 +10711,9 @@
       </w:tcPr>
     </w:tblStylePr>
   </w:style>
-  <w:style w:type="table" w:styleId="Grillemoyenne3">
+  <w:style w:type="table" w:styleId="MediumGrid3">
     <w:name w:val="Medium Grid 3"/>
-    <w:basedOn w:val="TableauNormal"/>
+    <w:basedOn w:val="TableNormal"/>
     <w:uiPriority w:val="69"/>
     <w:rsid w:val="00CB0664"/>
     <w:pPr>
@@ -10258,9 +10845,9 @@
       </w:tcPr>
     </w:tblStylePr>
   </w:style>
-  <w:style w:type="table" w:styleId="Grillemoyenne3-Accent1">
+  <w:style w:type="table" w:styleId="MediumGrid3-Accent1">
     <w:name w:val="Medium Grid 3 Accent 1"/>
-    <w:basedOn w:val="TableauNormal"/>
+    <w:basedOn w:val="TableNormal"/>
     <w:uiPriority w:val="69"/>
     <w:rsid w:val="00CB0664"/>
     <w:pPr>
@@ -10392,9 +10979,9 @@
       </w:tcPr>
     </w:tblStylePr>
   </w:style>
-  <w:style w:type="table" w:styleId="Grillemoyenne3-Accent2">
+  <w:style w:type="table" w:styleId="MediumGrid3-Accent2">
     <w:name w:val="Medium Grid 3 Accent 2"/>
-    <w:basedOn w:val="TableauNormal"/>
+    <w:basedOn w:val="TableNormal"/>
     <w:uiPriority w:val="69"/>
     <w:rsid w:val="00CB0664"/>
     <w:pPr>
@@ -10526,9 +11113,9 @@
       </w:tcPr>
     </w:tblStylePr>
   </w:style>
-  <w:style w:type="table" w:styleId="Grillemoyenne3-Accent3">
+  <w:style w:type="table" w:styleId="MediumGrid3-Accent3">
     <w:name w:val="Medium Grid 3 Accent 3"/>
-    <w:basedOn w:val="TableauNormal"/>
+    <w:basedOn w:val="TableNormal"/>
     <w:uiPriority w:val="69"/>
     <w:rsid w:val="00CB0664"/>
     <w:pPr>
@@ -10660,9 +11247,9 @@
       </w:tcPr>
     </w:tblStylePr>
   </w:style>
-  <w:style w:type="table" w:styleId="Grillemoyenne3-Accent4">
+  <w:style w:type="table" w:styleId="MediumGrid3-Accent4">
     <w:name w:val="Medium Grid 3 Accent 4"/>
-    <w:basedOn w:val="TableauNormal"/>
+    <w:basedOn w:val="TableNormal"/>
     <w:uiPriority w:val="69"/>
     <w:rsid w:val="00CB0664"/>
     <w:pPr>
@@ -10794,9 +11381,9 @@
       </w:tcPr>
     </w:tblStylePr>
   </w:style>
-  <w:style w:type="table" w:styleId="Grillemoyenne3-Accent5">
+  <w:style w:type="table" w:styleId="MediumGrid3-Accent5">
     <w:name w:val="Medium Grid 3 Accent 5"/>
-    <w:basedOn w:val="TableauNormal"/>
+    <w:basedOn w:val="TableNormal"/>
     <w:uiPriority w:val="69"/>
     <w:rsid w:val="00CB0664"/>
     <w:pPr>
@@ -10928,9 +11515,9 @@
       </w:tcPr>
     </w:tblStylePr>
   </w:style>
-  <w:style w:type="table" w:styleId="Grillemoyenne3-Accent6">
+  <w:style w:type="table" w:styleId="MediumGrid3-Accent6">
     <w:name w:val="Medium Grid 3 Accent 6"/>
-    <w:basedOn w:val="TableauNormal"/>
+    <w:basedOn w:val="TableNormal"/>
     <w:uiPriority w:val="69"/>
     <w:rsid w:val="00CB0664"/>
     <w:pPr>
@@ -11062,9 +11649,9 @@
       </w:tcPr>
     </w:tblStylePr>
   </w:style>
-  <w:style w:type="table" w:styleId="Listefonce">
+  <w:style w:type="table" w:styleId="DarkList">
     <w:name w:val="Dark List"/>
-    <w:basedOn w:val="TableauNormal"/>
+    <w:basedOn w:val="TableNormal"/>
     <w:uiPriority w:val="70"/>
     <w:rsid w:val="00CB0664"/>
     <w:pPr>
@@ -11169,9 +11756,9 @@
       </w:tcPr>
     </w:tblStylePr>
   </w:style>
-  <w:style w:type="table" w:styleId="Listefonce-Accent1">
+  <w:style w:type="table" w:styleId="DarkList-Accent1">
     <w:name w:val="Dark List Accent 1"/>
-    <w:basedOn w:val="TableauNormal"/>
+    <w:basedOn w:val="TableNormal"/>
     <w:uiPriority w:val="70"/>
     <w:rsid w:val="00CB0664"/>
     <w:pPr>
@@ -11276,9 +11863,9 @@
       </w:tcPr>
     </w:tblStylePr>
   </w:style>
-  <w:style w:type="table" w:styleId="Listefonce-Accent2">
+  <w:style w:type="table" w:styleId="DarkList-Accent2">
     <w:name w:val="Dark List Accent 2"/>
-    <w:basedOn w:val="TableauNormal"/>
+    <w:basedOn w:val="TableNormal"/>
     <w:uiPriority w:val="70"/>
     <w:rsid w:val="00CB0664"/>
     <w:pPr>
@@ -11383,9 +11970,9 @@
       </w:tcPr>
     </w:tblStylePr>
   </w:style>
-  <w:style w:type="table" w:styleId="Listefonce-Accent3">
+  <w:style w:type="table" w:styleId="DarkList-Accent3">
     <w:name w:val="Dark List Accent 3"/>
-    <w:basedOn w:val="TableauNormal"/>
+    <w:basedOn w:val="TableNormal"/>
     <w:uiPriority w:val="70"/>
     <w:rsid w:val="00CB0664"/>
     <w:pPr>
@@ -11490,9 +12077,9 @@
       </w:tcPr>
     </w:tblStylePr>
   </w:style>
-  <w:style w:type="table" w:styleId="Listefonce-Accent4">
+  <w:style w:type="table" w:styleId="DarkList-Accent4">
     <w:name w:val="Dark List Accent 4"/>
-    <w:basedOn w:val="TableauNormal"/>
+    <w:basedOn w:val="TableNormal"/>
     <w:uiPriority w:val="70"/>
     <w:rsid w:val="00CB0664"/>
     <w:pPr>
@@ -11597,9 +12184,9 @@
       </w:tcPr>
     </w:tblStylePr>
   </w:style>
-  <w:style w:type="table" w:styleId="Listefonce-Accent5">
+  <w:style w:type="table" w:styleId="DarkList-Accent5">
     <w:name w:val="Dark List Accent 5"/>
-    <w:basedOn w:val="TableauNormal"/>
+    <w:basedOn w:val="TableNormal"/>
     <w:uiPriority w:val="70"/>
     <w:rsid w:val="00CB0664"/>
     <w:pPr>
@@ -11704,9 +12291,9 @@
       </w:tcPr>
     </w:tblStylePr>
   </w:style>
-  <w:style w:type="table" w:styleId="Listefonce-Accent6">
+  <w:style w:type="table" w:styleId="DarkList-Accent6">
     <w:name w:val="Dark List Accent 6"/>
-    <w:basedOn w:val="TableauNormal"/>
+    <w:basedOn w:val="TableNormal"/>
     <w:uiPriority w:val="70"/>
     <w:rsid w:val="00CB0664"/>
     <w:pPr>
@@ -11811,9 +12398,9 @@
       </w:tcPr>
     </w:tblStylePr>
   </w:style>
-  <w:style w:type="table" w:styleId="Tramecouleur">
+  <w:style w:type="table" w:styleId="ColourfulShading">
     <w:name w:val="Colorful Shading"/>
-    <w:basedOn w:val="TableauNormal"/>
+    <w:basedOn w:val="TableNormal"/>
     <w:uiPriority w:val="71"/>
     <w:rsid w:val="00CB0664"/>
     <w:pPr>
@@ -11926,9 +12513,9 @@
       </w:rPr>
     </w:tblStylePr>
   </w:style>
-  <w:style w:type="table" w:styleId="Tramecouleur-Accent1">
+  <w:style w:type="table" w:styleId="ColourfulShadingAccent1">
     <w:name w:val="Colorful Shading Accent 1"/>
-    <w:basedOn w:val="TableauNormal"/>
+    <w:basedOn w:val="TableNormal"/>
     <w:uiPriority w:val="71"/>
     <w:rsid w:val="00CB0664"/>
     <w:pPr>
@@ -12041,9 +12628,9 @@
       </w:rPr>
     </w:tblStylePr>
   </w:style>
-  <w:style w:type="table" w:styleId="Tramecouleur-Accent2">
+  <w:style w:type="table" w:styleId="ColourfulShadingAccent2">
     <w:name w:val="Colorful Shading Accent 2"/>
-    <w:basedOn w:val="TableauNormal"/>
+    <w:basedOn w:val="TableNormal"/>
     <w:uiPriority w:val="71"/>
     <w:rsid w:val="00CB0664"/>
     <w:pPr>
@@ -12156,9 +12743,9 @@
       </w:rPr>
     </w:tblStylePr>
   </w:style>
-  <w:style w:type="table" w:styleId="Tramecouleur-Accent3">
+  <w:style w:type="table" w:styleId="ColourfulShadingAccent3">
     <w:name w:val="Colorful Shading Accent 3"/>
-    <w:basedOn w:val="TableauNormal"/>
+    <w:basedOn w:val="TableNormal"/>
     <w:uiPriority w:val="71"/>
     <w:rsid w:val="00CB0664"/>
     <w:pPr>
@@ -12261,9 +12848,9 @@
       </w:tcPr>
     </w:tblStylePr>
   </w:style>
-  <w:style w:type="table" w:styleId="Tramecouleur-Accent4">
+  <w:style w:type="table" w:styleId="ColourfulShadingAccent4">
     <w:name w:val="Colorful Shading Accent 4"/>
-    <w:basedOn w:val="TableauNormal"/>
+    <w:basedOn w:val="TableNormal"/>
     <w:uiPriority w:val="71"/>
     <w:rsid w:val="00CB0664"/>
     <w:pPr>
@@ -12376,9 +12963,9 @@
       </w:rPr>
     </w:tblStylePr>
   </w:style>
-  <w:style w:type="table" w:styleId="Tramecouleur-Accent5">
+  <w:style w:type="table" w:styleId="ColourfulShadingAccent5">
     <w:name w:val="Colorful Shading Accent 5"/>
-    <w:basedOn w:val="TableauNormal"/>
+    <w:basedOn w:val="TableNormal"/>
     <w:uiPriority w:val="71"/>
     <w:rsid w:val="00CB0664"/>
     <w:pPr>
@@ -12491,9 +13078,9 @@
       </w:rPr>
     </w:tblStylePr>
   </w:style>
-  <w:style w:type="table" w:styleId="Tramecouleur-Accent6">
+  <w:style w:type="table" w:styleId="ColourfulShadingAccent6">
     <w:name w:val="Colorful Shading Accent 6"/>
-    <w:basedOn w:val="TableauNormal"/>
+    <w:basedOn w:val="TableNormal"/>
     <w:uiPriority w:val="71"/>
     <w:rsid w:val="00CB0664"/>
     <w:pPr>
@@ -12606,9 +13193,9 @@
       </w:rPr>
     </w:tblStylePr>
   </w:style>
-  <w:style w:type="table" w:styleId="Listecouleur">
+  <w:style w:type="table" w:styleId="ColourfulList">
     <w:name w:val="Colorful List"/>
-    <w:basedOn w:val="TableauNormal"/>
+    <w:basedOn w:val="TableNormal"/>
     <w:uiPriority w:val="72"/>
     <w:rsid w:val="00CB0664"/>
     <w:pPr>
@@ -12685,9 +13272,9 @@
       </w:tcPr>
     </w:tblStylePr>
   </w:style>
-  <w:style w:type="table" w:styleId="Listecouleur-Accent1">
+  <w:style w:type="table" w:styleId="ColourfulListAccent1">
     <w:name w:val="Colorful List Accent 1"/>
-    <w:basedOn w:val="TableauNormal"/>
+    <w:basedOn w:val="TableNormal"/>
     <w:uiPriority w:val="72"/>
     <w:rsid w:val="00CB0664"/>
     <w:pPr>
@@ -12764,9 +13351,9 @@
       </w:tcPr>
     </w:tblStylePr>
   </w:style>
-  <w:style w:type="table" w:styleId="Listecouleur-Accent2">
+  <w:style w:type="table" w:styleId="ColourfulListAccent2">
     <w:name w:val="Colorful List Accent 2"/>
-    <w:basedOn w:val="TableauNormal"/>
+    <w:basedOn w:val="TableNormal"/>
     <w:uiPriority w:val="72"/>
     <w:rsid w:val="00CB0664"/>
     <w:pPr>
@@ -12843,9 +13430,9 @@
       </w:tcPr>
     </w:tblStylePr>
   </w:style>
-  <w:style w:type="table" w:styleId="Listecouleur-Accent3">
+  <w:style w:type="table" w:styleId="ColourfulListAccent3">
     <w:name w:val="Colorful List Accent 3"/>
-    <w:basedOn w:val="TableauNormal"/>
+    <w:basedOn w:val="TableNormal"/>
     <w:uiPriority w:val="72"/>
     <w:rsid w:val="00CB0664"/>
     <w:pPr>
@@ -12922,9 +13509,9 @@
       </w:tcPr>
     </w:tblStylePr>
   </w:style>
-  <w:style w:type="table" w:styleId="Listecouleur-Accent4">
+  <w:style w:type="table" w:styleId="ColourfulListAccent4">
     <w:name w:val="Colorful List Accent 4"/>
-    <w:basedOn w:val="TableauNormal"/>
+    <w:basedOn w:val="TableNormal"/>
     <w:uiPriority w:val="72"/>
     <w:rsid w:val="00CB0664"/>
     <w:pPr>
@@ -13001,9 +13588,9 @@
       </w:tcPr>
     </w:tblStylePr>
   </w:style>
-  <w:style w:type="table" w:styleId="Listecouleur-Accent5">
+  <w:style w:type="table" w:styleId="ColourfulListAccent5">
     <w:name w:val="Colorful List Accent 5"/>
-    <w:basedOn w:val="TableauNormal"/>
+    <w:basedOn w:val="TableNormal"/>
     <w:uiPriority w:val="72"/>
     <w:rsid w:val="00CB0664"/>
     <w:pPr>
@@ -13080,9 +13667,9 @@
       </w:tcPr>
     </w:tblStylePr>
   </w:style>
-  <w:style w:type="table" w:styleId="Listecouleur-Accent6">
+  <w:style w:type="table" w:styleId="ColourfulListAccent6">
     <w:name w:val="Colorful List Accent 6"/>
-    <w:basedOn w:val="TableauNormal"/>
+    <w:basedOn w:val="TableNormal"/>
     <w:uiPriority w:val="72"/>
     <w:rsid w:val="00CB0664"/>
     <w:pPr>
@@ -13159,9 +13746,9 @@
       </w:tcPr>
     </w:tblStylePr>
   </w:style>
-  <w:style w:type="table" w:styleId="Grillecouleur">
+  <w:style w:type="table" w:styleId="ColourfulGrid">
     <w:name w:val="Colorful Grid"/>
-    <w:basedOn w:val="TableauNormal"/>
+    <w:basedOn w:val="TableNormal"/>
     <w:uiPriority w:val="73"/>
     <w:rsid w:val="00CB0664"/>
     <w:pPr>
@@ -13232,9 +13819,9 @@
       </w:tcPr>
     </w:tblStylePr>
   </w:style>
-  <w:style w:type="table" w:styleId="Grillecouleur-Accent1">
+  <w:style w:type="table" w:styleId="ColourfulGridAccent1">
     <w:name w:val="Colorful Grid Accent 1"/>
-    <w:basedOn w:val="TableauNormal"/>
+    <w:basedOn w:val="TableNormal"/>
     <w:uiPriority w:val="73"/>
     <w:rsid w:val="00CB0664"/>
     <w:pPr>
@@ -13305,9 +13892,9 @@
       </w:tcPr>
     </w:tblStylePr>
   </w:style>
-  <w:style w:type="table" w:styleId="Grillecouleur-Accent2">
+  <w:style w:type="table" w:styleId="ColourfulGridAccent2">
     <w:name w:val="Colorful Grid Accent 2"/>
-    <w:basedOn w:val="TableauNormal"/>
+    <w:basedOn w:val="TableNormal"/>
     <w:uiPriority w:val="73"/>
     <w:rsid w:val="00CB0664"/>
     <w:pPr>
@@ -13378,9 +13965,9 @@
       </w:tcPr>
     </w:tblStylePr>
   </w:style>
-  <w:style w:type="table" w:styleId="Grillecouleur-Accent3">
+  <w:style w:type="table" w:styleId="ColourfulGridAccent3">
     <w:name w:val="Colorful Grid Accent 3"/>
-    <w:basedOn w:val="TableauNormal"/>
+    <w:basedOn w:val="TableNormal"/>
     <w:uiPriority w:val="73"/>
     <w:rsid w:val="00CB0664"/>
     <w:pPr>
@@ -13451,9 +14038,9 @@
       </w:tcPr>
     </w:tblStylePr>
   </w:style>
-  <w:style w:type="table" w:styleId="Grillecouleur-Accent4">
+  <w:style w:type="table" w:styleId="ColourfulGridAccent4">
     <w:name w:val="Colorful Grid Accent 4"/>
-    <w:basedOn w:val="TableauNormal"/>
+    <w:basedOn w:val="TableNormal"/>
     <w:uiPriority w:val="73"/>
     <w:rsid w:val="00CB0664"/>
     <w:pPr>
@@ -13524,9 +14111,9 @@
       </w:tcPr>
     </w:tblStylePr>
   </w:style>
-  <w:style w:type="table" w:styleId="Grillecouleur-Accent5">
+  <w:style w:type="table" w:styleId="ColourfulGridAccent5">
     <w:name w:val="Colorful Grid Accent 5"/>
-    <w:basedOn w:val="TableauNormal"/>
+    <w:basedOn w:val="TableNormal"/>
     <w:uiPriority w:val="73"/>
     <w:rsid w:val="00CB0664"/>
     <w:pPr>
@@ -13597,9 +14184,9 @@
       </w:tcPr>
     </w:tblStylePr>
   </w:style>
-  <w:style w:type="table" w:styleId="Grillecouleur-Accent6">
+  <w:style w:type="table" w:styleId="ColourfulGridAccent6">
     <w:name w:val="Colorful Grid Accent 6"/>
-    <w:basedOn w:val="TableauNormal"/>
+    <w:basedOn w:val="TableNormal"/>
     <w:uiPriority w:val="73"/>
     <w:rsid w:val="00CB0664"/>
     <w:pPr>
@@ -13669,6 +14256,29 @@
         <w:shd w:val="clear" w:color="auto" w:fill="FBCAA2" w:themeFill="accent6" w:themeFillTint="7F"/>
       </w:tcPr>
     </w:tblStylePr>
+  </w:style>
+  <w:style w:type="character" w:styleId="Hyperlink">
+    <w:name w:val="Hyperlink"/>
+    <w:basedOn w:val="DefaultParagraphFont"/>
+    <w:uiPriority w:val="99"/>
+    <w:unhideWhenUsed/>
+    <w:rsid w:val="00365545"/>
+    <w:rPr>
+      <w:color w:val="0000FF" w:themeColor="hyperlink"/>
+      <w:u w:val="single"/>
+    </w:rPr>
+  </w:style>
+  <w:style w:type="character" w:styleId="UnresolvedMention">
+    <w:name w:val="Unresolved Mention"/>
+    <w:basedOn w:val="DefaultParagraphFont"/>
+    <w:uiPriority w:val="99"/>
+    <w:semiHidden/>
+    <w:unhideWhenUsed/>
+    <w:rsid w:val="00365545"/>
+    <w:rPr>
+      <w:color w:val="605E5C"/>
+      <w:shd w:val="clear" w:color="auto" w:fill="E1DFDD"/>
+    </w:rPr>
   </w:style>
 </w:styles>
 </file>

</xml_diff>

<commit_message>
create mock setup for testing external dependencies
</commit_message>
<xml_diff>
--- a/Doc/Module_324_Portfolio_Racine_Thibaud.docx
+++ b/Doc/Module_324_Portfolio_Racine_Thibaud.docx
@@ -90,35 +90,42 @@
       <w:pPr>
         <w:rPr>
           <w:rFonts w:ascii="Arial" w:hAnsi="Arial" w:cs="Arial"/>
-          <w:lang w:val="fr-CH"/>
-        </w:rPr>
-      </w:pPr>
-      <w:r>
-        <w:rPr>
-          <w:rFonts w:ascii="Arial" w:hAnsi="Arial" w:cs="Arial"/>
-          <w:lang w:val="fr-CH"/>
-        </w:rPr>
-        <w:t>Application 1 : Add-on Firefox – Todo App</w:t>
+        </w:rPr>
+      </w:pPr>
+      <w:r>
+        <w:rPr>
+          <w:rFonts w:ascii="Arial" w:hAnsi="Arial" w:cs="Arial"/>
+        </w:rPr>
+        <w:t>Application 1: Add-on Firefox – Todo App</w:t>
       </w:r>
     </w:p>
     <w:p>
       <w:pPr>
         <w:rPr>
           <w:rFonts w:ascii="Arial" w:hAnsi="Arial" w:cs="Arial"/>
-          <w:lang w:val="fr-CH"/>
-        </w:rPr>
-      </w:pPr>
-      <w:r>
-        <w:rPr>
-          <w:rFonts w:ascii="Arial" w:hAnsi="Arial" w:cs="Arial"/>
-          <w:lang w:val="fr-CH"/>
-        </w:rPr>
-        <w:t xml:space="preserve">Application 2 : </w:t>
-      </w:r>
-      <w:r>
-        <w:rPr>
-          <w:rFonts w:ascii="Arial" w:hAnsi="Arial" w:cs="Arial"/>
-          <w:lang w:val="fr-CH"/>
+        </w:rPr>
+      </w:pPr>
+      <w:r>
+        <w:rPr>
+          <w:rFonts w:ascii="Arial" w:hAnsi="Arial" w:cs="Arial"/>
+        </w:rPr>
+        <w:t xml:space="preserve">Application </w:t>
+      </w:r>
+      <w:r>
+        <w:rPr>
+          <w:rFonts w:ascii="Arial" w:hAnsi="Arial" w:cs="Arial"/>
+        </w:rPr>
+        <w:t>2:</w:t>
+      </w:r>
+      <w:r>
+        <w:rPr>
+          <w:rFonts w:ascii="Arial" w:hAnsi="Arial" w:cs="Arial"/>
+        </w:rPr>
+        <w:t xml:space="preserve"> </w:t>
+      </w:r>
+      <w:r>
+        <w:rPr>
+          <w:rFonts w:ascii="Arial" w:hAnsi="Arial" w:cs="Arial"/>
         </w:rPr>
         <w:t>Flask Login System</w:t>
       </w:r>
@@ -127,7 +134,6 @@
       <w:pPr>
         <w:rPr>
           <w:rFonts w:ascii="Arial" w:hAnsi="Arial" w:cs="Arial"/>
-          <w:lang w:val="fr-CH"/>
         </w:rPr>
       </w:pPr>
     </w:p>
@@ -135,7 +141,6 @@
       <w:pPr>
         <w:rPr>
           <w:rFonts w:ascii="Arial" w:hAnsi="Arial" w:cs="Arial"/>
-          <w:lang w:val="fr-CH"/>
         </w:rPr>
       </w:pPr>
     </w:p>
@@ -143,7 +148,6 @@
       <w:pPr>
         <w:rPr>
           <w:rFonts w:ascii="Arial" w:hAnsi="Arial" w:cs="Arial"/>
-          <w:lang w:val="fr-CH"/>
         </w:rPr>
       </w:pPr>
     </w:p>
@@ -151,7 +155,6 @@
       <w:pPr>
         <w:rPr>
           <w:rFonts w:ascii="Arial" w:hAnsi="Arial" w:cs="Arial"/>
-          <w:lang w:val="fr-CH"/>
         </w:rPr>
       </w:pPr>
     </w:p>
@@ -159,7 +162,6 @@
       <w:pPr>
         <w:rPr>
           <w:rFonts w:ascii="Arial" w:hAnsi="Arial" w:cs="Arial"/>
-          <w:lang w:val="fr-CH"/>
         </w:rPr>
       </w:pPr>
     </w:p>
@@ -167,7 +169,6 @@
       <w:pPr>
         <w:rPr>
           <w:rFonts w:ascii="Arial" w:hAnsi="Arial" w:cs="Arial"/>
-          <w:lang w:val="fr-CH"/>
         </w:rPr>
       </w:pPr>
     </w:p>
@@ -175,7 +176,6 @@
       <w:pPr>
         <w:rPr>
           <w:rFonts w:ascii="Arial" w:hAnsi="Arial" w:cs="Arial"/>
-          <w:lang w:val="fr-CH"/>
         </w:rPr>
       </w:pPr>
     </w:p>
@@ -183,7 +183,6 @@
       <w:pPr>
         <w:rPr>
           <w:rFonts w:ascii="Arial" w:hAnsi="Arial" w:cs="Arial"/>
-          <w:lang w:val="fr-CH"/>
         </w:rPr>
       </w:pPr>
     </w:p>
@@ -191,7 +190,6 @@
       <w:pPr>
         <w:rPr>
           <w:rFonts w:ascii="Arial" w:hAnsi="Arial" w:cs="Arial"/>
-          <w:lang w:val="fr-CH"/>
         </w:rPr>
       </w:pPr>
     </w:p>
@@ -199,7 +197,6 @@
       <w:pPr>
         <w:rPr>
           <w:rFonts w:ascii="Arial" w:hAnsi="Arial" w:cs="Arial"/>
-          <w:lang w:val="fr-CH"/>
         </w:rPr>
       </w:pPr>
     </w:p>
@@ -207,7 +204,6 @@
       <w:pPr>
         <w:rPr>
           <w:rFonts w:ascii="Arial" w:hAnsi="Arial" w:cs="Arial"/>
-          <w:lang w:val="fr-CH"/>
         </w:rPr>
       </w:pPr>
     </w:p>
@@ -215,7 +211,6 @@
       <w:pPr>
         <w:rPr>
           <w:rFonts w:ascii="Arial" w:hAnsi="Arial" w:cs="Arial"/>
-          <w:lang w:val="fr-CH"/>
         </w:rPr>
       </w:pPr>
     </w:p>
@@ -223,62 +218,104 @@
       <w:pPr>
         <w:rPr>
           <w:rFonts w:ascii="Arial" w:hAnsi="Arial" w:cs="Arial"/>
-          <w:lang w:val="fr-CH"/>
         </w:rPr>
       </w:pPr>
     </w:p>
     <w:p>
       <w:pPr>
+        <w:rPr>
+          <w:rFonts w:ascii="Arial" w:hAnsi="Arial" w:cs="Arial"/>
+        </w:rPr>
+      </w:pPr>
+    </w:p>
+    <w:p>
+      <w:pPr>
         <w:pStyle w:val="Heading2"/>
-        <w:rPr>
-          <w:rFonts w:ascii="Arial" w:hAnsi="Arial" w:cs="Arial"/>
-          <w:lang w:val="fr-CH"/>
-        </w:rPr>
-      </w:pPr>
-      <w:r>
         <w:rPr>
           <w:rFonts w:ascii="Arial" w:hAnsi="Arial" w:cs="Arial"/>
           <w:sz w:val="32"/>
           <w:szCs w:val="32"/>
-          <w:lang w:val="fr-CH"/>
+        </w:rPr>
+      </w:pPr>
+      <w:r>
+        <w:rPr>
+          <w:rFonts w:ascii="Arial" w:hAnsi="Arial" w:cs="Arial"/>
+          <w:sz w:val="32"/>
+          <w:szCs w:val="32"/>
         </w:rPr>
         <w:lastRenderedPageBreak/>
-        <w:t>Addon Firefox :</w:t>
+        <w:t xml:space="preserve">Addon </w:t>
+      </w:r>
+      <w:r>
+        <w:rPr>
+          <w:rFonts w:ascii="Arial" w:hAnsi="Arial" w:cs="Arial"/>
+          <w:sz w:val="32"/>
+          <w:szCs w:val="32"/>
+        </w:rPr>
+        <w:t>Firefox:</w:t>
       </w:r>
     </w:p>
     <w:p>
       <w:pPr>
-        <w:pStyle w:val="Heading2"/>
-        <w:rPr>
-          <w:rFonts w:ascii="Arial" w:hAnsi="Arial" w:cs="Arial"/>
-          <w:lang w:val="fr-CH"/>
-        </w:rPr>
-      </w:pPr>
-      <w:r>
-        <w:rPr>
-          <w:rFonts w:ascii="Arial" w:hAnsi="Arial" w:cs="Arial"/>
-          <w:lang w:val="fr-CH"/>
-        </w:rPr>
-        <w:t>1</w:t>
-      </w:r>
-      <w:r>
-        <w:rPr>
-          <w:rFonts w:ascii="Arial" w:hAnsi="Arial" w:cs="Arial"/>
-          <w:lang w:val="fr-CH"/>
-        </w:rPr>
-        <w:t>. Analyse et Planification Initiale</w:t>
+        <w:rPr>
+          <w:rFonts w:ascii="Arial" w:hAnsi="Arial" w:cs="Arial"/>
+          <w:lang w:val="fr-CH"/>
+        </w:rPr>
+      </w:pPr>
+      <w:r>
+        <w:rPr>
+          <w:rFonts w:ascii="Arial" w:hAnsi="Arial" w:cs="Arial"/>
+          <w:lang w:val="fr-CH"/>
+        </w:rPr>
+        <w:t xml:space="preserve">Addon </w:t>
+      </w:r>
+      <w:r>
+        <w:rPr>
+          <w:rFonts w:ascii="Arial" w:hAnsi="Arial" w:cs="Arial"/>
+          <w:lang w:val="fr-CH"/>
+        </w:rPr>
+        <w:t>avec une liste de TODO à tester.</w:t>
       </w:r>
     </w:p>
     <w:p>
       <w:pPr>
-        <w:rPr>
-          <w:rFonts w:ascii="Arial" w:hAnsi="Arial" w:cs="Arial"/>
-          <w:lang w:val="fr-CH"/>
-        </w:rPr>
-      </w:pPr>
-      <w:r>
-        <w:rPr>
-          <w:rFonts w:ascii="Arial" w:hAnsi="Arial" w:cs="Arial"/>
+        <w:pStyle w:val="Heading2"/>
+        <w:rPr>
+          <w:rFonts w:ascii="Arial" w:hAnsi="Arial" w:cs="Arial"/>
+          <w:lang w:val="fr-CH"/>
+        </w:rPr>
+      </w:pPr>
+      <w:r>
+        <w:rPr>
+          <w:rFonts w:ascii="Arial" w:hAnsi="Arial" w:cs="Arial"/>
+          <w:lang w:val="fr-CH"/>
+        </w:rPr>
+        <w:t>1</w:t>
+      </w:r>
+      <w:r>
+        <w:rPr>
+          <w:rFonts w:ascii="Arial" w:hAnsi="Arial" w:cs="Arial"/>
+          <w:lang w:val="fr-CH"/>
+        </w:rPr>
+        <w:t>. Analyse et Planification Initiale</w:t>
+      </w:r>
+    </w:p>
+    <w:p>
+      <w:pPr>
+        <w:rPr>
+          <w:rFonts w:ascii="Arial" w:hAnsi="Arial" w:cs="Arial"/>
+          <w:color w:val="5F497A" w:themeColor="accent4" w:themeShade="BF"/>
+          <w:sz w:val="18"/>
+          <w:szCs w:val="18"/>
+          <w:lang w:val="fr-CH"/>
+        </w:rPr>
+      </w:pPr>
+      <w:r>
+        <w:rPr>
+          <w:rFonts w:ascii="Arial" w:hAnsi="Arial" w:cs="Arial"/>
+          <w:color w:val="5F497A" w:themeColor="accent4" w:themeShade="BF"/>
+          <w:sz w:val="18"/>
+          <w:szCs w:val="18"/>
           <w:lang w:val="fr-CH"/>
         </w:rPr>
         <w:t>Journal des commits (datés)</w:t>
@@ -286,6 +323,9 @@
       <w:r>
         <w:rPr>
           <w:rFonts w:ascii="Arial" w:hAnsi="Arial" w:cs="Arial"/>
+          <w:color w:val="5F497A" w:themeColor="accent4" w:themeShade="BF"/>
+          <w:sz w:val="18"/>
+          <w:szCs w:val="18"/>
           <w:lang w:val="fr-CH"/>
         </w:rPr>
         <w:br/>
@@ -939,11 +979,13 @@
         <w:pStyle w:val="Heading4"/>
         <w:rPr>
           <w:rFonts w:ascii="Arial" w:hAnsi="Arial" w:cs="Arial"/>
-        </w:rPr>
-      </w:pPr>
-      <w:r>
-        <w:rPr>
-          <w:rFonts w:ascii="Arial" w:hAnsi="Arial" w:cs="Arial"/>
+          <w:lang w:val="fr-CH"/>
+        </w:rPr>
+      </w:pPr>
+      <w:r>
+        <w:rPr>
+          <w:rFonts w:ascii="Arial" w:hAnsi="Arial" w:cs="Arial"/>
+          <w:lang w:val="fr-CH"/>
         </w:rPr>
         <w:t>Commande</w:t>
       </w:r>
@@ -952,11 +994,13 @@
       <w:pPr>
         <w:rPr>
           <w:rFonts w:ascii="Arial" w:hAnsi="Arial" w:cs="Arial"/>
-        </w:rPr>
-      </w:pPr>
-      <w:r>
-        <w:rPr>
-          <w:rFonts w:ascii="Arial" w:hAnsi="Arial" w:cs="Arial"/>
+          <w:lang w:val="fr-CH"/>
+        </w:rPr>
+      </w:pPr>
+      <w:r>
+        <w:rPr>
+          <w:rFonts w:ascii="Arial" w:hAnsi="Arial" w:cs="Arial"/>
+          <w:lang w:val="fr-CH"/>
         </w:rPr>
         <w:t>npm run zip:firefox</w:t>
       </w:r>
@@ -966,23 +1010,27 @@
         <w:pStyle w:val="Heading3"/>
         <w:rPr>
           <w:rFonts w:ascii="Arial" w:hAnsi="Arial" w:cs="Arial"/>
-        </w:rPr>
-      </w:pPr>
-      <w:r>
-        <w:rPr>
-          <w:rFonts w:ascii="Arial" w:hAnsi="Arial" w:cs="Arial"/>
+          <w:lang w:val="fr-CH"/>
+        </w:rPr>
+      </w:pPr>
+      <w:r>
+        <w:rPr>
+          <w:rFonts w:ascii="Arial" w:hAnsi="Arial" w:cs="Arial"/>
+          <w:lang w:val="fr-CH"/>
         </w:rPr>
         <w:t>Déployer</w:t>
       </w:r>
       <w:r>
         <w:rPr>
           <w:rFonts w:ascii="Arial" w:hAnsi="Arial" w:cs="Arial"/>
+          <w:lang w:val="fr-CH"/>
         </w:rPr>
         <w:t xml:space="preserve"> manuellement</w:t>
       </w:r>
       <w:r>
         <w:rPr>
           <w:rFonts w:ascii="Arial" w:hAnsi="Arial" w:cs="Arial"/>
+          <w:lang w:val="fr-CH"/>
         </w:rPr>
         <w:t xml:space="preserve"> l’add-on Firefox</w:t>
       </w:r>
@@ -1439,7 +1487,21 @@
           <w:rFonts w:ascii="Arial" w:hAnsi="Arial" w:cs="Arial"/>
           <w:lang w:val="fr-CH"/>
         </w:rPr>
-        <w:t>Créer un test unitaire</w:t>
+        <w:t>Créer un</w:t>
+      </w:r>
+      <w:r>
+        <w:rPr>
+          <w:rFonts w:ascii="Arial" w:hAnsi="Arial" w:cs="Arial"/>
+          <w:lang w:val="fr-CH"/>
+        </w:rPr>
+        <w:t xml:space="preserve"> simple</w:t>
+      </w:r>
+      <w:r>
+        <w:rPr>
+          <w:rFonts w:ascii="Arial" w:hAnsi="Arial" w:cs="Arial"/>
+          <w:lang w:val="fr-CH"/>
+        </w:rPr>
+        <w:t xml:space="preserve"> test unitaire</w:t>
       </w:r>
       <w:r>
         <w:rPr>
@@ -1490,6 +1552,72 @@
           </wp:inline>
         </w:drawing>
       </w:r>
+      <w:r>
+        <w:rPr>
+          <w:rFonts w:ascii="Arial" w:hAnsi="Arial" w:cs="Arial"/>
+          <w:noProof/>
+          <w:lang w:val="fr-CH"/>
+        </w:rPr>
+        <w:t xml:space="preserve"> </w:t>
+      </w:r>
+    </w:p>
+    <w:p>
+      <w:pPr>
+        <w:pStyle w:val="ListParagraph"/>
+        <w:rPr>
+          <w:rFonts w:ascii="Arial" w:hAnsi="Arial" w:cs="Arial"/>
+          <w:noProof/>
+          <w:lang w:val="fr-CH"/>
+        </w:rPr>
+      </w:pPr>
+      <w:r>
+        <w:rPr>
+          <w:rFonts w:ascii="Arial" w:hAnsi="Arial" w:cs="Arial"/>
+          <w:noProof/>
+          <w:lang w:val="fr-CH"/>
+        </w:rPr>
+        <w:t>Ce test est configuré pour vérifier la fonction isLoggedIn dans un environnement de navigateur simulé. Le test actuel vérifie simplement que true est égal à true</w:t>
+      </w:r>
+      <w:r>
+        <w:rPr>
+          <w:rFonts w:ascii="Arial" w:hAnsi="Arial" w:cs="Arial"/>
+          <w:noProof/>
+          <w:lang w:val="fr-CH"/>
+        </w:rPr>
+        <w:t>.</w:t>
+      </w:r>
+    </w:p>
+    <w:p>
+      <w:pPr>
+        <w:pStyle w:val="ListParagraph"/>
+        <w:rPr>
+          <w:rFonts w:ascii="Arial" w:hAnsi="Arial" w:cs="Arial"/>
+          <w:noProof/>
+          <w:lang w:val="fr-CH"/>
+        </w:rPr>
+      </w:pPr>
+    </w:p>
+    <w:p>
+      <w:pPr>
+        <w:pStyle w:val="ListParagraph"/>
+        <w:rPr>
+          <w:rFonts w:ascii="Arial" w:hAnsi="Arial" w:cs="Arial"/>
+          <w:b/>
+          <w:bCs/>
+          <w:color w:val="365F91" w:themeColor="accent1" w:themeShade="BF"/>
+          <w:lang w:val="fr-CH"/>
+        </w:rPr>
+      </w:pPr>
+      <w:r>
+        <w:rPr>
+          <w:rFonts w:ascii="Arial" w:hAnsi="Arial" w:cs="Arial"/>
+          <w:b/>
+          <w:bCs/>
+          <w:color w:val="365F91" w:themeColor="accent1" w:themeShade="BF"/>
+          <w:lang w:val="fr-CH"/>
+        </w:rPr>
+        <w:t>Automatisation :</w:t>
+      </w:r>
     </w:p>
     <w:p>
       <w:pPr>
@@ -1529,27 +1657,142 @@
           <w:rFonts w:ascii="Arial" w:hAnsi="Arial" w:cs="Arial"/>
           <w:lang w:val="fr-CH"/>
         </w:rPr>
-        <w:t> :</w:t>
+        <w:t>. j’ai créé un</w:t>
+      </w:r>
+      <w:r>
+        <w:rPr>
+          <w:rFonts w:ascii="Arial" w:hAnsi="Arial" w:cs="Arial"/>
+          <w:lang w:val="fr-CH"/>
+        </w:rPr>
+        <w:t xml:space="preserve"> workflow </w:t>
+      </w:r>
+      <w:r>
+        <w:rPr>
+          <w:rFonts w:ascii="Arial" w:hAnsi="Arial" w:cs="Arial"/>
+          <w:lang w:val="fr-CH"/>
+        </w:rPr>
+        <w:t>« </w:t>
+      </w:r>
+      <w:r>
+        <w:rPr>
+          <w:rFonts w:ascii="Arial" w:hAnsi="Arial" w:cs="Arial"/>
+          <w:b/>
+          <w:bCs/>
+          <w:lang w:val="fr-CH"/>
+        </w:rPr>
+        <w:t>node.js.yml</w:t>
+      </w:r>
+      <w:r>
+        <w:rPr>
+          <w:rFonts w:ascii="Arial" w:hAnsi="Arial" w:cs="Arial"/>
+          <w:lang w:val="fr-CH"/>
+        </w:rPr>
+        <w:t xml:space="preserve"> » qui </w:t>
+      </w:r>
+      <w:r>
+        <w:rPr>
+          <w:rFonts w:ascii="Arial" w:hAnsi="Arial" w:cs="Arial"/>
+          <w:lang w:val="fr-CH"/>
+        </w:rPr>
+        <w:t>vérifie le code source, configure Node.js, met en cache les dépendances npm, installe les dépendances, construit le projet, exécute les tests, crée un fichier zip pour Firefox, et télécharge ce fichier zip comme un artifact.</w:t>
       </w:r>
     </w:p>
     <w:p>
       <w:pPr>
-        <w:rPr>
-          <w:rFonts w:ascii="Arial" w:hAnsi="Arial" w:cs="Arial"/>
-          <w:lang w:val="fr-CH"/>
-        </w:rPr>
-      </w:pPr>
-      <w:r>
-        <w:rPr>
-          <w:rFonts w:ascii="Arial" w:hAnsi="Arial" w:cs="Arial"/>
-          <w:lang w:val="fr-CH"/>
-        </w:rPr>
+        <w:pStyle w:val="ListParagraph"/>
+        <w:numPr>
+          <w:ilvl w:val="0"/>
+          <w:numId w:val="12"/>
+        </w:numPr>
+        <w:rPr>
+          <w:rFonts w:ascii="Arial" w:hAnsi="Arial" w:cs="Arial"/>
+          <w:lang w:val="fr-CH"/>
+        </w:rPr>
+      </w:pPr>
+      <w:r>
+        <w:rPr>
+          <w:rFonts w:ascii="Arial" w:hAnsi="Arial" w:cs="Arial"/>
+          <w:lang w:val="fr-CH"/>
+        </w:rPr>
+        <w:t xml:space="preserve">J’ai </w:t>
+      </w:r>
+      <w:r>
+        <w:rPr>
+          <w:rFonts w:ascii="Arial" w:hAnsi="Arial" w:cs="Arial"/>
+          <w:lang w:val="fr-CH"/>
+        </w:rPr>
+        <w:t>rencontré</w:t>
+      </w:r>
+      <w:r>
+        <w:rPr>
+          <w:rFonts w:ascii="Arial" w:hAnsi="Arial" w:cs="Arial"/>
+          <w:lang w:val="fr-CH"/>
+        </w:rPr>
+        <w:t xml:space="preserve"> des difficultés à mettre un chemin correct pour la sauvegarde du fichier .zip</w:t>
+      </w:r>
+    </w:p>
+    <w:p>
+      <w:pPr>
+        <w:pStyle w:val="ListParagraph"/>
+        <w:numPr>
+          <w:ilvl w:val="0"/>
+          <w:numId w:val="12"/>
+        </w:numPr>
+        <w:rPr>
+          <w:rFonts w:ascii="Arial" w:hAnsi="Arial" w:cs="Arial"/>
+          <w:lang w:val="fr-CH"/>
+        </w:rPr>
+      </w:pPr>
+      <w:r>
+        <w:rPr>
+          <w:rFonts w:ascii="Arial" w:hAnsi="Arial" w:cs="Arial"/>
+          <w:lang w:val="fr-CH"/>
+        </w:rPr>
+        <w:t>Maintenant que le workflow est en place, il faut créer des vrais tests unitaires :</w:t>
+      </w:r>
+    </w:p>
+    <w:p>
+      <w:pPr>
+        <w:rPr>
+          <w:rFonts w:ascii="Arial" w:hAnsi="Arial" w:cs="Arial"/>
+          <w:lang w:val="fr-CH"/>
+        </w:rPr>
+      </w:pPr>
+    </w:p>
+    <w:p>
+      <w:pPr>
+        <w:rPr>
+          <w:rFonts w:ascii="Arial" w:hAnsi="Arial" w:cs="Arial"/>
+          <w:color w:val="5F497A" w:themeColor="accent4" w:themeShade="BF"/>
+          <w:sz w:val="18"/>
+          <w:szCs w:val="18"/>
+          <w:lang w:val="fr-CH"/>
+        </w:rPr>
+      </w:pPr>
+      <w:r>
+        <w:rPr>
+          <w:rFonts w:ascii="Arial" w:hAnsi="Arial" w:cs="Arial"/>
+          <w:lang w:val="fr-CH"/>
+        </w:rPr>
+        <w:lastRenderedPageBreak/>
         <w:br/>
+      </w:r>
+      <w:r>
+        <w:rPr>
+          <w:rFonts w:ascii="Arial" w:hAnsi="Arial" w:cs="Arial"/>
+          <w:color w:val="5F497A" w:themeColor="accent4" w:themeShade="BF"/>
+          <w:sz w:val="18"/>
+          <w:szCs w:val="18"/>
+          <w:lang w:val="fr-CH"/>
+        </w:rPr>
         <w:t>- Processus de développement :</w:t>
       </w:r>
       <w:r>
         <w:rPr>
           <w:rFonts w:ascii="Arial" w:hAnsi="Arial" w:cs="Arial"/>
+          <w:color w:val="5F497A" w:themeColor="accent4" w:themeShade="BF"/>
+          <w:sz w:val="18"/>
+          <w:szCs w:val="18"/>
           <w:lang w:val="fr-CH"/>
         </w:rPr>
         <w:br/>
@@ -1558,22 +1801,67 @@
       <w:r>
         <w:rPr>
           <w:rFonts w:ascii="Arial" w:hAnsi="Arial" w:cs="Arial"/>
+          <w:color w:val="5F497A" w:themeColor="accent4" w:themeShade="BF"/>
+          <w:sz w:val="18"/>
+          <w:szCs w:val="18"/>
           <w:lang w:val="fr-CH"/>
         </w:rPr>
         <w:br/>
         <w:t xml:space="preserve">  - Difficultés rencontrées et solutions</w:t>
       </w:r>
-      <w:r>
-        <w:rPr>
-          <w:rFonts w:ascii="Arial" w:hAnsi="Arial" w:cs="Arial"/>
-          <w:lang w:val="fr-CH"/>
-        </w:rPr>
-        <w:br/>
+    </w:p>
+    <w:p>
+      <w:pPr>
+        <w:pStyle w:val="Heading2"/>
+        <w:rPr>
+          <w:rFonts w:ascii="Arial" w:hAnsi="Arial" w:cs="Arial"/>
+          <w:lang w:val="fr-CH"/>
+        </w:rPr>
+      </w:pPr>
+      <w:r>
+        <w:rPr>
+          <w:rFonts w:ascii="Arial" w:hAnsi="Arial" w:cs="Arial"/>
+          <w:lang w:val="fr-CH"/>
+        </w:rPr>
+        <w:t>5</w:t>
+      </w:r>
+      <w:r>
+        <w:rPr>
+          <w:rFonts w:ascii="Arial" w:hAnsi="Arial" w:cs="Arial"/>
+          <w:lang w:val="fr-CH"/>
+        </w:rPr>
+        <w:t xml:space="preserve">. </w:t>
+      </w:r>
+      <w:r>
+        <w:rPr>
+          <w:rFonts w:ascii="Arial" w:hAnsi="Arial" w:cs="Arial"/>
+          <w:lang w:val="fr-CH"/>
+        </w:rPr>
+        <w:t>Tests :</w:t>
+      </w:r>
+    </w:p>
+    <w:p>
+      <w:pPr>
+        <w:rPr>
+          <w:lang w:val="fr-CH"/>
+        </w:rPr>
+      </w:pPr>
+      <w:r>
+        <w:rPr>
+          <w:rFonts w:ascii="Arial" w:hAnsi="Arial" w:cs="Arial"/>
+          <w:color w:val="5F497A" w:themeColor="accent4" w:themeShade="BF"/>
+          <w:sz w:val="18"/>
+          <w:szCs w:val="18"/>
+          <w:lang w:val="fr-CH"/>
+        </w:rPr>
         <w:t>- Tests :</w:t>
       </w:r>
       <w:r>
         <w:rPr>
           <w:rFonts w:ascii="Arial" w:hAnsi="Arial" w:cs="Arial"/>
+          <w:color w:val="5F497A" w:themeColor="accent4" w:themeShade="BF"/>
+          <w:sz w:val="18"/>
+          <w:szCs w:val="18"/>
           <w:lang w:val="fr-CH"/>
         </w:rPr>
         <w:br/>
@@ -1582,6 +1870,9 @@
       <w:r>
         <w:rPr>
           <w:rFonts w:ascii="Arial" w:hAnsi="Arial" w:cs="Arial"/>
+          <w:color w:val="5F497A" w:themeColor="accent4" w:themeShade="BF"/>
+          <w:sz w:val="18"/>
+          <w:szCs w:val="18"/>
           <w:lang w:val="fr-CH"/>
         </w:rPr>
         <w:br/>
@@ -1601,29 +1892,35 @@
           <w:rFonts w:ascii="Arial" w:hAnsi="Arial" w:cs="Arial"/>
           <w:lang w:val="fr-CH"/>
         </w:rPr>
-        <w:t>5</w:t>
-      </w:r>
-      <w:r>
-        <w:rPr>
-          <w:rFonts w:ascii="Arial" w:hAnsi="Arial" w:cs="Arial"/>
-          <w:lang w:val="fr-CH"/>
-        </w:rPr>
-        <w:t>. Planification / Jobs / Étapes CI/CD</w:t>
+        <w:t>6</w:t>
+      </w:r>
+      <w:r>
+        <w:rPr>
+          <w:rFonts w:ascii="Arial" w:hAnsi="Arial" w:cs="Arial"/>
+          <w:lang w:val="fr-CH"/>
+        </w:rPr>
+        <w:t xml:space="preserve">. </w:t>
+      </w:r>
+      <w:r>
+        <w:rPr>
+          <w:rFonts w:ascii="Arial" w:hAnsi="Arial" w:cs="Arial"/>
+          <w:lang w:val="fr-CH"/>
+        </w:rPr>
+        <w:t>Résultats Finaux</w:t>
       </w:r>
     </w:p>
     <w:p>
       <w:pPr>
         <w:rPr>
-          <w:rFonts w:ascii="Arial" w:hAnsi="Arial" w:cs="Arial"/>
-          <w:lang w:val="fr-CH"/>
-        </w:rPr>
-      </w:pPr>
-      <w:r>
-        <w:rPr>
-          <w:rFonts w:ascii="Arial" w:hAnsi="Arial" w:cs="Arial"/>
-          <w:lang w:val="fr-CH"/>
-        </w:rPr>
-        <w:t>- Introduction à la CI/CD</w:t>
+          <w:lang w:val="fr-CH"/>
+        </w:rPr>
+      </w:pPr>
+      <w:r>
+        <w:rPr>
+          <w:rFonts w:ascii="Arial" w:hAnsi="Arial" w:cs="Arial"/>
+          <w:lang w:val="fr-CH"/>
+        </w:rPr>
+        <w:t>- Présentation des applications finies :</w:t>
       </w:r>
       <w:r>
         <w:rPr>
@@ -1631,7 +1928,7 @@
           <w:lang w:val="fr-CH"/>
         </w:rPr>
         <w:br/>
-        <w:t>- Plan de CI/CD pour chaque application :</w:t>
+        <w:t xml:space="preserve">  - Screenshots ou captures d’écran</w:t>
       </w:r>
       <w:r>
         <w:rPr>
@@ -1639,211 +1936,22 @@
           <w:lang w:val="fr-CH"/>
         </w:rPr>
         <w:br/>
-      </w:r>
-      <w:r>
-        <w:rPr>
-          <w:rFonts w:ascii="Arial" w:hAnsi="Arial" w:cs="Arial"/>
-          <w:lang w:val="fr-CH"/>
-        </w:rPr>
-        <w:lastRenderedPageBreak/>
-        <w:t xml:space="preserve">  - Jobs configurés</w:t>
-      </w:r>
-      <w:r>
-        <w:rPr>
-          <w:rFonts w:ascii="Arial" w:hAnsi="Arial" w:cs="Arial"/>
-          <w:lang w:val="fr-CH"/>
-        </w:rPr>
-        <w:br/>
-        <w:t xml:space="preserve">  - Étapes automatisées (build, tests, déploiement)</w:t>
+        <w:t xml:space="preserve">  - Fonctionnalités finales implémentées</w:t>
       </w:r>
     </w:p>
     <w:p>
       <w:pPr>
-        <w:pStyle w:val="Heading2"/>
-        <w:rPr>
-          <w:rFonts w:ascii="Arial" w:hAnsi="Arial" w:cs="Arial"/>
-          <w:lang w:val="fr-CH"/>
-        </w:rPr>
-      </w:pPr>
-      <w:r>
-        <w:rPr>
-          <w:rFonts w:ascii="Arial" w:hAnsi="Arial" w:cs="Arial"/>
-          <w:lang w:val="fr-CH"/>
-        </w:rPr>
-        <w:t>6</w:t>
-      </w:r>
-      <w:r>
-        <w:rPr>
-          <w:rFonts w:ascii="Arial" w:hAnsi="Arial" w:cs="Arial"/>
-          <w:lang w:val="fr-CH"/>
-        </w:rPr>
-        <w:t>. Résultats Finaux et Conclusion</w:t>
-      </w:r>
+        <w:rPr>
+          <w:rFonts w:ascii="Arial" w:hAnsi="Arial" w:cs="Arial"/>
+          <w:b/>
+          <w:bCs/>
+          <w:lang w:val="fr-CH"/>
+        </w:rPr>
+      </w:pPr>
     </w:p>
     <w:p>
       <w:pPr>
-        <w:rPr>
-          <w:rFonts w:ascii="Arial" w:hAnsi="Arial" w:cs="Arial"/>
-          <w:lang w:val="fr-CH"/>
-        </w:rPr>
-      </w:pPr>
-      <w:r>
-        <w:rPr>
-          <w:rFonts w:ascii="Arial" w:hAnsi="Arial" w:cs="Arial"/>
-          <w:lang w:val="fr-CH"/>
-        </w:rPr>
-        <w:t>- Présentation des applications finies :</w:t>
-      </w:r>
-      <w:r>
-        <w:rPr>
-          <w:rFonts w:ascii="Arial" w:hAnsi="Arial" w:cs="Arial"/>
-          <w:lang w:val="fr-CH"/>
-        </w:rPr>
-        <w:br/>
-        <w:t xml:space="preserve">  - Screenshots ou captures d’écran</w:t>
-      </w:r>
-      <w:r>
-        <w:rPr>
-          <w:rFonts w:ascii="Arial" w:hAnsi="Arial" w:cs="Arial"/>
-          <w:lang w:val="fr-CH"/>
-        </w:rPr>
-        <w:br/>
-        <w:t xml:space="preserve">  - Fonctionnalités finales implémentées</w:t>
-      </w:r>
-      <w:r>
-        <w:rPr>
-          <w:rFonts w:ascii="Arial" w:hAnsi="Arial" w:cs="Arial"/>
-          <w:lang w:val="fr-CH"/>
-        </w:rPr>
-        <w:br/>
-        <w:t>- Retours d’expérience :</w:t>
-      </w:r>
-      <w:r>
-        <w:rPr>
-          <w:rFonts w:ascii="Arial" w:hAnsi="Arial" w:cs="Arial"/>
-          <w:lang w:val="fr-CH"/>
-        </w:rPr>
-        <w:br/>
-        <w:t xml:space="preserve">  - Ce qui a bien fonctionné</w:t>
-      </w:r>
-      <w:r>
-        <w:rPr>
-          <w:rFonts w:ascii="Arial" w:hAnsi="Arial" w:cs="Arial"/>
-          <w:lang w:val="fr-CH"/>
-        </w:rPr>
-        <w:br/>
-        <w:t xml:space="preserve">  - Améliorations possibles</w:t>
-      </w:r>
-      <w:r>
-        <w:rPr>
-          <w:rFonts w:ascii="Arial" w:hAnsi="Arial" w:cs="Arial"/>
-          <w:lang w:val="fr-CH"/>
-        </w:rPr>
-        <w:br/>
-        <w:t>- Conclusion générale</w:t>
-      </w:r>
-    </w:p>
-    <w:p>
-      <w:pPr>
         <w:pStyle w:val="Heading2"/>
-        <w:rPr>
-          <w:rFonts w:ascii="Arial" w:hAnsi="Arial" w:cs="Arial"/>
-          <w:lang w:val="fr-CH"/>
-        </w:rPr>
-      </w:pPr>
-      <w:r>
-        <w:rPr>
-          <w:rFonts w:ascii="Arial" w:hAnsi="Arial" w:cs="Arial"/>
-          <w:lang w:val="fr-CH"/>
-        </w:rPr>
-        <w:t>7</w:t>
-      </w:r>
-      <w:r>
-        <w:rPr>
-          <w:rFonts w:ascii="Arial" w:hAnsi="Arial" w:cs="Arial"/>
-          <w:lang w:val="fr-CH"/>
-        </w:rPr>
-        <w:t>. Annexes</w:t>
-      </w:r>
-    </w:p>
-    <w:p>
-      <w:pPr>
-        <w:rPr>
-          <w:rFonts w:ascii="Arial" w:hAnsi="Arial" w:cs="Arial"/>
-          <w:lang w:val="fr-CH"/>
-        </w:rPr>
-      </w:pPr>
-      <w:r>
-        <w:rPr>
-          <w:rFonts w:ascii="Arial" w:hAnsi="Arial" w:cs="Arial"/>
-          <w:lang w:val="fr-CH"/>
-        </w:rPr>
-        <w:t>- Captures d’écran ou diagrammes supplémentaires</w:t>
-      </w:r>
-      <w:r>
-        <w:rPr>
-          <w:rFonts w:ascii="Arial" w:hAnsi="Arial" w:cs="Arial"/>
-          <w:lang w:val="fr-CH"/>
-        </w:rPr>
-        <w:br/>
-      </w:r>
-      <w:r>
-        <w:rPr>
-          <w:rFonts w:ascii="Arial" w:hAnsi="Arial" w:cs="Arial"/>
-          <w:lang w:val="fr-CH"/>
-        </w:rPr>
-        <w:br/>
-        <w:t>Documentation complémentaire :</w:t>
-      </w:r>
-      <w:r>
-        <w:rPr>
-          <w:rFonts w:ascii="Arial" w:hAnsi="Arial" w:cs="Arial"/>
-          <w:lang w:val="fr-CH"/>
-        </w:rPr>
-        <w:br/>
-      </w:r>
-      <w:r>
-        <w:rPr>
-          <w:rFonts w:ascii="Arial" w:hAnsi="Arial" w:cs="Arial"/>
-          <w:lang w:val="fr-CH"/>
-        </w:rPr>
-        <w:br/>
-        <w:t>GitHub Actions</w:t>
-      </w:r>
-      <w:r>
-        <w:rPr>
-          <w:rFonts w:ascii="Arial" w:hAnsi="Arial" w:cs="Arial"/>
-          <w:lang w:val="fr-CH"/>
-        </w:rPr>
-        <w:br/>
-      </w:r>
-      <w:r>
-        <w:rPr>
-          <w:rFonts w:ascii="Arial" w:hAnsi="Arial" w:cs="Arial"/>
-          <w:lang w:val="fr-CH"/>
-        </w:rPr>
-        <w:br/>
-        <w:t>Plateforme CI/CD qui permet d’automatiser des tâches dans un dépôt GitHub, d’exécuter des workflows, etc.</w:t>
-      </w:r>
-    </w:p>
-    <w:p>
-      <w:pPr>
-        <w:rPr>
-          <w:rFonts w:ascii="Arial" w:hAnsi="Arial" w:cs="Arial"/>
-          <w:lang w:val="fr-CH"/>
-        </w:rPr>
-      </w:pPr>
-    </w:p>
-    <w:p>
-      <w:pPr>
-        <w:pStyle w:val="Heading2"/>
-        <w:rPr>
-          <w:rFonts w:ascii="Arial" w:hAnsi="Arial" w:cs="Arial"/>
-          <w:color w:val="F79646" w:themeColor="accent6"/>
-          <w:lang w:val="fr-CH"/>
-        </w:rPr>
-      </w:pPr>
-      <w:r>
         <w:rPr>
           <w:rFonts w:ascii="Arial" w:hAnsi="Arial" w:cs="Arial"/>
           <w:color w:val="F79646" w:themeColor="accent6"/>
@@ -1851,8 +1959,7 @@
           <w:szCs w:val="32"/>
           <w:lang w:val="fr-CH"/>
         </w:rPr>
-        <w:t>Deuxième A</w:t>
-      </w:r>
+      </w:pPr>
       <w:r>
         <w:rPr>
           <w:rFonts w:ascii="Arial" w:hAnsi="Arial" w:cs="Arial"/>
@@ -1861,7 +1968,7 @@
           <w:szCs w:val="32"/>
           <w:lang w:val="fr-CH"/>
         </w:rPr>
-        <w:t>ddon</w:t>
+        <w:t>Deuxième A</w:t>
       </w:r>
       <w:r>
         <w:rPr>
@@ -1871,7 +1978,7 @@
           <w:szCs w:val="32"/>
           <w:lang w:val="fr-CH"/>
         </w:rPr>
-        <w:t> :</w:t>
+        <w:t>ddon</w:t>
       </w:r>
       <w:r>
         <w:rPr>
@@ -1881,7 +1988,7 @@
           <w:szCs w:val="32"/>
           <w:lang w:val="fr-CH"/>
         </w:rPr>
-        <w:t xml:space="preserve"> </w:t>
+        <w:t> :</w:t>
       </w:r>
       <w:r>
         <w:rPr>
@@ -1891,37 +1998,68 @@
           <w:szCs w:val="32"/>
           <w:lang w:val="fr-CH"/>
         </w:rPr>
+        <w:t xml:space="preserve"> </w:t>
+      </w:r>
+      <w:r>
+        <w:rPr>
+          <w:rFonts w:ascii="Arial" w:hAnsi="Arial" w:cs="Arial"/>
+          <w:color w:val="F79646" w:themeColor="accent6"/>
+          <w:sz w:val="32"/>
+          <w:szCs w:val="32"/>
+          <w:lang w:val="fr-CH"/>
+        </w:rPr>
         <w:t>Flask Login System</w:t>
       </w:r>
     </w:p>
     <w:p>
       <w:pPr>
-        <w:pStyle w:val="Heading2"/>
-        <w:rPr>
-          <w:rFonts w:ascii="Arial" w:hAnsi="Arial" w:cs="Arial"/>
-          <w:color w:val="F79646" w:themeColor="accent6"/>
-          <w:lang w:val="fr-CH"/>
-        </w:rPr>
-      </w:pPr>
-      <w:r>
-        <w:rPr>
-          <w:rFonts w:ascii="Arial" w:hAnsi="Arial" w:cs="Arial"/>
-          <w:color w:val="F79646" w:themeColor="accent6"/>
-          <w:lang w:val="fr-CH"/>
-        </w:rPr>
-        <w:t>1. Analyse et Planification Initiale</w:t>
+        <w:rPr>
+          <w:rFonts w:ascii="Arial" w:hAnsi="Arial" w:cs="Arial"/>
+          <w:lang w:val="fr-CH"/>
+        </w:rPr>
+      </w:pPr>
+      <w:r>
+        <w:rPr>
+          <w:rFonts w:ascii="Arial" w:hAnsi="Arial" w:cs="Arial"/>
+          <w:lang w:val="fr-CH"/>
+        </w:rPr>
+        <w:t>Simple application Python Flask qui permets de créer un compte et se login avec.</w:t>
       </w:r>
     </w:p>
     <w:p>
       <w:pPr>
-        <w:rPr>
-          <w:rFonts w:ascii="Arial" w:hAnsi="Arial" w:cs="Arial"/>
-          <w:lang w:val="fr-CH"/>
-        </w:rPr>
-      </w:pPr>
-      <w:r>
-        <w:rPr>
-          <w:rFonts w:ascii="Arial" w:hAnsi="Arial" w:cs="Arial"/>
+        <w:pStyle w:val="Heading2"/>
+        <w:rPr>
+          <w:rFonts w:ascii="Arial" w:hAnsi="Arial" w:cs="Arial"/>
+          <w:color w:val="F79646" w:themeColor="accent6"/>
+          <w:lang w:val="fr-CH"/>
+        </w:rPr>
+      </w:pPr>
+      <w:r>
+        <w:rPr>
+          <w:rFonts w:ascii="Arial" w:hAnsi="Arial" w:cs="Arial"/>
+          <w:color w:val="F79646" w:themeColor="accent6"/>
+          <w:lang w:val="fr-CH"/>
+        </w:rPr>
+        <w:t>1. Analyse et Planification Initiale</w:t>
+      </w:r>
+    </w:p>
+    <w:p>
+      <w:pPr>
+        <w:rPr>
+          <w:rFonts w:ascii="Arial" w:hAnsi="Arial" w:cs="Arial"/>
+          <w:color w:val="5F497A" w:themeColor="accent4" w:themeShade="BF"/>
+          <w:sz w:val="18"/>
+          <w:szCs w:val="18"/>
+          <w:lang w:val="fr-CH"/>
+        </w:rPr>
+      </w:pPr>
+      <w:r>
+        <w:rPr>
+          <w:rFonts w:ascii="Arial" w:hAnsi="Arial" w:cs="Arial"/>
+          <w:color w:val="5F497A" w:themeColor="accent4" w:themeShade="BF"/>
+          <w:sz w:val="18"/>
+          <w:szCs w:val="18"/>
           <w:lang w:val="fr-CH"/>
         </w:rPr>
         <w:t>Journal des commits (datés)</w:t>
@@ -1929,6 +2067,9 @@
       <w:r>
         <w:rPr>
           <w:rFonts w:ascii="Arial" w:hAnsi="Arial" w:cs="Arial"/>
+          <w:color w:val="5F497A" w:themeColor="accent4" w:themeShade="BF"/>
+          <w:sz w:val="18"/>
+          <w:szCs w:val="18"/>
           <w:lang w:val="fr-CH"/>
         </w:rPr>
         <w:br/>
@@ -2052,7 +2193,14 @@
           <w:rFonts w:ascii="Arial" w:hAnsi="Arial" w:cs="Arial"/>
           <w:lang w:val="fr-CH"/>
         </w:rPr>
-        <w:t>Application 2 : [Nom de l'application]</w:t>
+        <w:t xml:space="preserve">Application 2 : </w:t>
+      </w:r>
+      <w:r>
+        <w:rPr>
+          <w:rFonts w:ascii="Arial" w:hAnsi="Arial" w:cs="Arial"/>
+          <w:lang w:val="fr-CH"/>
+        </w:rPr>
+        <w:t>Flask Login System</w:t>
       </w:r>
       <w:r>
         <w:rPr>
@@ -2067,11 +2215,23 @@
           <w:lang w:val="fr-CH"/>
         </w:rPr>
         <w:br/>
+      </w:r>
+      <w:r>
+        <w:rPr>
+          <w:rFonts w:ascii="Arial" w:hAnsi="Arial" w:cs="Arial"/>
+          <w:color w:val="5F497A" w:themeColor="accent4" w:themeShade="BF"/>
+          <w:sz w:val="18"/>
+          <w:szCs w:val="18"/>
+          <w:lang w:val="fr-CH"/>
+        </w:rPr>
         <w:t>- Processus de développement :</w:t>
       </w:r>
       <w:r>
         <w:rPr>
           <w:rFonts w:ascii="Arial" w:hAnsi="Arial" w:cs="Arial"/>
+          <w:color w:val="5F497A" w:themeColor="accent4" w:themeShade="BF"/>
+          <w:sz w:val="18"/>
+          <w:szCs w:val="18"/>
           <w:lang w:val="fr-CH"/>
         </w:rPr>
         <w:br/>
@@ -2080,29 +2240,51 @@
       <w:r>
         <w:rPr>
           <w:rFonts w:ascii="Arial" w:hAnsi="Arial" w:cs="Arial"/>
+          <w:color w:val="5F497A" w:themeColor="accent4" w:themeShade="BF"/>
+          <w:sz w:val="18"/>
+          <w:szCs w:val="18"/>
           <w:lang w:val="fr-CH"/>
         </w:rPr>
         <w:br/>
-      </w:r>
-      <w:r>
-        <w:rPr>
-          <w:rFonts w:ascii="Arial" w:hAnsi="Arial" w:cs="Arial"/>
-          <w:lang w:val="fr-CH"/>
-        </w:rPr>
-        <w:lastRenderedPageBreak/>
         <w:t xml:space="preserve">  - Difficultés rencontrées et solutions</w:t>
       </w:r>
       <w:r>
         <w:rPr>
           <w:rFonts w:ascii="Arial" w:hAnsi="Arial" w:cs="Arial"/>
+          <w:color w:val="5F497A" w:themeColor="accent4" w:themeShade="BF"/>
+          <w:sz w:val="18"/>
+          <w:szCs w:val="18"/>
           <w:lang w:val="fr-CH"/>
         </w:rPr>
         <w:br/>
-        <w:t>- Tests :</w:t>
-      </w:r>
-      <w:r>
-        <w:rPr>
-          <w:rFonts w:ascii="Arial" w:hAnsi="Arial" w:cs="Arial"/>
+        <w:t>- Tests</w:t>
+      </w:r>
+      <w:r>
+        <w:rPr>
+          <w:rFonts w:ascii="Arial" w:hAnsi="Arial" w:cs="Arial"/>
+          <w:color w:val="5F497A" w:themeColor="accent4" w:themeShade="BF"/>
+          <w:sz w:val="18"/>
+          <w:szCs w:val="18"/>
+          <w:lang w:val="fr-CH"/>
+        </w:rPr>
+        <w:t xml:space="preserve"> e2e</w:t>
+      </w:r>
+      <w:r>
+        <w:rPr>
+          <w:rFonts w:ascii="Arial" w:hAnsi="Arial" w:cs="Arial"/>
+          <w:color w:val="5F497A" w:themeColor="accent4" w:themeShade="BF"/>
+          <w:sz w:val="18"/>
+          <w:szCs w:val="18"/>
+          <w:lang w:val="fr-CH"/>
+        </w:rPr>
+        <w:t xml:space="preserve"> :</w:t>
+      </w:r>
+      <w:r>
+        <w:rPr>
+          <w:rFonts w:ascii="Arial" w:hAnsi="Arial" w:cs="Arial"/>
+          <w:color w:val="5F497A" w:themeColor="accent4" w:themeShade="BF"/>
+          <w:sz w:val="18"/>
+          <w:szCs w:val="18"/>
           <w:lang w:val="fr-CH"/>
         </w:rPr>
         <w:br/>
@@ -2111,6 +2293,9 @@
       <w:r>
         <w:rPr>
           <w:rFonts w:ascii="Arial" w:hAnsi="Arial" w:cs="Arial"/>
+          <w:color w:val="5F497A" w:themeColor="accent4" w:themeShade="BF"/>
+          <w:sz w:val="18"/>
+          <w:szCs w:val="18"/>
           <w:lang w:val="fr-CH"/>
         </w:rPr>
         <w:br/>
@@ -2119,7 +2304,7 @@
     </w:p>
     <w:p>
       <w:pPr>
-        <w:pStyle w:val="Heading3"/>
+        <w:pStyle w:val="Heading2"/>
         <w:rPr>
           <w:rFonts w:ascii="Arial" w:hAnsi="Arial" w:cs="Arial"/>
           <w:color w:val="F79646" w:themeColor="accent6"/>
@@ -2132,12 +2317,13 @@
           <w:color w:val="F79646" w:themeColor="accent6"/>
           <w:lang w:val="fr-CH"/>
         </w:rPr>
-        <w:t>Installation</w:t>
+        <w:lastRenderedPageBreak/>
+        <w:t>3. Journal des Commits</w:t>
       </w:r>
     </w:p>
     <w:p>
       <w:pPr>
-        <w:pStyle w:val="Heading3"/>
+        <w:pStyle w:val="Heading2"/>
         <w:rPr>
           <w:rFonts w:ascii="Arial" w:hAnsi="Arial" w:cs="Arial"/>
           <w:color w:val="F79646" w:themeColor="accent6"/>
@@ -2150,25 +2336,50 @@
           <w:color w:val="F79646" w:themeColor="accent6"/>
           <w:lang w:val="fr-CH"/>
         </w:rPr>
-        <w:t>Outils Utilisés</w:t>
+        <w:t>4. Développement et Tests</w:t>
       </w:r>
     </w:p>
     <w:p>
       <w:pPr>
-        <w:pStyle w:val="Heading2"/>
-        <w:rPr>
-          <w:rFonts w:ascii="Arial" w:hAnsi="Arial" w:cs="Arial"/>
-          <w:color w:val="F79646" w:themeColor="accent6"/>
-          <w:lang w:val="fr-CH"/>
-        </w:rPr>
-      </w:pPr>
-      <w:r>
-        <w:rPr>
-          <w:rFonts w:ascii="Arial" w:hAnsi="Arial" w:cs="Arial"/>
-          <w:color w:val="F79646" w:themeColor="accent6"/>
-          <w:lang w:val="fr-CH"/>
-        </w:rPr>
-        <w:t>3. Journal des Commits</w:t>
+        <w:rPr>
+          <w:rFonts w:ascii="Arial" w:hAnsi="Arial" w:cs="Arial"/>
+          <w:color w:val="5F497A" w:themeColor="accent4" w:themeShade="BF"/>
+          <w:sz w:val="18"/>
+          <w:szCs w:val="18"/>
+          <w:lang w:val="fr-CH"/>
+        </w:rPr>
+      </w:pPr>
+      <w:r>
+        <w:rPr>
+          <w:rFonts w:ascii="Arial" w:hAnsi="Arial" w:cs="Arial"/>
+          <w:color w:val="5F497A" w:themeColor="accent4" w:themeShade="BF"/>
+          <w:sz w:val="18"/>
+          <w:szCs w:val="18"/>
+          <w:lang w:val="fr-CH"/>
+        </w:rPr>
+        <w:t>- Processus de développement :</w:t>
+      </w:r>
+      <w:r>
+        <w:rPr>
+          <w:rFonts w:ascii="Arial" w:hAnsi="Arial" w:cs="Arial"/>
+          <w:color w:val="5F497A" w:themeColor="accent4" w:themeShade="BF"/>
+          <w:sz w:val="18"/>
+          <w:szCs w:val="18"/>
+          <w:lang w:val="fr-CH"/>
+        </w:rPr>
+        <w:br/>
+        <w:t xml:space="preserve">  - Description des étapes</w:t>
+      </w:r>
+      <w:r>
+        <w:rPr>
+          <w:rFonts w:ascii="Arial" w:hAnsi="Arial" w:cs="Arial"/>
+          <w:color w:val="5F497A" w:themeColor="accent4" w:themeShade="BF"/>
+          <w:sz w:val="18"/>
+          <w:szCs w:val="18"/>
+          <w:lang w:val="fr-CH"/>
+        </w:rPr>
+        <w:br/>
+        <w:t xml:space="preserve">  - Difficultés rencontrées et solutions</w:t>
       </w:r>
     </w:p>
     <w:p>
@@ -2186,25 +2397,54 @@
           <w:color w:val="F79646" w:themeColor="accent6"/>
           <w:lang w:val="fr-CH"/>
         </w:rPr>
-        <w:t>4. Développement et Tests</w:t>
+        <w:t>5</w:t>
+      </w:r>
+      <w:r>
+        <w:rPr>
+          <w:rFonts w:ascii="Arial" w:hAnsi="Arial" w:cs="Arial"/>
+          <w:color w:val="F79646" w:themeColor="accent6"/>
+          <w:lang w:val="fr-CH"/>
+        </w:rPr>
+        <w:t>. Tests</w:t>
       </w:r>
     </w:p>
     <w:p>
       <w:pPr>
-        <w:pStyle w:val="Heading2"/>
-        <w:rPr>
-          <w:rFonts w:ascii="Arial" w:hAnsi="Arial" w:cs="Arial"/>
-          <w:color w:val="F79646" w:themeColor="accent6"/>
-          <w:lang w:val="fr-CH"/>
-        </w:rPr>
-      </w:pPr>
-      <w:r>
-        <w:rPr>
-          <w:rFonts w:ascii="Arial" w:hAnsi="Arial" w:cs="Arial"/>
-          <w:color w:val="F79646" w:themeColor="accent6"/>
-          <w:lang w:val="fr-CH"/>
-        </w:rPr>
-        <w:t>5. Planification / Jobs / Étapes CI/CD</w:t>
+        <w:rPr>
+          <w:lang w:val="fr-CH"/>
+        </w:rPr>
+      </w:pPr>
+      <w:r>
+        <w:rPr>
+          <w:rFonts w:ascii="Arial" w:hAnsi="Arial" w:cs="Arial"/>
+          <w:color w:val="5F497A" w:themeColor="accent4" w:themeShade="BF"/>
+          <w:sz w:val="18"/>
+          <w:szCs w:val="18"/>
+          <w:lang w:val="fr-CH"/>
+        </w:rPr>
+        <w:t>- Tests :</w:t>
+      </w:r>
+      <w:r>
+        <w:rPr>
+          <w:rFonts w:ascii="Arial" w:hAnsi="Arial" w:cs="Arial"/>
+          <w:color w:val="5F497A" w:themeColor="accent4" w:themeShade="BF"/>
+          <w:sz w:val="18"/>
+          <w:szCs w:val="18"/>
+          <w:lang w:val="fr-CH"/>
+        </w:rPr>
+        <w:br/>
+        <w:t xml:space="preserve">  - Types de tests effectués (unitaires, fonctionnels, etc.)</w:t>
+      </w:r>
+      <w:r>
+        <w:rPr>
+          <w:rFonts w:ascii="Arial" w:hAnsi="Arial" w:cs="Arial"/>
+          <w:color w:val="5F497A" w:themeColor="accent4" w:themeShade="BF"/>
+          <w:sz w:val="18"/>
+          <w:szCs w:val="18"/>
+          <w:lang w:val="fr-CH"/>
+        </w:rPr>
+        <w:br/>
+        <w:t xml:space="preserve">  - Résultats des tests</w:t>
       </w:r>
     </w:p>
     <w:p>
@@ -2222,25 +2462,65 @@
           <w:color w:val="F79646" w:themeColor="accent6"/>
           <w:lang w:val="fr-CH"/>
         </w:rPr>
-        <w:t>6. Résultats Finaux et Conclusion</w:t>
+        <w:t>6</w:t>
+      </w:r>
+      <w:r>
+        <w:rPr>
+          <w:rFonts w:ascii="Arial" w:hAnsi="Arial" w:cs="Arial"/>
+          <w:color w:val="F79646" w:themeColor="accent6"/>
+          <w:lang w:val="fr-CH"/>
+        </w:rPr>
+        <w:t xml:space="preserve">. </w:t>
+      </w:r>
+      <w:r>
+        <w:rPr>
+          <w:rFonts w:ascii="Arial" w:hAnsi="Arial" w:cs="Arial"/>
+          <w:color w:val="F79646" w:themeColor="accent6"/>
+          <w:lang w:val="fr-CH"/>
+        </w:rPr>
+        <w:t xml:space="preserve">Résultats Finaux </w:t>
       </w:r>
     </w:p>
     <w:p>
       <w:pPr>
-        <w:pStyle w:val="Heading2"/>
-        <w:rPr>
-          <w:rFonts w:ascii="Arial" w:hAnsi="Arial" w:cs="Arial"/>
-          <w:color w:val="F79646" w:themeColor="accent6"/>
-          <w:lang w:val="fr-CH"/>
-        </w:rPr>
-      </w:pPr>
-      <w:r>
-        <w:rPr>
-          <w:rFonts w:ascii="Arial" w:hAnsi="Arial" w:cs="Arial"/>
-          <w:color w:val="F79646" w:themeColor="accent6"/>
-          <w:lang w:val="fr-CH"/>
-        </w:rPr>
-        <w:t>7. Annexes</w:t>
+        <w:rPr>
+          <w:color w:val="5F497A" w:themeColor="accent4" w:themeShade="BF"/>
+          <w:sz w:val="18"/>
+          <w:szCs w:val="18"/>
+          <w:lang w:val="fr-CH"/>
+        </w:rPr>
+      </w:pPr>
+      <w:r>
+        <w:rPr>
+          <w:rFonts w:ascii="Arial" w:hAnsi="Arial" w:cs="Arial"/>
+          <w:color w:val="5F497A" w:themeColor="accent4" w:themeShade="BF"/>
+          <w:sz w:val="18"/>
+          <w:szCs w:val="18"/>
+          <w:lang w:val="fr-CH"/>
+        </w:rPr>
+        <w:t>- Présentation des applications finies :</w:t>
+      </w:r>
+      <w:r>
+        <w:rPr>
+          <w:rFonts w:ascii="Arial" w:hAnsi="Arial" w:cs="Arial"/>
+          <w:color w:val="5F497A" w:themeColor="accent4" w:themeShade="BF"/>
+          <w:sz w:val="18"/>
+          <w:szCs w:val="18"/>
+          <w:lang w:val="fr-CH"/>
+        </w:rPr>
+        <w:br/>
+        <w:t xml:space="preserve">  - Screenshots ou captures d’écran</w:t>
+      </w:r>
+      <w:r>
+        <w:rPr>
+          <w:rFonts w:ascii="Arial" w:hAnsi="Arial" w:cs="Arial"/>
+          <w:color w:val="5F497A" w:themeColor="accent4" w:themeShade="BF"/>
+          <w:sz w:val="18"/>
+          <w:szCs w:val="18"/>
+          <w:lang w:val="fr-CH"/>
+        </w:rPr>
+        <w:br/>
+        <w:t xml:space="preserve">  - Fonctionnalités finales implémentées</w:t>
       </w:r>
     </w:p>
     <w:p>
@@ -2249,6 +2529,216 @@
           <w:lang w:val="fr-CH"/>
         </w:rPr>
       </w:pPr>
+    </w:p>
+    <w:p>
+      <w:pPr>
+        <w:pStyle w:val="Heading2"/>
+        <w:rPr>
+          <w:rFonts w:ascii="Arial" w:hAnsi="Arial" w:cs="Arial"/>
+          <w:color w:val="76923C" w:themeColor="accent3" w:themeShade="BF"/>
+          <w:lang w:val="fr-CH"/>
+        </w:rPr>
+      </w:pPr>
+      <w:r>
+        <w:rPr>
+          <w:rFonts w:ascii="Arial" w:hAnsi="Arial" w:cs="Arial"/>
+          <w:color w:val="76923C" w:themeColor="accent3" w:themeShade="BF"/>
+          <w:sz w:val="32"/>
+          <w:szCs w:val="32"/>
+          <w:lang w:val="fr-CH"/>
+        </w:rPr>
+        <w:t xml:space="preserve">Documentation Projet : </w:t>
+      </w:r>
+    </w:p>
+    <w:p>
+      <w:pPr>
+        <w:pStyle w:val="Heading2"/>
+        <w:rPr>
+          <w:rFonts w:ascii="Arial" w:hAnsi="Arial" w:cs="Arial"/>
+          <w:color w:val="76923C" w:themeColor="accent3" w:themeShade="BF"/>
+          <w:lang w:val="fr-CH"/>
+        </w:rPr>
+      </w:pPr>
+      <w:r>
+        <w:rPr>
+          <w:rFonts w:ascii="Arial" w:hAnsi="Arial" w:cs="Arial"/>
+          <w:color w:val="76923C" w:themeColor="accent3" w:themeShade="BF"/>
+          <w:lang w:val="fr-CH"/>
+        </w:rPr>
+        <w:t>5. Planification / Jobs / Étapes CI/CD</w:t>
+      </w:r>
+    </w:p>
+    <w:p>
+      <w:pPr>
+        <w:rPr>
+          <w:rFonts w:ascii="Arial" w:hAnsi="Arial" w:cs="Arial"/>
+          <w:lang w:val="fr-CH"/>
+        </w:rPr>
+      </w:pPr>
+      <w:r>
+        <w:rPr>
+          <w:rFonts w:ascii="Arial" w:hAnsi="Arial" w:cs="Arial"/>
+          <w:lang w:val="fr-CH"/>
+        </w:rPr>
+        <w:t>- Introduction à la CI/CD</w:t>
+      </w:r>
+      <w:r>
+        <w:rPr>
+          <w:rFonts w:ascii="Arial" w:hAnsi="Arial" w:cs="Arial"/>
+          <w:lang w:val="fr-CH"/>
+        </w:rPr>
+        <w:br/>
+        <w:t>- Plan de CI/CD pour chaque application :</w:t>
+      </w:r>
+      <w:r>
+        <w:rPr>
+          <w:rFonts w:ascii="Arial" w:hAnsi="Arial" w:cs="Arial"/>
+          <w:lang w:val="fr-CH"/>
+        </w:rPr>
+        <w:br/>
+        <w:t xml:space="preserve">  - Jobs configurés</w:t>
+      </w:r>
+      <w:r>
+        <w:rPr>
+          <w:rFonts w:ascii="Arial" w:hAnsi="Arial" w:cs="Arial"/>
+          <w:lang w:val="fr-CH"/>
+        </w:rPr>
+        <w:br/>
+        <w:t xml:space="preserve">  - Étapes automatisées (build, tests, déploiement)</w:t>
+      </w:r>
+    </w:p>
+    <w:p>
+      <w:pPr>
+        <w:pStyle w:val="Heading2"/>
+        <w:rPr>
+          <w:rFonts w:ascii="Arial" w:hAnsi="Arial" w:cs="Arial"/>
+          <w:color w:val="76923C" w:themeColor="accent3" w:themeShade="BF"/>
+          <w:lang w:val="fr-CH"/>
+        </w:rPr>
+      </w:pPr>
+      <w:r>
+        <w:rPr>
+          <w:rFonts w:ascii="Arial" w:hAnsi="Arial" w:cs="Arial"/>
+          <w:color w:val="76923C" w:themeColor="accent3" w:themeShade="BF"/>
+          <w:lang w:val="fr-CH"/>
+        </w:rPr>
+        <w:t>6. Conclusion</w:t>
+      </w:r>
+      <w:r>
+        <w:rPr>
+          <w:rFonts w:ascii="Arial" w:hAnsi="Arial" w:cs="Arial"/>
+          <w:lang w:val="fr-CH"/>
+        </w:rPr>
+        <w:br/>
+      </w:r>
+      <w:r>
+        <w:rPr>
+          <w:rFonts w:ascii="Arial" w:hAnsi="Arial" w:cs="Arial"/>
+          <w:b w:val="0"/>
+          <w:bCs w:val="0"/>
+          <w:color w:val="auto"/>
+          <w:sz w:val="24"/>
+          <w:szCs w:val="24"/>
+          <w:lang w:val="fr-CH"/>
+        </w:rPr>
+        <w:t>- Retours d’expérience :</w:t>
+      </w:r>
+      <w:r>
+        <w:rPr>
+          <w:rFonts w:ascii="Arial" w:hAnsi="Arial" w:cs="Arial"/>
+          <w:b w:val="0"/>
+          <w:bCs w:val="0"/>
+          <w:color w:val="auto"/>
+          <w:sz w:val="24"/>
+          <w:szCs w:val="24"/>
+          <w:lang w:val="fr-CH"/>
+        </w:rPr>
+        <w:br/>
+        <w:t>- Ce qui a bien fonctionné</w:t>
+      </w:r>
+      <w:r>
+        <w:rPr>
+          <w:rFonts w:ascii="Arial" w:hAnsi="Arial" w:cs="Arial"/>
+          <w:b w:val="0"/>
+          <w:bCs w:val="0"/>
+          <w:color w:val="auto"/>
+          <w:sz w:val="24"/>
+          <w:szCs w:val="24"/>
+          <w:lang w:val="fr-CH"/>
+        </w:rPr>
+        <w:br/>
+        <w:t>- Améliorations possibles</w:t>
+      </w:r>
+      <w:r>
+        <w:rPr>
+          <w:rFonts w:ascii="Arial" w:hAnsi="Arial" w:cs="Arial"/>
+          <w:b w:val="0"/>
+          <w:bCs w:val="0"/>
+          <w:color w:val="auto"/>
+          <w:sz w:val="24"/>
+          <w:szCs w:val="24"/>
+          <w:lang w:val="fr-CH"/>
+        </w:rPr>
+        <w:br/>
+        <w:t>- Conclusion générale</w:t>
+      </w:r>
+    </w:p>
+    <w:p>
+      <w:pPr>
+        <w:pStyle w:val="Heading2"/>
+        <w:rPr>
+          <w:rFonts w:ascii="Arial" w:hAnsi="Arial" w:cs="Arial"/>
+          <w:color w:val="76923C" w:themeColor="accent3" w:themeShade="BF"/>
+          <w:lang w:val="fr-CH"/>
+        </w:rPr>
+      </w:pPr>
+      <w:r>
+        <w:rPr>
+          <w:rFonts w:ascii="Arial" w:hAnsi="Arial" w:cs="Arial"/>
+          <w:color w:val="76923C" w:themeColor="accent3" w:themeShade="BF"/>
+          <w:lang w:val="fr-CH"/>
+        </w:rPr>
+        <w:t>7. Annexes</w:t>
+      </w:r>
+    </w:p>
+    <w:p>
+      <w:pPr>
+        <w:rPr>
+          <w:rFonts w:ascii="Arial" w:hAnsi="Arial" w:cs="Arial"/>
+          <w:lang w:val="fr-CH"/>
+        </w:rPr>
+      </w:pPr>
+      <w:r>
+        <w:rPr>
+          <w:rFonts w:ascii="Arial" w:hAnsi="Arial" w:cs="Arial"/>
+          <w:lang w:val="fr-CH"/>
+        </w:rPr>
+        <w:t>- Captures d’écran ou diagrammes supplémentaires</w:t>
+      </w:r>
+      <w:r>
+        <w:rPr>
+          <w:rFonts w:ascii="Arial" w:hAnsi="Arial" w:cs="Arial"/>
+          <w:lang w:val="fr-CH"/>
+        </w:rPr>
+        <w:br/>
+        <w:t>Documentation complémentaire :</w:t>
+      </w:r>
+      <w:r>
+        <w:rPr>
+          <w:rFonts w:ascii="Arial" w:hAnsi="Arial" w:cs="Arial"/>
+          <w:lang w:val="fr-CH"/>
+        </w:rPr>
+        <w:br/>
+        <w:t>GitHub Actions</w:t>
+      </w:r>
+      <w:r>
+        <w:rPr>
+          <w:rFonts w:ascii="Arial" w:hAnsi="Arial" w:cs="Arial"/>
+          <w:lang w:val="fr-CH"/>
+        </w:rPr>
+        <w:br/>
+        <w:t>Plateforme CI/CD qui permet d’automatiser des tâches dans un dépôt GitHub, d’exécuter des workflows, etc.</w:t>
+      </w:r>
     </w:p>
     <w:p>
       <w:pPr>
@@ -2302,9 +2792,42 @@
           <w:lang w:val="fr-CH"/>
         </w:rPr>
       </w:pPr>
+      <w:r>
+        <w:rPr>
+          <w:rFonts w:ascii="Arial" w:hAnsi="Arial" w:cs="Arial"/>
+          <w:lang w:val="fr-CH"/>
+        </w:rPr>
+        <w:t>Journal de travail :</w:t>
+      </w:r>
+    </w:p>
+    <w:p>
+      <w:pPr>
+        <w:pStyle w:val="ListParagraph"/>
+        <w:numPr>
+          <w:ilvl w:val="0"/>
+          <w:numId w:val="11"/>
+        </w:numPr>
+        <w:rPr>
+          <w:rFonts w:ascii="Arial" w:hAnsi="Arial" w:cs="Arial"/>
+          <w:lang w:val="fr-CH"/>
+        </w:rPr>
+      </w:pPr>
+      <w:r>
+        <w:rPr>
+          <w:rFonts w:ascii="Arial" w:hAnsi="Arial" w:cs="Arial"/>
+          <w:lang w:val="fr-CH"/>
+        </w:rPr>
+        <w:t>lie</w:t>
+      </w:r>
+      <w:r>
+        <w:rPr>
+          <w:rFonts w:ascii="Arial" w:hAnsi="Arial" w:cs="Arial"/>
+          <w:lang w:val="fr-CH"/>
+        </w:rPr>
+        <w:t>n</w:t>
+      </w:r>
     </w:p>
     <w:sectPr>
-      <w:headerReference w:type="default" r:id="rId13"/>
       <w:pgSz w:w="12240" w:h="15840"/>
       <w:pgMar w:top="1440" w:right="1800" w:bottom="1440" w:left="1800" w:header="720" w:footer="720" w:gutter="0"/>
       <w:cols w:space="720"/>
@@ -2362,16 +2885,6 @@
     </w:p>
   </w:footnote>
 </w:footnotes>
-</file>
-
-<file path=word/header1.xml><?xml version="1.0" encoding="utf-8"?>
-<w:hdr xmlns:wpc="http://schemas.microsoft.com/office/word/2010/wordprocessingCanvas" xmlns:cx="http://schemas.microsoft.com/office/drawing/2014/chartex" xmlns:cx1="http://schemas.microsoft.com/office/drawing/2015/9/8/chartex" xmlns:cx2="http://schemas.microsoft.com/office/drawing/2015/10/21/chartex" xmlns:cx3="http://schemas.microsoft.com/office/drawing/2016/5/9/chartex" xmlns:cx4="http://schemas.microsoft.com/office/drawing/2016/5/10/chartex" xmlns:cx5="http://schemas.microsoft.com/office/drawing/2016/5/11/chartex" xmlns:cx6="http://schemas.microsoft.com/office/drawing/2016/5/12/chartex" xmlns:cx7="http://schemas.microsoft.com/office/drawing/2016/5/13/chartex" xmlns:cx8="http://schemas.microsoft.com/office/drawing/2016/5/14/chartex" xmlns:mc="http://schemas.openxmlformats.org/markup-compatibility/2006" xmlns:aink="http://schemas.microsoft.com/office/drawing/2016/ink" xmlns:am3d="http://schemas.microsoft.com/office/drawing/2017/model3d" xmlns:o="urn:schemas-microsoft-com:office:office" xmlns:oel="http://schemas.microsoft.com/office/2019/extlst" xmlns:r="http://schemas.openxmlformats.org/officeDocument/2006/relationships" xmlns:m="http://schemas.openxmlformats.org/officeDocument/2006/math" xmlns:v="urn:schemas-microsoft-com:vml" xmlns:wp14="http://schemas.microsoft.com/office/word/2010/wordprocessingDrawing" xmlns:wp="http://schemas.openxmlformats.org/drawingml/2006/wordprocessingDrawing" xmlns:w10="urn:schemas-microsoft-com:office:word" xmlns:w="http://schemas.openxmlformats.org/wordprocessingml/2006/main" xmlns:w14="http://schemas.microsoft.com/office/word/2010/wordml" xmlns:w15="http://schemas.microsoft.com/office/word/2012/wordml" xmlns:w16cex="http://schemas.microsoft.com/office/word/2018/wordml/cex" xmlns:w16cid="http://schemas.microsoft.com/office/word/2016/wordml/cid" xmlns:w16="http://schemas.microsoft.com/office/word/2018/wordml" xmlns:w16du="http://schemas.microsoft.com/office/word/2023/wordml/word16du" xmlns:w16sdtdh="http://schemas.microsoft.com/office/word/2020/wordml/sdtdatahash" xmlns:w16se="http://schemas.microsoft.com/office/word/2015/wordml/symex" xmlns:wpg="http://schemas.microsoft.com/office/word/2010/wordprocessingGroup" xmlns:wpi="http://schemas.microsoft.com/office/word/2010/wordprocessingInk" xmlns:wne="http://schemas.microsoft.com/office/word/2006/wordml" xmlns:wps="http://schemas.microsoft.com/office/word/2010/wordprocessingShape" mc:Ignorable="w14 w15 w16se w16cid w16 w16cex w16sdtdh w16du wp14">
-  <w:p>
-    <w:pPr>
-      <w:pStyle w:val="Header"/>
-    </w:pPr>
-  </w:p>
-</w:hdr>
 </file>
 
 <file path=word/numbering.xml><?xml version="1.0" encoding="utf-8"?>

</xml_diff>